<commit_message>
Update report week 1
</commit_message>
<xml_diff>
--- a/weekly-report/week1/week1-report-ERD-and-database.docx
+++ b/weekly-report/week1/week1-report-ERD-and-database.docx
@@ -976,7 +976,7 @@
           <w:r>
             <w:fldChar w:fldCharType="separate"/>
           </w:r>
-          <w:hyperlink w:anchor="_Toc156584444" w:history="1">
+          <w:hyperlink w:anchor="_Toc157086374" w:history="1">
             <w:r>
               <w:rPr>
                 <w:rStyle w:val="Hyperlink"/>
@@ -1019,7 +1019,7 @@
                 <w:noProof/>
                 <w:webHidden/>
               </w:rPr>
-              <w:instrText xml:space="preserve"> PAGEREF _Toc156584444 \h </w:instrText>
+              <w:instrText xml:space="preserve"> PAGEREF _Toc157086374 \h </w:instrText>
             </w:r>
             <w:r>
               <w:rPr>
@@ -1064,7 +1064,7 @@
               <w:lang w:val="en-VN"/>
             </w:rPr>
           </w:pPr>
-          <w:hyperlink w:anchor="_Toc156584445" w:history="1">
+          <w:hyperlink w:anchor="_Toc157086375" w:history="1">
             <w:r>
               <w:rPr>
                 <w:rStyle w:val="Hyperlink"/>
@@ -1107,7 +1107,7 @@
                 <w:noProof/>
                 <w:webHidden/>
               </w:rPr>
-              <w:instrText xml:space="preserve"> PAGEREF _Toc156584445 \h </w:instrText>
+              <w:instrText xml:space="preserve"> PAGEREF _Toc157086375 \h </w:instrText>
             </w:r>
             <w:r>
               <w:rPr>
@@ -1152,7 +1152,7 @@
               <w:lang w:val="en-VN"/>
             </w:rPr>
           </w:pPr>
-          <w:hyperlink w:anchor="_Toc156584446" w:history="1">
+          <w:hyperlink w:anchor="_Toc157086376" w:history="1">
             <w:r>
               <w:rPr>
                 <w:rStyle w:val="Hyperlink"/>
@@ -1195,7 +1195,7 @@
                 <w:noProof/>
                 <w:webHidden/>
               </w:rPr>
-              <w:instrText xml:space="preserve"> PAGEREF _Toc156584446 \h </w:instrText>
+              <w:instrText xml:space="preserve"> PAGEREF _Toc157086376 \h </w:instrText>
             </w:r>
             <w:r>
               <w:rPr>
@@ -1240,7 +1240,7 @@
               <w:lang w:val="en-VN"/>
             </w:rPr>
           </w:pPr>
-          <w:hyperlink w:anchor="_Toc156584447" w:history="1">
+          <w:hyperlink w:anchor="_Toc157086377" w:history="1">
             <w:r>
               <w:rPr>
                 <w:rStyle w:val="Hyperlink"/>
@@ -1283,7 +1283,7 @@
                 <w:noProof/>
                 <w:webHidden/>
               </w:rPr>
-              <w:instrText xml:space="preserve"> PAGEREF _Toc156584447 \h </w:instrText>
+              <w:instrText xml:space="preserve"> PAGEREF _Toc157086377 \h </w:instrText>
             </w:r>
             <w:r>
               <w:rPr>
@@ -1328,7 +1328,7 @@
               <w:lang w:val="en-VN"/>
             </w:rPr>
           </w:pPr>
-          <w:hyperlink w:anchor="_Toc156584448" w:history="1">
+          <w:hyperlink w:anchor="_Toc157086378" w:history="1">
             <w:r>
               <w:rPr>
                 <w:rStyle w:val="Hyperlink"/>
@@ -1371,7 +1371,7 @@
                 <w:noProof/>
                 <w:webHidden/>
               </w:rPr>
-              <w:instrText xml:space="preserve"> PAGEREF _Toc156584448 \h </w:instrText>
+              <w:instrText xml:space="preserve"> PAGEREF _Toc157086378 \h </w:instrText>
             </w:r>
             <w:r>
               <w:rPr>
@@ -1416,7 +1416,7 @@
               <w:lang w:val="en-VN"/>
             </w:rPr>
           </w:pPr>
-          <w:hyperlink w:anchor="_Toc156584449" w:history="1">
+          <w:hyperlink w:anchor="_Toc157086379" w:history="1">
             <w:r>
               <w:rPr>
                 <w:rStyle w:val="Hyperlink"/>
@@ -1459,7 +1459,7 @@
                 <w:noProof/>
                 <w:webHidden/>
               </w:rPr>
-              <w:instrText xml:space="preserve"> PAGEREF _Toc156584449 \h </w:instrText>
+              <w:instrText xml:space="preserve"> PAGEREF _Toc157086379 \h </w:instrText>
             </w:r>
             <w:r>
               <w:rPr>
@@ -1504,7 +1504,7 @@
               <w:lang w:val="en-VN"/>
             </w:rPr>
           </w:pPr>
-          <w:hyperlink w:anchor="_Toc156584450" w:history="1">
+          <w:hyperlink w:anchor="_Toc157086380" w:history="1">
             <w:r>
               <w:rPr>
                 <w:rStyle w:val="Hyperlink"/>
@@ -1547,7 +1547,7 @@
                 <w:noProof/>
                 <w:webHidden/>
               </w:rPr>
-              <w:instrText xml:space="preserve"> PAGEREF _Toc156584450 \h </w:instrText>
+              <w:instrText xml:space="preserve"> PAGEREF _Toc157086380 \h </w:instrText>
             </w:r>
             <w:r>
               <w:rPr>
@@ -1592,7 +1592,7 @@
               <w:lang w:val="en-VN"/>
             </w:rPr>
           </w:pPr>
-          <w:hyperlink w:anchor="_Toc156584451" w:history="1">
+          <w:hyperlink w:anchor="_Toc157086381" w:history="1">
             <w:r>
               <w:rPr>
                 <w:rStyle w:val="Hyperlink"/>
@@ -1635,7 +1635,7 @@
                 <w:noProof/>
                 <w:webHidden/>
               </w:rPr>
-              <w:instrText xml:space="preserve"> PAGEREF _Toc156584451 \h </w:instrText>
+              <w:instrText xml:space="preserve"> PAGEREF _Toc157086381 \h </w:instrText>
             </w:r>
             <w:r>
               <w:rPr>
@@ -1706,7 +1706,7 @@
         </w:numPr>
         <w:ind w:left="567" w:hanging="567"/>
       </w:pPr>
-      <w:bookmarkStart w:id="1" w:name="_Toc156584444"/>
+      <w:bookmarkStart w:id="1" w:name="_Toc157086374"/>
       <w:proofErr w:type="spellStart"/>
       <w:r>
         <w:lastRenderedPageBreak/>
@@ -12764,8 +12764,8 @@
         </w:numPr>
         <w:ind w:left="567" w:hanging="567"/>
       </w:pPr>
-      <w:bookmarkStart w:id="2" w:name="_Toc156584445"/>
-      <w:bookmarkStart w:id="3" w:name="_Hlk148797488"/>
+      <w:bookmarkStart w:id="2" w:name="_Hlk148797488"/>
+      <w:bookmarkStart w:id="3" w:name="_Toc157086375"/>
       <w:proofErr w:type="spellStart"/>
       <w:r>
         <w:lastRenderedPageBreak/>
@@ -12799,7 +12799,7 @@
       <w:r>
         <w:t xml:space="preserve"> CSDL</w:t>
       </w:r>
-      <w:bookmarkEnd w:id="2"/>
+      <w:bookmarkEnd w:id="3"/>
     </w:p>
     <w:p>
       <w:pPr>
@@ -12813,7 +12813,7 @@
           <w:b w:val="0"/>
         </w:rPr>
       </w:pPr>
-      <w:bookmarkStart w:id="4" w:name="_Toc156584446"/>
+      <w:bookmarkStart w:id="4" w:name="_Toc157086376"/>
       <w:proofErr w:type="spellStart"/>
       <w:r>
         <w:t>Xác</w:t>
@@ -13464,7 +13464,7 @@
           <w:b w:val="0"/>
         </w:rPr>
       </w:pPr>
-      <w:bookmarkStart w:id="5" w:name="_Toc156584447"/>
+      <w:bookmarkStart w:id="5" w:name="_Toc157086377"/>
       <w:proofErr w:type="spellStart"/>
       <w:r>
         <w:lastRenderedPageBreak/>
@@ -13483,7 +13483,7 @@
         <w:t xml:space="preserve"> ERD</w:t>
       </w:r>
       <w:bookmarkStart w:id="6" w:name="_Hlk148797612"/>
-      <w:bookmarkEnd w:id="3"/>
+      <w:bookmarkEnd w:id="2"/>
       <w:bookmarkEnd w:id="5"/>
     </w:p>
     <w:p>
@@ -13578,8 +13578,8 @@
           <w:b w:val="0"/>
         </w:rPr>
       </w:pPr>
-      <w:bookmarkStart w:id="7" w:name="_Toc156584448"/>
-      <w:bookmarkStart w:id="8" w:name="_Hlk148797627"/>
+      <w:bookmarkStart w:id="7" w:name="_Hlk148797627"/>
+      <w:bookmarkStart w:id="8" w:name="_Toc157086378"/>
       <w:bookmarkEnd w:id="6"/>
       <w:proofErr w:type="spellStart"/>
       <w:r>
@@ -13654,7 +13654,7 @@
       <w:r>
         <w:t xml:space="preserve"> 3)</w:t>
       </w:r>
-      <w:bookmarkEnd w:id="7"/>
+      <w:bookmarkEnd w:id="8"/>
     </w:p>
     <w:p>
       <w:pPr>
@@ -14593,6 +14593,17 @@
       <w:r>
         <w:rPr>
           <w:rFonts w:eastAsia="Times New Roman" w:cs="Times New Roman"/>
+          <w:color w:val="000000" w:themeColor="text1"/>
+          <w:kern w:val="0"/>
+          <w:szCs w:val="24"/>
+          <w:lang w:val="en-GB" w:eastAsia="en-GB"/>
+          <w14:ligatures w14:val="none"/>
+        </w:rPr>
+        <w:t>, DA_XOA</w:t>
+      </w:r>
+      <w:r>
+        <w:rPr>
+          <w:rFonts w:eastAsia="Times New Roman" w:cs="Times New Roman"/>
           <w:color w:val="000000"/>
           <w:kern w:val="0"/>
           <w:szCs w:val="24"/>
@@ -14731,6 +14742,17 @@
       <w:r>
         <w:rPr>
           <w:rFonts w:eastAsia="Times New Roman" w:cs="Times New Roman"/>
+          <w:color w:val="000000" w:themeColor="text1"/>
+          <w:kern w:val="0"/>
+          <w:szCs w:val="24"/>
+          <w:lang w:val="en-GB" w:eastAsia="en-GB"/>
+          <w14:ligatures w14:val="none"/>
+        </w:rPr>
+        <w:t>, DA_XOA</w:t>
+      </w:r>
+      <w:r>
+        <w:rPr>
+          <w:rFonts w:eastAsia="Times New Roman" w:cs="Times New Roman"/>
           <w:color w:val="000000"/>
           <w:kern w:val="0"/>
           <w:szCs w:val="24"/>
@@ -14797,6 +14819,17 @@
       <w:r>
         <w:rPr>
           <w:rFonts w:eastAsia="Times New Roman" w:cs="Times New Roman"/>
+          <w:color w:val="000000" w:themeColor="text1"/>
+          <w:kern w:val="0"/>
+          <w:szCs w:val="24"/>
+          <w:lang w:val="en-GB" w:eastAsia="en-GB"/>
+          <w14:ligatures w14:val="none"/>
+        </w:rPr>
+        <w:t>, DA_XOA</w:t>
+      </w:r>
+      <w:r>
+        <w:rPr>
+          <w:rFonts w:eastAsia="Times New Roman" w:cs="Times New Roman"/>
           <w:color w:val="000000"/>
           <w:kern w:val="0"/>
           <w:szCs w:val="24"/>
@@ -14887,6 +14920,17 @@
       <w:r>
         <w:rPr>
           <w:rFonts w:eastAsia="Times New Roman" w:cs="Times New Roman"/>
+          <w:color w:val="000000" w:themeColor="text1"/>
+          <w:kern w:val="0"/>
+          <w:szCs w:val="24"/>
+          <w:lang w:val="en-GB" w:eastAsia="en-GB"/>
+          <w14:ligatures w14:val="none"/>
+        </w:rPr>
+        <w:t>, DA_XOA</w:t>
+      </w:r>
+      <w:r>
+        <w:rPr>
+          <w:rFonts w:eastAsia="Times New Roman" w:cs="Times New Roman"/>
           <w:color w:val="000000"/>
           <w:kern w:val="0"/>
           <w:szCs w:val="24"/>
@@ -14959,7 +15003,29 @@
           <w:lang w:val="en-GB" w:eastAsia="en-GB"/>
           <w14:ligatures w14:val="none"/>
         </w:rPr>
-        <w:t>, SL, GIA)</w:t>
+        <w:t>, SL, GIA</w:t>
+      </w:r>
+      <w:r>
+        <w:rPr>
+          <w:rFonts w:eastAsia="Times New Roman" w:cs="Times New Roman"/>
+          <w:color w:val="000000" w:themeColor="text1"/>
+          <w:kern w:val="0"/>
+          <w:szCs w:val="24"/>
+          <w:lang w:val="en-GB" w:eastAsia="en-GB"/>
+          <w14:ligatures w14:val="none"/>
+        </w:rPr>
+        <w:t>, DA_XOA</w:t>
+      </w:r>
+      <w:r>
+        <w:rPr>
+          <w:rFonts w:eastAsia="Times New Roman" w:cs="Times New Roman"/>
+          <w:color w:val="000000"/>
+          <w:kern w:val="0"/>
+          <w:szCs w:val="24"/>
+          <w:lang w:val="en-GB" w:eastAsia="en-GB"/>
+          <w14:ligatures w14:val="none"/>
+        </w:rPr>
+        <w:t>)</w:t>
       </w:r>
     </w:p>
     <w:p>
@@ -15039,6 +15105,17 @@
           <w14:ligatures w14:val="none"/>
         </w:rPr>
         <w:t>MAKH</w:t>
+      </w:r>
+      <w:r>
+        <w:rPr>
+          <w:rFonts w:eastAsia="Times New Roman" w:cs="Times New Roman"/>
+          <w:color w:val="000000" w:themeColor="text1"/>
+          <w:kern w:val="0"/>
+          <w:szCs w:val="24"/>
+          <w:lang w:val="en-GB" w:eastAsia="en-GB"/>
+          <w14:ligatures w14:val="none"/>
+        </w:rPr>
+        <w:t>, DA_XOA</w:t>
       </w:r>
       <w:r>
         <w:rPr>
@@ -15145,6 +15222,17 @@
       </w:r>
       <w:r>
         <w:rPr>
+          <w:rFonts w:eastAsia="Times New Roman" w:cs="Times New Roman"/>
+          <w:color w:val="000000" w:themeColor="text1"/>
+          <w:kern w:val="0"/>
+          <w:szCs w:val="24"/>
+          <w:lang w:val="en-GB" w:eastAsia="en-GB"/>
+          <w14:ligatures w14:val="none"/>
+        </w:rPr>
+        <w:t>, DA_XOA</w:t>
+      </w:r>
+      <w:r>
+        <w:rPr>
           <w:rFonts w:cs="Times New Roman"/>
           <w:color w:val="000000"/>
           <w:szCs w:val="24"/>
@@ -15376,6 +15464,17 @@
       <w:r>
         <w:rPr>
           <w:rFonts w:eastAsia="Times New Roman" w:cs="Times New Roman"/>
+          <w:color w:val="000000" w:themeColor="text1"/>
+          <w:kern w:val="0"/>
+          <w:szCs w:val="24"/>
+          <w:lang w:val="en-GB" w:eastAsia="en-GB"/>
+          <w14:ligatures w14:val="none"/>
+        </w:rPr>
+        <w:t>, DA_XOA</w:t>
+      </w:r>
+      <w:r>
+        <w:rPr>
+          <w:rFonts w:eastAsia="Times New Roman" w:cs="Times New Roman"/>
           <w:color w:val="000000"/>
           <w:kern w:val="0"/>
           <w:szCs w:val="24"/>
@@ -15466,6 +15565,17 @@
       <w:r>
         <w:rPr>
           <w:rFonts w:eastAsia="Times New Roman" w:cs="Times New Roman"/>
+          <w:color w:val="000000" w:themeColor="text1"/>
+          <w:kern w:val="0"/>
+          <w:szCs w:val="24"/>
+          <w:lang w:val="en-GB" w:eastAsia="en-GB"/>
+          <w14:ligatures w14:val="none"/>
+        </w:rPr>
+        <w:t>, DA_XOA</w:t>
+      </w:r>
+      <w:r>
+        <w:rPr>
+          <w:rFonts w:eastAsia="Times New Roman" w:cs="Times New Roman"/>
           <w:color w:val="000000"/>
           <w:kern w:val="0"/>
           <w:szCs w:val="24"/>
@@ -15474,7 +15584,7 @@
         </w:rPr>
         <w:t>)</w:t>
       </w:r>
-      <w:bookmarkEnd w:id="8"/>
+      <w:bookmarkEnd w:id="7"/>
       <w:r>
         <w:rPr>
           <w:rFonts w:cs="Times New Roman"/>
@@ -15493,7 +15603,7 @@
         </w:numPr>
         <w:ind w:left="1134" w:hanging="567"/>
       </w:pPr>
-      <w:bookmarkStart w:id="9" w:name="_Toc156584449"/>
+      <w:bookmarkStart w:id="9" w:name="_Toc157086379"/>
       <w:proofErr w:type="spellStart"/>
       <w:r>
         <w:lastRenderedPageBreak/>
@@ -15522,12 +15632,13 @@
       <w:r>
         <w:rPr>
           <w:noProof/>
+          <w:szCs w:val="24"/>
         </w:rPr>
         <w:drawing>
-          <wp:inline distT="0" distB="0" distL="0" distR="0" wp14:anchorId="7F1FFC97" wp14:editId="4990B0F9">
-            <wp:extent cx="5943600" cy="5320665"/>
-            <wp:effectExtent l="0" t="0" r="0" b="635"/>
-            <wp:docPr id="547845636" name="Picture 2"/>
+          <wp:inline distT="0" distB="0" distL="0" distR="0" wp14:anchorId="11EE617A" wp14:editId="283AB890">
+            <wp:extent cx="5943600" cy="4158615"/>
+            <wp:effectExtent l="0" t="0" r="0" b="0"/>
+            <wp:docPr id="1963036141" name="Picture 1"/>
             <wp:cNvGraphicFramePr>
               <a:graphicFrameLocks xmlns:a="http://schemas.openxmlformats.org/drawingml/2006/main" noChangeAspect="1"/>
             </wp:cNvGraphicFramePr>
@@ -15535,7 +15646,7 @@
               <a:graphicData uri="http://schemas.openxmlformats.org/drawingml/2006/picture">
                 <pic:pic xmlns:pic="http://schemas.openxmlformats.org/drawingml/2006/picture">
                   <pic:nvPicPr>
-                    <pic:cNvPr id="547845636" name="Picture 547845636"/>
+                    <pic:cNvPr id="1963036141" name="Picture 1963036141"/>
                     <pic:cNvPicPr/>
                   </pic:nvPicPr>
                   <pic:blipFill>
@@ -15553,7 +15664,7 @@
                   <pic:spPr>
                     <a:xfrm>
                       <a:off x="0" y="0"/>
-                      <a:ext cx="5943600" cy="5320665"/>
+                      <a:ext cx="5943600" cy="4158615"/>
                     </a:xfrm>
                     <a:prstGeom prst="rect">
                       <a:avLst/>
@@ -15587,8 +15698,8 @@
           <w:numId w:val="11"/>
         </w:numPr>
       </w:pPr>
-      <w:bookmarkStart w:id="10" w:name="_Toc156584450"/>
-      <w:bookmarkStart w:id="11" w:name="_Hlk148798237"/>
+      <w:bookmarkStart w:id="10" w:name="_Hlk148798237"/>
+      <w:bookmarkStart w:id="11" w:name="_Toc157086380"/>
       <w:proofErr w:type="spellStart"/>
       <w:r>
         <w:lastRenderedPageBreak/>
@@ -15618,7 +15729,7 @@
       <w:r>
         <w:t>liệu</w:t>
       </w:r>
-      <w:bookmarkEnd w:id="10"/>
+      <w:bookmarkEnd w:id="11"/>
       <w:proofErr w:type="spellEnd"/>
     </w:p>
     <w:p>
@@ -19500,6 +19611,131 @@
           </w:p>
         </w:tc>
       </w:tr>
+      <w:tr>
+        <w:tc>
+          <w:tcPr>
+            <w:tcW w:w="670" w:type="dxa"/>
+          </w:tcPr>
+          <w:p>
+            <w:pPr>
+              <w:jc w:val="center"/>
+              <w:rPr>
+                <w:rFonts w:cs="Times New Roman"/>
+                <w:szCs w:val="24"/>
+              </w:rPr>
+            </w:pPr>
+            <w:r>
+              <w:rPr>
+                <w:rFonts w:cs="Times New Roman"/>
+                <w:szCs w:val="24"/>
+              </w:rPr>
+              <w:t>10</w:t>
+            </w:r>
+          </w:p>
+        </w:tc>
+        <w:tc>
+          <w:tcPr>
+            <w:tcW w:w="1616" w:type="dxa"/>
+          </w:tcPr>
+          <w:p>
+            <w:pPr>
+              <w:rPr>
+                <w:rFonts w:eastAsia="Times New Roman" w:cs="Times New Roman"/>
+                <w:kern w:val="0"/>
+                <w:szCs w:val="24"/>
+                <w:lang w:val="en-GB" w:eastAsia="en-GB"/>
+                <w14:ligatures w14:val="none"/>
+              </w:rPr>
+            </w:pPr>
+            <w:r>
+              <w:rPr>
+                <w:rFonts w:eastAsia="Times New Roman" w:cs="Times New Roman"/>
+                <w:kern w:val="0"/>
+                <w:szCs w:val="24"/>
+                <w:lang w:val="en-GB" w:eastAsia="en-GB"/>
+                <w14:ligatures w14:val="none"/>
+              </w:rPr>
+              <w:t>DA_XOA</w:t>
+            </w:r>
+          </w:p>
+        </w:tc>
+        <w:tc>
+          <w:tcPr>
+            <w:tcW w:w="1697" w:type="dxa"/>
+          </w:tcPr>
+          <w:p>
+            <w:pPr>
+              <w:rPr>
+                <w:rFonts w:cs="Times New Roman"/>
+                <w:szCs w:val="24"/>
+              </w:rPr>
+            </w:pPr>
+            <w:r>
+              <w:rPr>
+                <w:rFonts w:cs="Times New Roman"/>
+                <w:szCs w:val="24"/>
+              </w:rPr>
+              <w:t>BOOLEAN</w:t>
+            </w:r>
+          </w:p>
+        </w:tc>
+        <w:tc>
+          <w:tcPr>
+            <w:tcW w:w="991" w:type="dxa"/>
+          </w:tcPr>
+          <w:p>
+            <w:pPr>
+              <w:jc w:val="center"/>
+              <w:rPr>
+                <w:rFonts w:cs="Times New Roman"/>
+                <w:szCs w:val="24"/>
+              </w:rPr>
+            </w:pPr>
+          </w:p>
+        </w:tc>
+        <w:tc>
+          <w:tcPr>
+            <w:tcW w:w="2402" w:type="dxa"/>
+          </w:tcPr>
+          <w:p>
+            <w:pPr>
+              <w:rPr>
+                <w:rFonts w:cs="Times New Roman"/>
+                <w:szCs w:val="24"/>
+              </w:rPr>
+            </w:pPr>
+            <w:r>
+              <w:rPr>
+                <w:rFonts w:cs="Times New Roman"/>
+                <w:szCs w:val="24"/>
+              </w:rPr>
+              <w:t>Not Null, Default: F</w:t>
+            </w:r>
+          </w:p>
+        </w:tc>
+        <w:tc>
+          <w:tcPr>
+            <w:tcW w:w="2684" w:type="dxa"/>
+          </w:tcPr>
+          <w:p>
+            <w:pPr>
+              <w:rPr>
+                <w:rFonts w:cs="Times New Roman"/>
+                <w:szCs w:val="24"/>
+                <w:lang w:val="vi-VN"/>
+              </w:rPr>
+            </w:pPr>
+            <w:r>
+              <w:rPr>
+                <w:rFonts w:cs="Times New Roman"/>
+                <w:szCs w:val="24"/>
+                <w:lang w:val="vi-VN"/>
+              </w:rPr>
+              <w:t>Trạng thái đã xoá</w:t>
+            </w:r>
+          </w:p>
+        </w:tc>
+      </w:tr>
     </w:tbl>
     <w:p>
       <w:pPr>
@@ -21055,6 +21291,144 @@
           </w:p>
         </w:tc>
       </w:tr>
+      <w:tr>
+        <w:tc>
+          <w:tcPr>
+            <w:tcW w:w="670" w:type="dxa"/>
+          </w:tcPr>
+          <w:p>
+            <w:pPr>
+              <w:jc w:val="center"/>
+              <w:rPr>
+                <w:rFonts w:cs="Times New Roman"/>
+                <w:szCs w:val="24"/>
+              </w:rPr>
+            </w:pPr>
+            <w:r>
+              <w:rPr>
+                <w:rFonts w:cs="Times New Roman"/>
+                <w:szCs w:val="24"/>
+              </w:rPr>
+              <w:t>6</w:t>
+            </w:r>
+          </w:p>
+        </w:tc>
+        <w:tc>
+          <w:tcPr>
+            <w:tcW w:w="1452" w:type="dxa"/>
+          </w:tcPr>
+          <w:p>
+            <w:pPr>
+              <w:rPr>
+                <w:rFonts w:eastAsia="Times New Roman" w:cs="Times New Roman"/>
+                <w:kern w:val="0"/>
+                <w:szCs w:val="24"/>
+                <w:lang w:val="en-GB" w:eastAsia="en-GB"/>
+                <w14:ligatures w14:val="none"/>
+              </w:rPr>
+            </w:pPr>
+            <w:r>
+              <w:rPr>
+                <w:rFonts w:eastAsia="Times New Roman" w:cs="Times New Roman"/>
+                <w:kern w:val="0"/>
+                <w:szCs w:val="24"/>
+                <w:lang w:val="en-GB" w:eastAsia="en-GB"/>
+                <w14:ligatures w14:val="none"/>
+              </w:rPr>
+              <w:t>DA_XOA</w:t>
+            </w:r>
+          </w:p>
+        </w:tc>
+        <w:tc>
+          <w:tcPr>
+            <w:tcW w:w="1559" w:type="dxa"/>
+          </w:tcPr>
+          <w:p>
+            <w:pPr>
+              <w:rPr>
+                <w:rFonts w:cs="Times New Roman"/>
+                <w:szCs w:val="24"/>
+              </w:rPr>
+            </w:pPr>
+            <w:r>
+              <w:rPr>
+                <w:rFonts w:cs="Times New Roman"/>
+                <w:szCs w:val="24"/>
+              </w:rPr>
+              <w:t>BOOLEAN</w:t>
+            </w:r>
+          </w:p>
+        </w:tc>
+        <w:tc>
+          <w:tcPr>
+            <w:tcW w:w="992" w:type="dxa"/>
+          </w:tcPr>
+          <w:p>
+            <w:pPr>
+              <w:jc w:val="center"/>
+              <w:rPr>
+                <w:rFonts w:cs="Times New Roman"/>
+                <w:szCs w:val="24"/>
+              </w:rPr>
+            </w:pPr>
+          </w:p>
+        </w:tc>
+        <w:tc>
+          <w:tcPr>
+            <w:tcW w:w="2126" w:type="dxa"/>
+          </w:tcPr>
+          <w:p>
+            <w:pPr>
+              <w:rPr>
+                <w:rFonts w:cs="Times New Roman"/>
+                <w:szCs w:val="24"/>
+              </w:rPr>
+            </w:pPr>
+            <w:r>
+              <w:rPr>
+                <w:rFonts w:cs="Times New Roman"/>
+                <w:szCs w:val="24"/>
+              </w:rPr>
+              <w:t xml:space="preserve">Not </w:t>
+            </w:r>
+            <w:r>
+              <w:rPr>
+                <w:rFonts w:cs="Times New Roman"/>
+                <w:szCs w:val="24"/>
+              </w:rPr>
+              <w:t>n</w:t>
+            </w:r>
+            <w:r>
+              <w:rPr>
+                <w:rFonts w:cs="Times New Roman"/>
+                <w:szCs w:val="24"/>
+              </w:rPr>
+              <w:t>ull, Default: F</w:t>
+            </w:r>
+          </w:p>
+        </w:tc>
+        <w:tc>
+          <w:tcPr>
+            <w:tcW w:w="3261" w:type="dxa"/>
+          </w:tcPr>
+          <w:p>
+            <w:pPr>
+              <w:rPr>
+                <w:rFonts w:cs="Times New Roman"/>
+                <w:szCs w:val="24"/>
+              </w:rPr>
+            </w:pPr>
+            <w:r>
+              <w:rPr>
+                <w:rFonts w:cs="Times New Roman"/>
+                <w:szCs w:val="24"/>
+                <w:lang w:val="vi-VN"/>
+              </w:rPr>
+              <w:t>Trạng thái đã xoá</w:t>
+            </w:r>
+          </w:p>
+        </w:tc>
+      </w:tr>
     </w:tbl>
     <w:p>
       <w:pPr>
@@ -21142,8 +21516,8 @@
         <w:gridCol w:w="1735"/>
         <w:gridCol w:w="1559"/>
         <w:gridCol w:w="993"/>
-        <w:gridCol w:w="1984"/>
-        <w:gridCol w:w="3119"/>
+        <w:gridCol w:w="2409"/>
+        <w:gridCol w:w="2694"/>
       </w:tblGrid>
       <w:tr>
         <w:tc>
@@ -21338,7 +21712,7 @@
         </w:tc>
         <w:tc>
           <w:tcPr>
-            <w:tcW w:w="1984" w:type="dxa"/>
+            <w:tcW w:w="2409" w:type="dxa"/>
           </w:tcPr>
           <w:p>
             <w:pPr>
@@ -21386,7 +21760,7 @@
         </w:tc>
         <w:tc>
           <w:tcPr>
-            <w:tcW w:w="3119" w:type="dxa"/>
+            <w:tcW w:w="2694" w:type="dxa"/>
           </w:tcPr>
           <w:p>
             <w:pPr>
@@ -21514,7 +21888,7 @@
         </w:tc>
         <w:tc>
           <w:tcPr>
-            <w:tcW w:w="1984" w:type="dxa"/>
+            <w:tcW w:w="2409" w:type="dxa"/>
           </w:tcPr>
           <w:p>
             <w:pPr>
@@ -21534,7 +21908,7 @@
         </w:tc>
         <w:tc>
           <w:tcPr>
-            <w:tcW w:w="3119" w:type="dxa"/>
+            <w:tcW w:w="2694" w:type="dxa"/>
           </w:tcPr>
           <w:p>
             <w:pPr>
@@ -21684,7 +22058,7 @@
         </w:tc>
         <w:tc>
           <w:tcPr>
-            <w:tcW w:w="1984" w:type="dxa"/>
+            <w:tcW w:w="2409" w:type="dxa"/>
           </w:tcPr>
           <w:p>
             <w:pPr>
@@ -21704,7 +22078,7 @@
         </w:tc>
         <w:tc>
           <w:tcPr>
-            <w:tcW w:w="3119" w:type="dxa"/>
+            <w:tcW w:w="2694" w:type="dxa"/>
           </w:tcPr>
           <w:p>
             <w:pPr>
@@ -21754,6 +22128,144 @@
               <w:t>hồ</w:t>
             </w:r>
             <w:proofErr w:type="spellEnd"/>
+          </w:p>
+        </w:tc>
+      </w:tr>
+      <w:tr>
+        <w:tc>
+          <w:tcPr>
+            <w:tcW w:w="670" w:type="dxa"/>
+          </w:tcPr>
+          <w:p>
+            <w:pPr>
+              <w:jc w:val="center"/>
+              <w:rPr>
+                <w:rFonts w:cs="Times New Roman"/>
+                <w:szCs w:val="24"/>
+              </w:rPr>
+            </w:pPr>
+            <w:r>
+              <w:rPr>
+                <w:rFonts w:cs="Times New Roman"/>
+                <w:szCs w:val="24"/>
+              </w:rPr>
+              <w:t>3</w:t>
+            </w:r>
+          </w:p>
+        </w:tc>
+        <w:tc>
+          <w:tcPr>
+            <w:tcW w:w="1735" w:type="dxa"/>
+          </w:tcPr>
+          <w:p>
+            <w:pPr>
+              <w:rPr>
+                <w:rFonts w:eastAsia="Times New Roman" w:cs="Times New Roman"/>
+                <w:kern w:val="0"/>
+                <w:szCs w:val="24"/>
+                <w:lang w:val="en-GB" w:eastAsia="en-GB"/>
+                <w14:ligatures w14:val="none"/>
+              </w:rPr>
+            </w:pPr>
+            <w:r>
+              <w:rPr>
+                <w:rFonts w:eastAsia="Times New Roman" w:cs="Times New Roman"/>
+                <w:kern w:val="0"/>
+                <w:szCs w:val="24"/>
+                <w:lang w:val="en-GB" w:eastAsia="en-GB"/>
+                <w14:ligatures w14:val="none"/>
+              </w:rPr>
+              <w:t>DA_XOA</w:t>
+            </w:r>
+          </w:p>
+        </w:tc>
+        <w:tc>
+          <w:tcPr>
+            <w:tcW w:w="1559" w:type="dxa"/>
+          </w:tcPr>
+          <w:p>
+            <w:pPr>
+              <w:rPr>
+                <w:rFonts w:cs="Times New Roman"/>
+                <w:szCs w:val="24"/>
+              </w:rPr>
+            </w:pPr>
+            <w:r>
+              <w:rPr>
+                <w:rFonts w:cs="Times New Roman"/>
+                <w:szCs w:val="24"/>
+              </w:rPr>
+              <w:t>BOOLEAN</w:t>
+            </w:r>
+          </w:p>
+        </w:tc>
+        <w:tc>
+          <w:tcPr>
+            <w:tcW w:w="993" w:type="dxa"/>
+          </w:tcPr>
+          <w:p>
+            <w:pPr>
+              <w:jc w:val="center"/>
+              <w:rPr>
+                <w:rFonts w:cs="Times New Roman"/>
+                <w:szCs w:val="24"/>
+              </w:rPr>
+            </w:pPr>
+          </w:p>
+        </w:tc>
+        <w:tc>
+          <w:tcPr>
+            <w:tcW w:w="2409" w:type="dxa"/>
+          </w:tcPr>
+          <w:p>
+            <w:pPr>
+              <w:rPr>
+                <w:rFonts w:cs="Times New Roman"/>
+                <w:szCs w:val="24"/>
+              </w:rPr>
+            </w:pPr>
+            <w:r>
+              <w:rPr>
+                <w:rFonts w:cs="Times New Roman"/>
+                <w:szCs w:val="24"/>
+              </w:rPr>
+              <w:t xml:space="preserve">Not </w:t>
+            </w:r>
+            <w:r>
+              <w:rPr>
+                <w:rFonts w:cs="Times New Roman"/>
+                <w:szCs w:val="24"/>
+              </w:rPr>
+              <w:t>n</w:t>
+            </w:r>
+            <w:r>
+              <w:rPr>
+                <w:rFonts w:cs="Times New Roman"/>
+                <w:szCs w:val="24"/>
+              </w:rPr>
+              <w:t>ull, Default: F</w:t>
+            </w:r>
+          </w:p>
+        </w:tc>
+        <w:tc>
+          <w:tcPr>
+            <w:tcW w:w="2694" w:type="dxa"/>
+          </w:tcPr>
+          <w:p>
+            <w:pPr>
+              <w:rPr>
+                <w:rFonts w:cs="Times New Roman"/>
+                <w:szCs w:val="24"/>
+              </w:rPr>
+            </w:pPr>
+            <w:r>
+              <w:rPr>
+                <w:rFonts w:cs="Times New Roman"/>
+                <w:szCs w:val="24"/>
+                <w:lang w:val="vi-VN"/>
+              </w:rPr>
+              <w:t>Trạng thái đã xoá</w:t>
+            </w:r>
           </w:p>
         </w:tc>
       </w:tr>
@@ -21868,8 +22380,8 @@
         <w:gridCol w:w="1735"/>
         <w:gridCol w:w="1559"/>
         <w:gridCol w:w="993"/>
-        <w:gridCol w:w="1701"/>
-        <w:gridCol w:w="3402"/>
+        <w:gridCol w:w="2409"/>
+        <w:gridCol w:w="2694"/>
       </w:tblGrid>
       <w:tr>
         <w:tc>
@@ -22064,7 +22576,7 @@
         </w:tc>
         <w:tc>
           <w:tcPr>
-            <w:tcW w:w="1701" w:type="dxa"/>
+            <w:tcW w:w="2409" w:type="dxa"/>
           </w:tcPr>
           <w:p>
             <w:pPr>
@@ -22112,7 +22624,7 @@
         </w:tc>
         <w:tc>
           <w:tcPr>
-            <w:tcW w:w="3402" w:type="dxa"/>
+            <w:tcW w:w="2694" w:type="dxa"/>
           </w:tcPr>
           <w:p>
             <w:pPr>
@@ -22243,7 +22755,7 @@
         </w:tc>
         <w:tc>
           <w:tcPr>
-            <w:tcW w:w="1701" w:type="dxa"/>
+            <w:tcW w:w="2409" w:type="dxa"/>
           </w:tcPr>
           <w:p>
             <w:pPr>
@@ -22263,7 +22775,7 @@
         </w:tc>
         <w:tc>
           <w:tcPr>
-            <w:tcW w:w="3402" w:type="dxa"/>
+            <w:tcW w:w="2694" w:type="dxa"/>
           </w:tcPr>
           <w:p>
             <w:pPr>
@@ -22336,47 +22848,13 @@
               </w:rPr>
               <w:t xml:space="preserve">, </w:t>
             </w:r>
-            <w:proofErr w:type="spellStart"/>
-            <w:r>
-              <w:rPr>
-                <w:rFonts w:cs="Times New Roman"/>
-                <w:szCs w:val="24"/>
-              </w:rPr>
-              <w:t>sinh</w:t>
-            </w:r>
-            <w:proofErr w:type="spellEnd"/>
-            <w:r>
-              <w:rPr>
-                <w:rFonts w:cs="Times New Roman"/>
-                <w:szCs w:val="24"/>
-              </w:rPr>
-              <w:t xml:space="preserve"> </w:t>
-            </w:r>
-            <w:proofErr w:type="spellStart"/>
-            <w:r>
-              <w:rPr>
-                <w:rFonts w:cs="Times New Roman"/>
-                <w:szCs w:val="24"/>
-              </w:rPr>
-              <w:t>tự</w:t>
-            </w:r>
-            <w:proofErr w:type="spellEnd"/>
-            <w:r>
-              <w:rPr>
-                <w:rFonts w:cs="Times New Roman"/>
-                <w:szCs w:val="24"/>
-              </w:rPr>
-              <w:t xml:space="preserve"> </w:t>
-            </w:r>
-            <w:proofErr w:type="spellStart"/>
-            <w:r>
-              <w:rPr>
-                <w:rFonts w:cs="Times New Roman"/>
-                <w:szCs w:val="24"/>
-              </w:rPr>
-              <w:t>động</w:t>
-            </w:r>
-            <w:proofErr w:type="spellEnd"/>
+            <w:r>
+              <w:rPr>
+                <w:rFonts w:cs="Times New Roman"/>
+                <w:szCs w:val="24"/>
+              </w:rPr>
+              <w:t>Auto</w:t>
+            </w:r>
           </w:p>
         </w:tc>
       </w:tr>
@@ -22464,7 +22942,7 @@
         </w:tc>
         <w:tc>
           <w:tcPr>
-            <w:tcW w:w="1701" w:type="dxa"/>
+            <w:tcW w:w="2409" w:type="dxa"/>
           </w:tcPr>
           <w:p>
             <w:pPr>
@@ -22484,7 +22962,7 @@
         </w:tc>
         <w:tc>
           <w:tcPr>
-            <w:tcW w:w="3402" w:type="dxa"/>
+            <w:tcW w:w="2694" w:type="dxa"/>
           </w:tcPr>
           <w:p>
             <w:pPr>
@@ -22621,7 +23099,7 @@
         </w:tc>
         <w:tc>
           <w:tcPr>
-            <w:tcW w:w="1701" w:type="dxa"/>
+            <w:tcW w:w="2409" w:type="dxa"/>
           </w:tcPr>
           <w:p>
             <w:pPr>
@@ -22648,7 +23126,7 @@
         </w:tc>
         <w:tc>
           <w:tcPr>
-            <w:tcW w:w="3402" w:type="dxa"/>
+            <w:tcW w:w="2694" w:type="dxa"/>
           </w:tcPr>
           <w:p>
             <w:pPr>
@@ -22714,6 +23192,130 @@
               <w:t>cấp</w:t>
             </w:r>
             <w:proofErr w:type="spellEnd"/>
+          </w:p>
+        </w:tc>
+      </w:tr>
+      <w:tr>
+        <w:tc>
+          <w:tcPr>
+            <w:tcW w:w="670" w:type="dxa"/>
+          </w:tcPr>
+          <w:p>
+            <w:pPr>
+              <w:jc w:val="center"/>
+              <w:rPr>
+                <w:rFonts w:cs="Times New Roman"/>
+                <w:szCs w:val="24"/>
+              </w:rPr>
+            </w:pPr>
+            <w:r>
+              <w:rPr>
+                <w:rFonts w:cs="Times New Roman"/>
+                <w:szCs w:val="24"/>
+              </w:rPr>
+              <w:t>4</w:t>
+            </w:r>
+          </w:p>
+        </w:tc>
+        <w:tc>
+          <w:tcPr>
+            <w:tcW w:w="1735" w:type="dxa"/>
+          </w:tcPr>
+          <w:p>
+            <w:pPr>
+              <w:rPr>
+                <w:rFonts w:eastAsia="Times New Roman" w:cs="Times New Roman"/>
+                <w:kern w:val="0"/>
+                <w:szCs w:val="24"/>
+                <w:lang w:val="en-GB" w:eastAsia="en-GB"/>
+                <w14:ligatures w14:val="none"/>
+              </w:rPr>
+            </w:pPr>
+            <w:r>
+              <w:rPr>
+                <w:rFonts w:eastAsia="Times New Roman" w:cs="Times New Roman"/>
+                <w:kern w:val="0"/>
+                <w:szCs w:val="24"/>
+                <w:lang w:val="en-GB" w:eastAsia="en-GB"/>
+                <w14:ligatures w14:val="none"/>
+              </w:rPr>
+              <w:t>DA_XOA</w:t>
+            </w:r>
+          </w:p>
+        </w:tc>
+        <w:tc>
+          <w:tcPr>
+            <w:tcW w:w="1559" w:type="dxa"/>
+          </w:tcPr>
+          <w:p>
+            <w:pPr>
+              <w:rPr>
+                <w:rFonts w:cs="Times New Roman"/>
+                <w:szCs w:val="24"/>
+              </w:rPr>
+            </w:pPr>
+            <w:r>
+              <w:rPr>
+                <w:rFonts w:cs="Times New Roman"/>
+                <w:szCs w:val="24"/>
+              </w:rPr>
+              <w:t>BOOLEAN</w:t>
+            </w:r>
+          </w:p>
+        </w:tc>
+        <w:tc>
+          <w:tcPr>
+            <w:tcW w:w="993" w:type="dxa"/>
+          </w:tcPr>
+          <w:p>
+            <w:pPr>
+              <w:jc w:val="center"/>
+              <w:rPr>
+                <w:rFonts w:cs="Times New Roman"/>
+                <w:szCs w:val="24"/>
+              </w:rPr>
+            </w:pPr>
+          </w:p>
+        </w:tc>
+        <w:tc>
+          <w:tcPr>
+            <w:tcW w:w="2409" w:type="dxa"/>
+          </w:tcPr>
+          <w:p>
+            <w:pPr>
+              <w:rPr>
+                <w:rFonts w:cs="Times New Roman"/>
+                <w:szCs w:val="24"/>
+              </w:rPr>
+            </w:pPr>
+            <w:r>
+              <w:rPr>
+                <w:rFonts w:cs="Times New Roman"/>
+                <w:szCs w:val="24"/>
+              </w:rPr>
+              <w:t>Not Null, Default: F</w:t>
+            </w:r>
+          </w:p>
+        </w:tc>
+        <w:tc>
+          <w:tcPr>
+            <w:tcW w:w="2694" w:type="dxa"/>
+          </w:tcPr>
+          <w:p>
+            <w:pPr>
+              <w:rPr>
+                <w:rFonts w:cs="Times New Roman"/>
+                <w:szCs w:val="24"/>
+              </w:rPr>
+            </w:pPr>
+            <w:r>
+              <w:rPr>
+                <w:rFonts w:cs="Times New Roman"/>
+                <w:szCs w:val="24"/>
+                <w:lang w:val="vi-VN"/>
+              </w:rPr>
+              <w:t>Trạng thái đã xoá</w:t>
+            </w:r>
           </w:p>
         </w:tc>
       </w:tr>
@@ -22801,9 +23403,9 @@
       </w:tblPr>
       <w:tblGrid>
         <w:gridCol w:w="670"/>
-        <w:gridCol w:w="1593"/>
-        <w:gridCol w:w="1560"/>
-        <w:gridCol w:w="992"/>
+        <w:gridCol w:w="1452"/>
+        <w:gridCol w:w="1559"/>
+        <w:gridCol w:w="1134"/>
         <w:gridCol w:w="2410"/>
         <w:gridCol w:w="2835"/>
       </w:tblGrid>
@@ -22834,7 +23436,7 @@
         </w:tc>
         <w:tc>
           <w:tcPr>
-            <w:tcW w:w="1593" w:type="dxa"/>
+            <w:tcW w:w="1452" w:type="dxa"/>
           </w:tcPr>
           <w:p>
             <w:pPr>
@@ -22882,7 +23484,7 @@
         </w:tc>
         <w:tc>
           <w:tcPr>
-            <w:tcW w:w="1560" w:type="dxa"/>
+            <w:tcW w:w="1559" w:type="dxa"/>
           </w:tcPr>
           <w:p>
             <w:pPr>
@@ -22952,7 +23554,7 @@
         </w:tc>
         <w:tc>
           <w:tcPr>
-            <w:tcW w:w="992" w:type="dxa"/>
+            <w:tcW w:w="1134" w:type="dxa"/>
           </w:tcPr>
           <w:p>
             <w:pPr>
@@ -23119,7 +23721,7 @@
         </w:tc>
         <w:tc>
           <w:tcPr>
-            <w:tcW w:w="1593" w:type="dxa"/>
+            <w:tcW w:w="1452" w:type="dxa"/>
           </w:tcPr>
           <w:p>
             <w:pPr>
@@ -23145,7 +23747,7 @@
         </w:tc>
         <w:tc>
           <w:tcPr>
-            <w:tcW w:w="1560" w:type="dxa"/>
+            <w:tcW w:w="1559" w:type="dxa"/>
           </w:tcPr>
           <w:p>
             <w:pPr>
@@ -23165,7 +23767,7 @@
         </w:tc>
         <w:tc>
           <w:tcPr>
-            <w:tcW w:w="992" w:type="dxa"/>
+            <w:tcW w:w="1134" w:type="dxa"/>
           </w:tcPr>
           <w:p>
             <w:pPr>
@@ -23292,7 +23894,7 @@
         </w:tc>
         <w:tc>
           <w:tcPr>
-            <w:tcW w:w="1593" w:type="dxa"/>
+            <w:tcW w:w="1452" w:type="dxa"/>
           </w:tcPr>
           <w:p>
             <w:pPr>
@@ -23318,7 +23920,7 @@
         </w:tc>
         <w:tc>
           <w:tcPr>
-            <w:tcW w:w="1560" w:type="dxa"/>
+            <w:tcW w:w="1559" w:type="dxa"/>
           </w:tcPr>
           <w:p>
             <w:pPr>
@@ -23338,7 +23940,7 @@
         </w:tc>
         <w:tc>
           <w:tcPr>
-            <w:tcW w:w="992" w:type="dxa"/>
+            <w:tcW w:w="1134" w:type="dxa"/>
           </w:tcPr>
           <w:p>
             <w:pPr>
@@ -23449,7 +24051,7 @@
         </w:tc>
         <w:tc>
           <w:tcPr>
-            <w:tcW w:w="1593" w:type="dxa"/>
+            <w:tcW w:w="1452" w:type="dxa"/>
           </w:tcPr>
           <w:p>
             <w:pPr>
@@ -23475,7 +24077,7 @@
         </w:tc>
         <w:tc>
           <w:tcPr>
-            <w:tcW w:w="1560" w:type="dxa"/>
+            <w:tcW w:w="1559" w:type="dxa"/>
           </w:tcPr>
           <w:p>
             <w:pPr>
@@ -23495,7 +24097,7 @@
         </w:tc>
         <w:tc>
           <w:tcPr>
-            <w:tcW w:w="992" w:type="dxa"/>
+            <w:tcW w:w="1134" w:type="dxa"/>
           </w:tcPr>
           <w:p>
             <w:pPr>
@@ -23612,118 +24214,6 @@
               <w:t>hồ</w:t>
             </w:r>
             <w:proofErr w:type="spellEnd"/>
-            <w:r>
-              <w:rPr>
-                <w:rFonts w:cs="Times New Roman"/>
-                <w:szCs w:val="24"/>
-              </w:rPr>
-              <w:t xml:space="preserve"> </w:t>
-            </w:r>
-            <w:proofErr w:type="spellStart"/>
-            <w:r>
-              <w:rPr>
-                <w:rFonts w:cs="Times New Roman"/>
-                <w:szCs w:val="24"/>
-              </w:rPr>
-              <w:t>được</w:t>
-            </w:r>
-            <w:proofErr w:type="spellEnd"/>
-            <w:r>
-              <w:rPr>
-                <w:rFonts w:cs="Times New Roman"/>
-                <w:szCs w:val="24"/>
-              </w:rPr>
-              <w:t xml:space="preserve"> </w:t>
-            </w:r>
-            <w:proofErr w:type="spellStart"/>
-            <w:r>
-              <w:rPr>
-                <w:rFonts w:cs="Times New Roman"/>
-                <w:szCs w:val="24"/>
-              </w:rPr>
-              <w:t>đặt</w:t>
-            </w:r>
-            <w:proofErr w:type="spellEnd"/>
-            <w:r>
-              <w:rPr>
-                <w:rFonts w:cs="Times New Roman"/>
-                <w:szCs w:val="24"/>
-              </w:rPr>
-              <w:t xml:space="preserve"> </w:t>
-            </w:r>
-            <w:proofErr w:type="spellStart"/>
-            <w:r>
-              <w:rPr>
-                <w:rFonts w:cs="Times New Roman"/>
-                <w:szCs w:val="24"/>
-              </w:rPr>
-              <w:t>hàng</w:t>
-            </w:r>
-            <w:proofErr w:type="spellEnd"/>
-            <w:r>
-              <w:rPr>
-                <w:rFonts w:cs="Times New Roman"/>
-                <w:szCs w:val="24"/>
-              </w:rPr>
-              <w:t xml:space="preserve"> </w:t>
-            </w:r>
-            <w:proofErr w:type="spellStart"/>
-            <w:r>
-              <w:rPr>
-                <w:rFonts w:cs="Times New Roman"/>
-                <w:szCs w:val="24"/>
-              </w:rPr>
-              <w:t>từ</w:t>
-            </w:r>
-            <w:proofErr w:type="spellEnd"/>
-            <w:r>
-              <w:rPr>
-                <w:rFonts w:cs="Times New Roman"/>
-                <w:szCs w:val="24"/>
-              </w:rPr>
-              <w:t xml:space="preserve"> </w:t>
-            </w:r>
-            <w:proofErr w:type="spellStart"/>
-            <w:r>
-              <w:rPr>
-                <w:rFonts w:cs="Times New Roman"/>
-                <w:szCs w:val="24"/>
-              </w:rPr>
-              <w:t>nhà</w:t>
-            </w:r>
-            <w:proofErr w:type="spellEnd"/>
-            <w:r>
-              <w:rPr>
-                <w:rFonts w:cs="Times New Roman"/>
-                <w:szCs w:val="24"/>
-              </w:rPr>
-              <w:t xml:space="preserve"> </w:t>
-            </w:r>
-            <w:proofErr w:type="spellStart"/>
-            <w:r>
-              <w:rPr>
-                <w:rFonts w:cs="Times New Roman"/>
-                <w:szCs w:val="24"/>
-              </w:rPr>
-              <w:t>cung</w:t>
-            </w:r>
-            <w:proofErr w:type="spellEnd"/>
-            <w:r>
-              <w:rPr>
-                <w:rFonts w:cs="Times New Roman"/>
-                <w:szCs w:val="24"/>
-              </w:rPr>
-              <w:t xml:space="preserve"> </w:t>
-            </w:r>
-            <w:proofErr w:type="spellStart"/>
-            <w:r>
-              <w:rPr>
-                <w:rFonts w:cs="Times New Roman"/>
-                <w:szCs w:val="24"/>
-              </w:rPr>
-              <w:t>cấp</w:t>
-            </w:r>
-            <w:proofErr w:type="spellEnd"/>
           </w:p>
         </w:tc>
       </w:tr>
@@ -23751,7 +24241,7 @@
         </w:tc>
         <w:tc>
           <w:tcPr>
-            <w:tcW w:w="1593" w:type="dxa"/>
+            <w:tcW w:w="1452" w:type="dxa"/>
           </w:tcPr>
           <w:p>
             <w:pPr>
@@ -23777,7 +24267,7 @@
         </w:tc>
         <w:tc>
           <w:tcPr>
-            <w:tcW w:w="1560" w:type="dxa"/>
+            <w:tcW w:w="1559" w:type="dxa"/>
           </w:tcPr>
           <w:p>
             <w:pPr>
@@ -23797,7 +24287,7 @@
         </w:tc>
         <w:tc>
           <w:tcPr>
-            <w:tcW w:w="992" w:type="dxa"/>
+            <w:tcW w:w="1134" w:type="dxa"/>
           </w:tcPr>
           <w:p>
             <w:pPr>
@@ -23888,100 +24378,134 @@
               <w:t>hồ</w:t>
             </w:r>
             <w:proofErr w:type="spellEnd"/>
-            <w:r>
-              <w:rPr>
-                <w:rFonts w:cs="Times New Roman"/>
-                <w:szCs w:val="24"/>
-              </w:rPr>
-              <w:t xml:space="preserve"> </w:t>
-            </w:r>
-            <w:proofErr w:type="spellStart"/>
-            <w:r>
-              <w:rPr>
-                <w:rFonts w:cs="Times New Roman"/>
-                <w:szCs w:val="24"/>
-              </w:rPr>
-              <w:t>đặt</w:t>
-            </w:r>
-            <w:proofErr w:type="spellEnd"/>
-            <w:r>
-              <w:rPr>
-                <w:rFonts w:cs="Times New Roman"/>
-                <w:szCs w:val="24"/>
-              </w:rPr>
-              <w:t xml:space="preserve"> </w:t>
-            </w:r>
-            <w:proofErr w:type="spellStart"/>
-            <w:r>
-              <w:rPr>
-                <w:rFonts w:cs="Times New Roman"/>
-                <w:szCs w:val="24"/>
-              </w:rPr>
-              <w:t>từ</w:t>
-            </w:r>
-            <w:proofErr w:type="spellEnd"/>
-            <w:r>
-              <w:rPr>
-                <w:rFonts w:cs="Times New Roman"/>
-                <w:szCs w:val="24"/>
-              </w:rPr>
-              <w:t xml:space="preserve"> </w:t>
-            </w:r>
-            <w:proofErr w:type="spellStart"/>
-            <w:r>
-              <w:rPr>
-                <w:rFonts w:cs="Times New Roman"/>
-                <w:szCs w:val="24"/>
-              </w:rPr>
-              <w:t>nhà</w:t>
-            </w:r>
-            <w:proofErr w:type="spellEnd"/>
-            <w:r>
-              <w:rPr>
-                <w:rFonts w:cs="Times New Roman"/>
-                <w:szCs w:val="24"/>
-              </w:rPr>
-              <w:t xml:space="preserve"> </w:t>
-            </w:r>
-            <w:proofErr w:type="spellStart"/>
-            <w:r>
-              <w:rPr>
-                <w:rFonts w:cs="Times New Roman"/>
-                <w:szCs w:val="24"/>
-              </w:rPr>
-              <w:t>cung</w:t>
-            </w:r>
-            <w:proofErr w:type="spellEnd"/>
-            <w:r>
-              <w:rPr>
-                <w:rFonts w:cs="Times New Roman"/>
-                <w:szCs w:val="24"/>
-              </w:rPr>
-              <w:t xml:space="preserve"> </w:t>
-            </w:r>
-            <w:proofErr w:type="spellStart"/>
-            <w:r>
-              <w:rPr>
-                <w:rFonts w:cs="Times New Roman"/>
-                <w:szCs w:val="24"/>
-              </w:rPr>
-              <w:t>cấp</w:t>
-            </w:r>
-            <w:proofErr w:type="spellEnd"/>
+          </w:p>
+        </w:tc>
+      </w:tr>
+      <w:tr>
+        <w:tc>
+          <w:tcPr>
+            <w:tcW w:w="670" w:type="dxa"/>
+          </w:tcPr>
+          <w:p>
+            <w:pPr>
+              <w:jc w:val="center"/>
+              <w:rPr>
+                <w:rFonts w:cs="Times New Roman"/>
+                <w:szCs w:val="24"/>
+              </w:rPr>
+            </w:pPr>
+            <w:r>
+              <w:rPr>
+                <w:rFonts w:cs="Times New Roman"/>
+                <w:szCs w:val="24"/>
+              </w:rPr>
+              <w:t>5</w:t>
+            </w:r>
+          </w:p>
+        </w:tc>
+        <w:tc>
+          <w:tcPr>
+            <w:tcW w:w="1452" w:type="dxa"/>
+          </w:tcPr>
+          <w:p>
+            <w:pPr>
+              <w:rPr>
+                <w:rFonts w:eastAsia="Times New Roman" w:cs="Times New Roman"/>
+                <w:kern w:val="0"/>
+                <w:szCs w:val="24"/>
+                <w:lang w:val="en-GB" w:eastAsia="en-GB"/>
+                <w14:ligatures w14:val="none"/>
+              </w:rPr>
+            </w:pPr>
+            <w:r>
+              <w:rPr>
+                <w:rFonts w:eastAsia="Times New Roman" w:cs="Times New Roman"/>
+                <w:kern w:val="0"/>
+                <w:szCs w:val="24"/>
+                <w:lang w:val="en-GB" w:eastAsia="en-GB"/>
+                <w14:ligatures w14:val="none"/>
+              </w:rPr>
+              <w:t>DA_XOA</w:t>
+            </w:r>
+          </w:p>
+        </w:tc>
+        <w:tc>
+          <w:tcPr>
+            <w:tcW w:w="1559" w:type="dxa"/>
+          </w:tcPr>
+          <w:p>
+            <w:pPr>
+              <w:rPr>
+                <w:rFonts w:cs="Times New Roman"/>
+                <w:szCs w:val="24"/>
+              </w:rPr>
+            </w:pPr>
+            <w:r>
+              <w:rPr>
+                <w:rFonts w:cs="Times New Roman"/>
+                <w:szCs w:val="24"/>
+              </w:rPr>
+              <w:t>BOOLEAN</w:t>
+            </w:r>
+          </w:p>
+        </w:tc>
+        <w:tc>
+          <w:tcPr>
+            <w:tcW w:w="1134" w:type="dxa"/>
+          </w:tcPr>
+          <w:p>
+            <w:pPr>
+              <w:jc w:val="center"/>
+              <w:rPr>
+                <w:rFonts w:cs="Times New Roman"/>
+                <w:szCs w:val="24"/>
+              </w:rPr>
+            </w:pPr>
+          </w:p>
+        </w:tc>
+        <w:tc>
+          <w:tcPr>
+            <w:tcW w:w="2410" w:type="dxa"/>
+          </w:tcPr>
+          <w:p>
+            <w:pPr>
+              <w:rPr>
+                <w:rFonts w:cs="Times New Roman"/>
+                <w:szCs w:val="24"/>
+              </w:rPr>
+            </w:pPr>
+            <w:r>
+              <w:rPr>
+                <w:rFonts w:cs="Times New Roman"/>
+                <w:szCs w:val="24"/>
+              </w:rPr>
+              <w:t>Not Null, Default: F</w:t>
+            </w:r>
+          </w:p>
+        </w:tc>
+        <w:tc>
+          <w:tcPr>
+            <w:tcW w:w="2835" w:type="dxa"/>
+          </w:tcPr>
+          <w:p>
+            <w:pPr>
+              <w:rPr>
+                <w:rFonts w:cs="Times New Roman"/>
+                <w:szCs w:val="24"/>
+              </w:rPr>
+            </w:pPr>
+            <w:r>
+              <w:rPr>
+                <w:rFonts w:cs="Times New Roman"/>
+                <w:szCs w:val="24"/>
+                <w:lang w:val="vi-VN"/>
+              </w:rPr>
+              <w:t>Trạng thái đã xoá</w:t>
+            </w:r>
           </w:p>
         </w:tc>
       </w:tr>
     </w:tbl>
-    <w:p>
-      <w:pPr>
-        <w:spacing w:before="240" w:after="0"/>
-        <w:rPr>
-          <w:rFonts w:cs="Times New Roman"/>
-          <w:color w:val="000000"/>
-          <w:szCs w:val="24"/>
-        </w:rPr>
-      </w:pPr>
-    </w:p>
     <w:p>
       <w:pPr>
         <w:pStyle w:val="ListParagraph"/>
@@ -25758,7 +26282,7 @@
           <w:p>
             <w:pPr>
               <w:pStyle w:val="NormalWeb"/>
-              <w:spacing w:before="120" w:beforeAutospacing="0" w:after="0" w:afterAutospacing="0"/>
+              <w:spacing w:before="0" w:beforeAutospacing="0" w:after="0" w:afterAutospacing="0"/>
               <w:ind w:right="-389"/>
               <w:jc w:val="both"/>
               <w:textAlignment w:val="baseline"/>
@@ -25777,6 +26301,7 @@
           </w:p>
           <w:p>
             <w:pPr>
+              <w:spacing w:after="0" w:line="240" w:lineRule="auto"/>
               <w:rPr>
                 <w:rFonts w:cs="Times New Roman"/>
                 <w:szCs w:val="24"/>
@@ -25824,6 +26349,7 @@
           </w:p>
           <w:p>
             <w:pPr>
+              <w:spacing w:after="0" w:line="240" w:lineRule="auto"/>
               <w:rPr>
                 <w:rFonts w:cs="Times New Roman"/>
                 <w:szCs w:val="24"/>
@@ -25896,6 +26422,7 @@
           </w:p>
           <w:p>
             <w:pPr>
+              <w:spacing w:after="0" w:line="240" w:lineRule="auto"/>
               <w:rPr>
                 <w:rFonts w:cs="Times New Roman"/>
                 <w:szCs w:val="24"/>
@@ -26032,6 +26559,7 @@
           </w:p>
           <w:p>
             <w:pPr>
+              <w:spacing w:after="0" w:line="240" w:lineRule="auto"/>
               <w:rPr>
                 <w:rFonts w:cs="Times New Roman"/>
                 <w:szCs w:val="24"/>
@@ -26088,6 +26616,7 @@
           </w:p>
           <w:p>
             <w:pPr>
+              <w:spacing w:after="0" w:line="240" w:lineRule="auto"/>
               <w:rPr>
                 <w:rFonts w:cs="Times New Roman"/>
                 <w:szCs w:val="24"/>
@@ -26211,25 +26740,135 @@
               <w:t>đặt</w:t>
             </w:r>
             <w:proofErr w:type="spellEnd"/>
+          </w:p>
+        </w:tc>
+      </w:tr>
+      <w:tr>
+        <w:tc>
+          <w:tcPr>
+            <w:tcW w:w="709" w:type="dxa"/>
+            <w:vAlign w:val="center"/>
+          </w:tcPr>
+          <w:p>
+            <w:pPr>
+              <w:rPr>
+                <w:rFonts w:cs="Times New Roman"/>
+                <w:szCs w:val="24"/>
+              </w:rPr>
+            </w:pPr>
+            <w:r>
+              <w:rPr>
+                <w:rFonts w:cs="Times New Roman"/>
+                <w:szCs w:val="24"/>
+              </w:rPr>
+              <w:t>9</w:t>
+            </w:r>
+          </w:p>
+        </w:tc>
+        <w:tc>
+          <w:tcPr>
+            <w:tcW w:w="2126" w:type="dxa"/>
+            <w:vAlign w:val="center"/>
+          </w:tcPr>
+          <w:p>
+            <w:pPr>
+              <w:rPr>
+                <w:rFonts w:cs="Times New Roman"/>
+                <w:szCs w:val="24"/>
+              </w:rPr>
+            </w:pPr>
+            <w:r>
+              <w:rPr>
+                <w:rFonts w:eastAsia="Times New Roman" w:cs="Times New Roman"/>
+                <w:kern w:val="0"/>
+                <w:szCs w:val="24"/>
+                <w:lang w:val="en-GB" w:eastAsia="en-GB"/>
+                <w14:ligatures w14:val="none"/>
+              </w:rPr>
+              <w:t>DA_XOA</w:t>
+            </w:r>
+          </w:p>
+        </w:tc>
+        <w:tc>
+          <w:tcPr>
+            <w:tcW w:w="1560" w:type="dxa"/>
+            <w:vAlign w:val="center"/>
+          </w:tcPr>
+          <w:p>
+            <w:pPr>
+              <w:rPr>
+                <w:rFonts w:cs="Times New Roman"/>
+                <w:szCs w:val="24"/>
+              </w:rPr>
+            </w:pPr>
+            <w:r>
+              <w:rPr>
+                <w:rFonts w:cs="Times New Roman"/>
+                <w:szCs w:val="24"/>
+              </w:rPr>
+              <w:t>BOOLEAN</w:t>
+            </w:r>
+          </w:p>
+        </w:tc>
+        <w:tc>
+          <w:tcPr>
+            <w:tcW w:w="1134" w:type="dxa"/>
+            <w:vAlign w:val="center"/>
+          </w:tcPr>
+          <w:p>
+            <w:pPr>
+              <w:rPr>
+                <w:rFonts w:cs="Times New Roman"/>
+                <w:szCs w:val="24"/>
+              </w:rPr>
+            </w:pPr>
+          </w:p>
+        </w:tc>
+        <w:tc>
+          <w:tcPr>
+            <w:tcW w:w="2409" w:type="dxa"/>
+            <w:vAlign w:val="center"/>
+          </w:tcPr>
+          <w:p>
+            <w:pPr>
+              <w:pStyle w:val="NormalWeb"/>
+              <w:spacing w:before="120" w:beforeAutospacing="0" w:after="0" w:afterAutospacing="0"/>
+              <w:ind w:right="-389"/>
+              <w:textAlignment w:val="baseline"/>
+              <w:rPr>
+                <w:rFonts w:eastAsia="Calibri"/>
+                <w:color w:val="000000"/>
+              </w:rPr>
+            </w:pPr>
+            <w:r>
+              <w:t>Not Null, Default: F</w:t>
+            </w:r>
+          </w:p>
+        </w:tc>
+        <w:tc>
+          <w:tcPr>
+            <w:tcW w:w="2127" w:type="dxa"/>
+            <w:vAlign w:val="center"/>
+          </w:tcPr>
+          <w:p>
+            <w:pPr>
+              <w:rPr>
+                <w:rFonts w:cs="Times New Roman"/>
+                <w:szCs w:val="24"/>
+              </w:rPr>
+            </w:pPr>
+            <w:r>
+              <w:rPr>
+                <w:rFonts w:cs="Times New Roman"/>
+                <w:szCs w:val="24"/>
+                <w:lang w:val="vi-VN"/>
+              </w:rPr>
+              <w:t>Trạng thái đã xoá</w:t>
+            </w:r>
           </w:p>
         </w:tc>
       </w:tr>
     </w:tbl>
-    <w:p>
-      <w:pPr>
-        <w:rPr>
-          <w:rFonts w:cs="Times New Roman"/>
-          <w:szCs w:val="24"/>
-        </w:rPr>
-      </w:pPr>
-      <w:r>
-        <w:rPr>
-          <w:rFonts w:cs="Times New Roman"/>
-          <w:szCs w:val="24"/>
-        </w:rPr>
-        <w:br w:type="page"/>
-      </w:r>
-    </w:p>
     <w:p>
       <w:pPr>
         <w:pStyle w:val="ListParagraph"/>
@@ -26237,7 +26876,8 @@
           <w:ilvl w:val="0"/>
           <w:numId w:val="15"/>
         </w:numPr>
-        <w:ind w:left="567" w:hanging="283"/>
+        <w:spacing w:before="120"/>
+        <w:ind w:left="568" w:hanging="284"/>
         <w:rPr>
           <w:rFonts w:cs="Times New Roman"/>
           <w:color w:val="000000"/>
@@ -26250,7 +26890,6 @@
           <w:color w:val="000000"/>
           <w:szCs w:val="24"/>
         </w:rPr>
-        <w:lastRenderedPageBreak/>
         <w:t>CT_PHIEUDAT</w:t>
       </w:r>
       <w:r>
@@ -27286,7 +27925,146 @@
           </w:p>
         </w:tc>
       </w:tr>
+      <w:tr>
+        <w:tc>
+          <w:tcPr>
+            <w:tcW w:w="709" w:type="dxa"/>
+            <w:vAlign w:val="center"/>
+          </w:tcPr>
+          <w:p>
+            <w:pPr>
+              <w:jc w:val="center"/>
+              <w:rPr>
+                <w:rFonts w:cs="Times New Roman"/>
+                <w:szCs w:val="24"/>
+                <w:lang w:val="vi-VN"/>
+              </w:rPr>
+            </w:pPr>
+            <w:r>
+              <w:rPr>
+                <w:rFonts w:cs="Times New Roman"/>
+                <w:szCs w:val="24"/>
+                <w:lang w:val="vi-VN"/>
+              </w:rPr>
+              <w:t>5</w:t>
+            </w:r>
+          </w:p>
+        </w:tc>
+        <w:tc>
+          <w:tcPr>
+            <w:tcW w:w="1701" w:type="dxa"/>
+            <w:vAlign w:val="center"/>
+          </w:tcPr>
+          <w:p>
+            <w:pPr>
+              <w:rPr>
+                <w:rFonts w:cs="Times New Roman"/>
+                <w:szCs w:val="24"/>
+              </w:rPr>
+            </w:pPr>
+            <w:r>
+              <w:rPr>
+                <w:rFonts w:eastAsia="Times New Roman" w:cs="Times New Roman"/>
+                <w:kern w:val="0"/>
+                <w:szCs w:val="24"/>
+                <w:lang w:val="en-GB" w:eastAsia="en-GB"/>
+                <w14:ligatures w14:val="none"/>
+              </w:rPr>
+              <w:t>DA_XOA</w:t>
+            </w:r>
+          </w:p>
+        </w:tc>
+        <w:tc>
+          <w:tcPr>
+            <w:tcW w:w="1701" w:type="dxa"/>
+            <w:vAlign w:val="center"/>
+          </w:tcPr>
+          <w:p>
+            <w:pPr>
+              <w:rPr>
+                <w:rFonts w:cs="Times New Roman"/>
+                <w:szCs w:val="24"/>
+              </w:rPr>
+            </w:pPr>
+            <w:r>
+              <w:rPr>
+                <w:rFonts w:cs="Times New Roman"/>
+                <w:szCs w:val="24"/>
+              </w:rPr>
+              <w:t>BOOLEAN</w:t>
+            </w:r>
+          </w:p>
+        </w:tc>
+        <w:tc>
+          <w:tcPr>
+            <w:tcW w:w="992" w:type="dxa"/>
+            <w:vAlign w:val="center"/>
+          </w:tcPr>
+          <w:p>
+            <w:pPr>
+              <w:jc w:val="center"/>
+              <w:rPr>
+                <w:rFonts w:cs="Times New Roman"/>
+                <w:szCs w:val="24"/>
+              </w:rPr>
+            </w:pPr>
+          </w:p>
+        </w:tc>
+        <w:tc>
+          <w:tcPr>
+            <w:tcW w:w="2557" w:type="dxa"/>
+            <w:vAlign w:val="center"/>
+          </w:tcPr>
+          <w:p>
+            <w:pPr>
+              <w:rPr>
+                <w:rFonts w:cs="Times New Roman"/>
+                <w:szCs w:val="24"/>
+              </w:rPr>
+            </w:pPr>
+            <w:r>
+              <w:rPr>
+                <w:rFonts w:cs="Times New Roman"/>
+                <w:szCs w:val="24"/>
+              </w:rPr>
+              <w:t>Not Null, Default: F</w:t>
+            </w:r>
+          </w:p>
+        </w:tc>
+        <w:tc>
+          <w:tcPr>
+            <w:tcW w:w="2405" w:type="dxa"/>
+            <w:vAlign w:val="center"/>
+          </w:tcPr>
+          <w:p>
+            <w:pPr>
+              <w:rPr>
+                <w:rFonts w:cs="Times New Roman"/>
+                <w:szCs w:val="24"/>
+              </w:rPr>
+            </w:pPr>
+            <w:r>
+              <w:rPr>
+                <w:rFonts w:cs="Times New Roman"/>
+                <w:szCs w:val="24"/>
+                <w:lang w:val="vi-VN"/>
+              </w:rPr>
+              <w:t>Trạng thái đã xoá</w:t>
+            </w:r>
+          </w:p>
+        </w:tc>
+      </w:tr>
     </w:tbl>
+    <w:p>
+      <w:pPr>
+        <w:spacing w:before="240" w:line="240" w:lineRule="auto"/>
+        <w:rPr>
+          <w:rFonts w:cs="Times New Roman"/>
+          <w:color w:val="000000"/>
+          <w:szCs w:val="24"/>
+        </w:rPr>
+      </w:pPr>
+    </w:p>
     <w:p>
       <w:pPr>
         <w:pStyle w:val="ListParagraph"/>
@@ -27311,6 +28089,7 @@
           <w:lang w:val="en-GB" w:eastAsia="en-GB"/>
           <w14:ligatures w14:val="none"/>
         </w:rPr>
+        <w:lastRenderedPageBreak/>
         <w:t>KHACHHANG</w:t>
       </w:r>
       <w:r>
@@ -30255,6 +31034,135 @@
           </w:p>
         </w:tc>
       </w:tr>
+      <w:tr>
+        <w:tc>
+          <w:tcPr>
+            <w:tcW w:w="709" w:type="dxa"/>
+            <w:vAlign w:val="center"/>
+          </w:tcPr>
+          <w:p>
+            <w:pPr>
+              <w:jc w:val="center"/>
+              <w:rPr>
+                <w:rFonts w:cs="Times New Roman"/>
+                <w:szCs w:val="24"/>
+                <w:lang w:val="vi-VN"/>
+              </w:rPr>
+            </w:pPr>
+            <w:r>
+              <w:rPr>
+                <w:rFonts w:cs="Times New Roman"/>
+                <w:szCs w:val="24"/>
+                <w:lang w:val="vi-VN"/>
+              </w:rPr>
+              <w:t>13</w:t>
+            </w:r>
+          </w:p>
+        </w:tc>
+        <w:tc>
+          <w:tcPr>
+            <w:tcW w:w="1701" w:type="dxa"/>
+            <w:vAlign w:val="center"/>
+          </w:tcPr>
+          <w:p>
+            <w:pPr>
+              <w:rPr>
+                <w:rFonts w:cs="Times New Roman"/>
+                <w:szCs w:val="24"/>
+              </w:rPr>
+            </w:pPr>
+            <w:r>
+              <w:rPr>
+                <w:rFonts w:eastAsia="Times New Roman" w:cs="Times New Roman"/>
+                <w:kern w:val="0"/>
+                <w:szCs w:val="24"/>
+                <w:lang w:val="en-GB" w:eastAsia="en-GB"/>
+                <w14:ligatures w14:val="none"/>
+              </w:rPr>
+              <w:t>DA_XOA</w:t>
+            </w:r>
+          </w:p>
+        </w:tc>
+        <w:tc>
+          <w:tcPr>
+            <w:tcW w:w="1701" w:type="dxa"/>
+            <w:vAlign w:val="center"/>
+          </w:tcPr>
+          <w:p>
+            <w:pPr>
+              <w:rPr>
+                <w:rFonts w:cs="Times New Roman"/>
+                <w:szCs w:val="24"/>
+              </w:rPr>
+            </w:pPr>
+            <w:r>
+              <w:rPr>
+                <w:rFonts w:cs="Times New Roman"/>
+                <w:szCs w:val="24"/>
+              </w:rPr>
+              <w:t>BOOLEAN</w:t>
+            </w:r>
+          </w:p>
+        </w:tc>
+        <w:tc>
+          <w:tcPr>
+            <w:tcW w:w="992" w:type="dxa"/>
+            <w:vAlign w:val="center"/>
+          </w:tcPr>
+          <w:p>
+            <w:pPr>
+              <w:jc w:val="center"/>
+              <w:rPr>
+                <w:rFonts w:cs="Times New Roman"/>
+                <w:szCs w:val="24"/>
+              </w:rPr>
+            </w:pPr>
+          </w:p>
+        </w:tc>
+        <w:tc>
+          <w:tcPr>
+            <w:tcW w:w="2268" w:type="dxa"/>
+            <w:vAlign w:val="center"/>
+          </w:tcPr>
+          <w:p>
+            <w:pPr>
+              <w:rPr>
+                <w:rFonts w:cs="Times New Roman"/>
+                <w:szCs w:val="24"/>
+              </w:rPr>
+            </w:pPr>
+            <w:r>
+              <w:rPr>
+                <w:rFonts w:cs="Times New Roman"/>
+                <w:szCs w:val="24"/>
+              </w:rPr>
+              <w:t>Not Null, Default: F</w:t>
+            </w:r>
+          </w:p>
+        </w:tc>
+        <w:tc>
+          <w:tcPr>
+            <w:tcW w:w="2694" w:type="dxa"/>
+            <w:vAlign w:val="center"/>
+          </w:tcPr>
+          <w:p>
+            <w:pPr>
+              <w:rPr>
+                <w:rFonts w:cs="Times New Roman"/>
+                <w:szCs w:val="24"/>
+              </w:rPr>
+            </w:pPr>
+            <w:r>
+              <w:rPr>
+                <w:rFonts w:cs="Times New Roman"/>
+                <w:szCs w:val="24"/>
+                <w:lang w:val="vi-VN"/>
+              </w:rPr>
+              <w:t>Trạng thái đã xoá</w:t>
+            </w:r>
+          </w:p>
+        </w:tc>
+      </w:tr>
     </w:tbl>
     <w:p>
       <w:pPr>
@@ -30405,10 +31313,10 @@
       </w:tblPr>
       <w:tblGrid>
         <w:gridCol w:w="709"/>
-        <w:gridCol w:w="1985"/>
-        <w:gridCol w:w="1559"/>
-        <w:gridCol w:w="1134"/>
-        <w:gridCol w:w="2151"/>
+        <w:gridCol w:w="1843"/>
+        <w:gridCol w:w="1701"/>
+        <w:gridCol w:w="992"/>
+        <w:gridCol w:w="2293"/>
         <w:gridCol w:w="2527"/>
       </w:tblGrid>
       <w:tr>
@@ -30439,7 +31347,7 @@
         </w:tc>
         <w:tc>
           <w:tcPr>
-            <w:tcW w:w="1985" w:type="dxa"/>
+            <w:tcW w:w="1843" w:type="dxa"/>
           </w:tcPr>
           <w:p>
             <w:pPr>
@@ -30488,7 +31396,7 @@
         </w:tc>
         <w:tc>
           <w:tcPr>
-            <w:tcW w:w="1559" w:type="dxa"/>
+            <w:tcW w:w="1701" w:type="dxa"/>
           </w:tcPr>
           <w:p>
             <w:pPr>
@@ -30559,7 +31467,7 @@
         </w:tc>
         <w:tc>
           <w:tcPr>
-            <w:tcW w:w="1134" w:type="dxa"/>
+            <w:tcW w:w="992" w:type="dxa"/>
           </w:tcPr>
           <w:p>
             <w:pPr>
@@ -30608,7 +31516,7 @@
         </w:tc>
         <w:tc>
           <w:tcPr>
-            <w:tcW w:w="2151" w:type="dxa"/>
+            <w:tcW w:w="2293" w:type="dxa"/>
           </w:tcPr>
           <w:p>
             <w:pPr>
@@ -30731,7 +31639,7 @@
         </w:tc>
         <w:tc>
           <w:tcPr>
-            <w:tcW w:w="1985" w:type="dxa"/>
+            <w:tcW w:w="1843" w:type="dxa"/>
           </w:tcPr>
           <w:p>
             <w:pPr>
@@ -30753,7 +31661,7 @@
         </w:tc>
         <w:tc>
           <w:tcPr>
-            <w:tcW w:w="1559" w:type="dxa"/>
+            <w:tcW w:w="1701" w:type="dxa"/>
           </w:tcPr>
           <w:p>
             <w:pPr>
@@ -30775,7 +31683,7 @@
         </w:tc>
         <w:tc>
           <w:tcPr>
-            <w:tcW w:w="1134" w:type="dxa"/>
+            <w:tcW w:w="992" w:type="dxa"/>
           </w:tcPr>
           <w:p>
             <w:pPr>
@@ -30790,7 +31698,7 @@
         </w:tc>
         <w:tc>
           <w:tcPr>
-            <w:tcW w:w="2151" w:type="dxa"/>
+            <w:tcW w:w="2293" w:type="dxa"/>
           </w:tcPr>
           <w:p>
             <w:pPr>
@@ -30951,7 +31859,7 @@
         </w:tc>
         <w:tc>
           <w:tcPr>
-            <w:tcW w:w="1985" w:type="dxa"/>
+            <w:tcW w:w="1843" w:type="dxa"/>
           </w:tcPr>
           <w:p>
             <w:pPr>
@@ -30973,7 +31881,7 @@
         </w:tc>
         <w:tc>
           <w:tcPr>
-            <w:tcW w:w="1559" w:type="dxa"/>
+            <w:tcW w:w="1701" w:type="dxa"/>
           </w:tcPr>
           <w:p>
             <w:pPr>
@@ -30995,7 +31903,7 @@
         </w:tc>
         <w:tc>
           <w:tcPr>
-            <w:tcW w:w="1134" w:type="dxa"/>
+            <w:tcW w:w="992" w:type="dxa"/>
           </w:tcPr>
           <w:p>
             <w:pPr>
@@ -31010,7 +31918,7 @@
         </w:tc>
         <w:tc>
           <w:tcPr>
-            <w:tcW w:w="2151" w:type="dxa"/>
+            <w:tcW w:w="2293" w:type="dxa"/>
           </w:tcPr>
           <w:p>
             <w:pPr>
@@ -31117,7 +32025,7 @@
         </w:tc>
         <w:tc>
           <w:tcPr>
-            <w:tcW w:w="1985" w:type="dxa"/>
+            <w:tcW w:w="1843" w:type="dxa"/>
           </w:tcPr>
           <w:p>
             <w:pPr>
@@ -31139,7 +32047,7 @@
         </w:tc>
         <w:tc>
           <w:tcPr>
-            <w:tcW w:w="1559" w:type="dxa"/>
+            <w:tcW w:w="1701" w:type="dxa"/>
           </w:tcPr>
           <w:p>
             <w:pPr>
@@ -31161,7 +32069,7 @@
         </w:tc>
         <w:tc>
           <w:tcPr>
-            <w:tcW w:w="1134" w:type="dxa"/>
+            <w:tcW w:w="992" w:type="dxa"/>
           </w:tcPr>
           <w:p>
             <w:pPr>
@@ -31176,7 +32084,7 @@
         </w:tc>
         <w:tc>
           <w:tcPr>
-            <w:tcW w:w="2151" w:type="dxa"/>
+            <w:tcW w:w="2293" w:type="dxa"/>
           </w:tcPr>
           <w:p>
             <w:pPr>
@@ -31309,7 +32217,7 @@
         </w:tc>
         <w:tc>
           <w:tcPr>
-            <w:tcW w:w="1985" w:type="dxa"/>
+            <w:tcW w:w="1843" w:type="dxa"/>
           </w:tcPr>
           <w:p>
             <w:pPr>
@@ -31331,7 +32239,7 @@
         </w:tc>
         <w:tc>
           <w:tcPr>
-            <w:tcW w:w="1559" w:type="dxa"/>
+            <w:tcW w:w="1701" w:type="dxa"/>
           </w:tcPr>
           <w:p>
             <w:pPr>
@@ -31353,7 +32261,7 @@
         </w:tc>
         <w:tc>
           <w:tcPr>
-            <w:tcW w:w="1134" w:type="dxa"/>
+            <w:tcW w:w="992" w:type="dxa"/>
           </w:tcPr>
           <w:p>
             <w:pPr>
@@ -31376,7 +32284,7 @@
         </w:tc>
         <w:tc>
           <w:tcPr>
-            <w:tcW w:w="2151" w:type="dxa"/>
+            <w:tcW w:w="2293" w:type="dxa"/>
           </w:tcPr>
           <w:p>
             <w:pPr>
@@ -31527,7 +32435,7 @@
         </w:tc>
         <w:tc>
           <w:tcPr>
-            <w:tcW w:w="1985" w:type="dxa"/>
+            <w:tcW w:w="1843" w:type="dxa"/>
           </w:tcPr>
           <w:p>
             <w:pPr>
@@ -31549,7 +32457,7 @@
         </w:tc>
         <w:tc>
           <w:tcPr>
-            <w:tcW w:w="1559" w:type="dxa"/>
+            <w:tcW w:w="1701" w:type="dxa"/>
           </w:tcPr>
           <w:p>
             <w:pPr>
@@ -31571,7 +32479,7 @@
         </w:tc>
         <w:tc>
           <w:tcPr>
-            <w:tcW w:w="1134" w:type="dxa"/>
+            <w:tcW w:w="992" w:type="dxa"/>
           </w:tcPr>
           <w:p>
             <w:pPr>
@@ -31586,7 +32494,7 @@
         </w:tc>
         <w:tc>
           <w:tcPr>
-            <w:tcW w:w="2151" w:type="dxa"/>
+            <w:tcW w:w="2293" w:type="dxa"/>
           </w:tcPr>
           <w:p>
             <w:pPr>
@@ -31672,11 +32580,146 @@
               <w:t>đặt</w:t>
             </w:r>
             <w:proofErr w:type="spellEnd"/>
+          </w:p>
+        </w:tc>
+      </w:tr>
+      <w:tr>
+        <w:tc>
+          <w:tcPr>
+            <w:tcW w:w="709" w:type="dxa"/>
+            <w:vAlign w:val="center"/>
+          </w:tcPr>
+          <w:p>
+            <w:pPr>
+              <w:jc w:val="center"/>
+              <w:rPr>
+                <w:rFonts w:cs="Times New Roman"/>
+                <w:color w:val="000000"/>
+                <w:szCs w:val="24"/>
+                <w:lang w:val="vi-VN"/>
+              </w:rPr>
+            </w:pPr>
+            <w:r>
+              <w:rPr>
+                <w:rFonts w:cs="Times New Roman"/>
+                <w:szCs w:val="24"/>
+                <w:lang w:val="vi-VN"/>
+              </w:rPr>
+              <w:t>6</w:t>
+            </w:r>
+          </w:p>
+        </w:tc>
+        <w:tc>
+          <w:tcPr>
+            <w:tcW w:w="1843" w:type="dxa"/>
+            <w:vAlign w:val="center"/>
+          </w:tcPr>
+          <w:p>
+            <w:pPr>
+              <w:rPr>
+                <w:rFonts w:cs="Times New Roman"/>
+                <w:color w:val="000000"/>
+                <w:szCs w:val="24"/>
+              </w:rPr>
+            </w:pPr>
+            <w:r>
+              <w:rPr>
+                <w:rFonts w:eastAsia="Times New Roman" w:cs="Times New Roman"/>
+                <w:kern w:val="0"/>
+                <w:szCs w:val="24"/>
+                <w:lang w:val="en-GB" w:eastAsia="en-GB"/>
+                <w14:ligatures w14:val="none"/>
+              </w:rPr>
+              <w:t>DA_XOA</w:t>
+            </w:r>
+          </w:p>
+        </w:tc>
+        <w:tc>
+          <w:tcPr>
+            <w:tcW w:w="1701" w:type="dxa"/>
+            <w:vAlign w:val="center"/>
+          </w:tcPr>
+          <w:p>
+            <w:pPr>
+              <w:rPr>
+                <w:rFonts w:cs="Times New Roman"/>
+                <w:color w:val="000000"/>
+                <w:szCs w:val="24"/>
+              </w:rPr>
+            </w:pPr>
+            <w:r>
+              <w:rPr>
+                <w:rFonts w:cs="Times New Roman"/>
+                <w:szCs w:val="24"/>
+              </w:rPr>
+              <w:t>BOOLEAN</w:t>
+            </w:r>
+          </w:p>
+        </w:tc>
+        <w:tc>
+          <w:tcPr>
+            <w:tcW w:w="992" w:type="dxa"/>
+            <w:vAlign w:val="center"/>
+          </w:tcPr>
+          <w:p>
+            <w:pPr>
+              <w:jc w:val="center"/>
+              <w:rPr>
+                <w:rFonts w:cs="Times New Roman"/>
+                <w:color w:val="000000"/>
+                <w:szCs w:val="24"/>
+              </w:rPr>
+            </w:pPr>
+          </w:p>
+        </w:tc>
+        <w:tc>
+          <w:tcPr>
+            <w:tcW w:w="2293" w:type="dxa"/>
+            <w:vAlign w:val="center"/>
+          </w:tcPr>
+          <w:p>
+            <w:pPr>
+              <w:rPr>
+                <w:rFonts w:cs="Times New Roman"/>
+                <w:color w:val="000000"/>
+                <w:szCs w:val="24"/>
+              </w:rPr>
+            </w:pPr>
+            <w:r>
+              <w:rPr>
+                <w:rFonts w:cs="Times New Roman"/>
+                <w:szCs w:val="24"/>
+              </w:rPr>
+              <w:t>Not Null, Default: F</w:t>
+            </w:r>
+          </w:p>
+        </w:tc>
+        <w:tc>
+          <w:tcPr>
+            <w:tcW w:w="2527" w:type="dxa"/>
+            <w:vAlign w:val="center"/>
+          </w:tcPr>
+          <w:p>
+            <w:pPr>
+              <w:rPr>
+                <w:rFonts w:cs="Times New Roman"/>
+                <w:color w:val="000000"/>
+                <w:szCs w:val="24"/>
+              </w:rPr>
+            </w:pPr>
+            <w:r>
+              <w:rPr>
+                <w:rFonts w:cs="Times New Roman"/>
+                <w:szCs w:val="24"/>
+                <w:lang w:val="vi-VN"/>
+              </w:rPr>
+              <w:t>Trạng thái đã xoá</w:t>
+            </w:r>
           </w:p>
         </w:tc>
       </w:tr>
       <w:bookmarkEnd w:id="0"/>
-      <w:bookmarkEnd w:id="11"/>
+      <w:bookmarkEnd w:id="10"/>
     </w:tbl>
     <w:p>
       <w:pPr>
@@ -31719,7 +32762,7 @@
         </w:numPr>
         <w:spacing w:after="120" w:afterAutospacing="0"/>
       </w:pPr>
-      <w:bookmarkStart w:id="12" w:name="_Toc156584451"/>
+      <w:bookmarkStart w:id="12" w:name="_Toc157086381"/>
       <w:proofErr w:type="spellStart"/>
       <w:r>
         <w:lastRenderedPageBreak/>
@@ -36924,56 +37967,6 @@
       <w:pPr>
         <w:spacing w:before="240"/>
       </w:pPr>
-      <w:r>
-        <w:t xml:space="preserve">Link </w:t>
-      </w:r>
-      <w:proofErr w:type="spellStart"/>
-      <w:r>
-        <w:t>Github</w:t>
-      </w:r>
-      <w:proofErr w:type="spellEnd"/>
-      <w:r>
-        <w:t xml:space="preserve">: </w:t>
-      </w:r>
-      <w:hyperlink r:id="rId15" w:history="1">
-        <w:r>
-          <w:rPr>
-            <w:rStyle w:val="Hyperlink"/>
-          </w:rPr>
-          <w:t xml:space="preserve">Link GitHub </w:t>
-        </w:r>
-        <w:proofErr w:type="spellStart"/>
-        <w:r>
-          <w:rPr>
-            <w:rStyle w:val="Hyperlink"/>
-          </w:rPr>
-          <w:t>chính</w:t>
-        </w:r>
-        <w:proofErr w:type="spellEnd"/>
-        <w:r>
-          <w:rPr>
-            <w:rStyle w:val="Hyperlink"/>
-          </w:rPr>
-          <w:t xml:space="preserve"> </w:t>
-        </w:r>
-        <w:proofErr w:type="spellStart"/>
-        <w:r>
-          <w:rPr>
-            <w:rStyle w:val="Hyperlink"/>
-          </w:rPr>
-          <w:t>của</w:t>
-        </w:r>
-        <w:proofErr w:type="spellEnd"/>
-        <w:r>
-          <w:rPr>
-            <w:rStyle w:val="Hyperlink"/>
-          </w:rPr>
-          <w:t xml:space="preserve"> project</w:t>
-        </w:r>
-      </w:hyperlink>
-      <w:r>
-        <w:t>.</w:t>
-      </w:r>
     </w:p>
     <w:sectPr>
       <w:pgSz w:w="12240" w:h="15840"/>

</xml_diff>

<commit_message>
Update week 1 and 2 report, Update database schema
</commit_message>
<xml_diff>
--- a/weekly-report/week1/week1-report-ERD-and-database.docx
+++ b/weekly-report/week1/week1-report-ERD-and-database.docx
@@ -263,16 +263,7 @@
           <w:sz w:val="44"/>
           <w:szCs w:val="44"/>
         </w:rPr>
-        <w:t xml:space="preserve"> BÁN ĐỒNG HỒ</w:t>
-      </w:r>
-      <w:r>
-        <w:rPr>
-          <w:rFonts w:ascii="NewBaskerville-Roman" w:hAnsi="NewBaskerville-Roman"/>
-          <w:b/>
-          <w:sz w:val="44"/>
-          <w:szCs w:val="44"/>
-        </w:rPr>
-        <w:t xml:space="preserve"> ONLINE</w:t>
+        <w:t xml:space="preserve"> ĐỒNG HỒ</w:t>
       </w:r>
     </w:p>
     <w:tbl>
@@ -575,12 +566,37 @@
                 <w:szCs w:val="26"/>
               </w:rPr>
             </w:pPr>
+            <w:proofErr w:type="spellStart"/>
             <w:r>
               <w:rPr>
                 <w:sz w:val="26"/>
                 <w:szCs w:val="26"/>
               </w:rPr>
-              <w:t>Nguyễn Nhật Minh</w:t>
+              <w:t>Nguyễn</w:t>
+            </w:r>
+            <w:proofErr w:type="spellEnd"/>
+            <w:r>
+              <w:rPr>
+                <w:sz w:val="26"/>
+                <w:szCs w:val="26"/>
+              </w:rPr>
+              <w:t xml:space="preserve"> </w:t>
+            </w:r>
+            <w:proofErr w:type="spellStart"/>
+            <w:r>
+              <w:rPr>
+                <w:sz w:val="26"/>
+                <w:szCs w:val="26"/>
+              </w:rPr>
+              <w:t>Nhật</w:t>
+            </w:r>
+            <w:proofErr w:type="spellEnd"/>
+            <w:r>
+              <w:rPr>
+                <w:sz w:val="26"/>
+                <w:szCs w:val="26"/>
+              </w:rPr>
+              <w:t xml:space="preserve"> Minh</w:t>
             </w:r>
           </w:p>
         </w:tc>
@@ -976,7 +992,7 @@
           <w:r>
             <w:fldChar w:fldCharType="separate"/>
           </w:r>
-          <w:hyperlink w:anchor="_Toc157086374" w:history="1">
+          <w:hyperlink w:anchor="_Toc157584194" w:history="1">
             <w:r>
               <w:rPr>
                 <w:rStyle w:val="Hyperlink"/>
@@ -1019,7 +1035,7 @@
                 <w:noProof/>
                 <w:webHidden/>
               </w:rPr>
-              <w:instrText xml:space="preserve"> PAGEREF _Toc157086374 \h </w:instrText>
+              <w:instrText xml:space="preserve"> PAGEREF _Toc157584194 \h </w:instrText>
             </w:r>
             <w:r>
               <w:rPr>
@@ -1064,7 +1080,7 @@
               <w:lang w:val="en-VN"/>
             </w:rPr>
           </w:pPr>
-          <w:hyperlink w:anchor="_Toc157086375" w:history="1">
+          <w:hyperlink w:anchor="_Toc157584195" w:history="1">
             <w:r>
               <w:rPr>
                 <w:rStyle w:val="Hyperlink"/>
@@ -1107,7 +1123,7 @@
                 <w:noProof/>
                 <w:webHidden/>
               </w:rPr>
-              <w:instrText xml:space="preserve"> PAGEREF _Toc157086375 \h </w:instrText>
+              <w:instrText xml:space="preserve"> PAGEREF _Toc157584195 \h </w:instrText>
             </w:r>
             <w:r>
               <w:rPr>
@@ -1152,7 +1168,7 @@
               <w:lang w:val="en-VN"/>
             </w:rPr>
           </w:pPr>
-          <w:hyperlink w:anchor="_Toc157086376" w:history="1">
+          <w:hyperlink w:anchor="_Toc157584196" w:history="1">
             <w:r>
               <w:rPr>
                 <w:rStyle w:val="Hyperlink"/>
@@ -1195,7 +1211,7 @@
                 <w:noProof/>
                 <w:webHidden/>
               </w:rPr>
-              <w:instrText xml:space="preserve"> PAGEREF _Toc157086376 \h </w:instrText>
+              <w:instrText xml:space="preserve"> PAGEREF _Toc157584196 \h </w:instrText>
             </w:r>
             <w:r>
               <w:rPr>
@@ -1240,7 +1256,7 @@
               <w:lang w:val="en-VN"/>
             </w:rPr>
           </w:pPr>
-          <w:hyperlink w:anchor="_Toc157086377" w:history="1">
+          <w:hyperlink w:anchor="_Toc157584197" w:history="1">
             <w:r>
               <w:rPr>
                 <w:rStyle w:val="Hyperlink"/>
@@ -1283,7 +1299,7 @@
                 <w:noProof/>
                 <w:webHidden/>
               </w:rPr>
-              <w:instrText xml:space="preserve"> PAGEREF _Toc157086377 \h </w:instrText>
+              <w:instrText xml:space="preserve"> PAGEREF _Toc157584197 \h </w:instrText>
             </w:r>
             <w:r>
               <w:rPr>
@@ -1328,7 +1344,7 @@
               <w:lang w:val="en-VN"/>
             </w:rPr>
           </w:pPr>
-          <w:hyperlink w:anchor="_Toc157086378" w:history="1">
+          <w:hyperlink w:anchor="_Toc157584198" w:history="1">
             <w:r>
               <w:rPr>
                 <w:rStyle w:val="Hyperlink"/>
@@ -1371,7 +1387,7 @@
                 <w:noProof/>
                 <w:webHidden/>
               </w:rPr>
-              <w:instrText xml:space="preserve"> PAGEREF _Toc157086378 \h </w:instrText>
+              <w:instrText xml:space="preserve"> PAGEREF _Toc157584198 \h </w:instrText>
             </w:r>
             <w:r>
               <w:rPr>
@@ -1416,7 +1432,7 @@
               <w:lang w:val="en-VN"/>
             </w:rPr>
           </w:pPr>
-          <w:hyperlink w:anchor="_Toc157086379" w:history="1">
+          <w:hyperlink w:anchor="_Toc157584199" w:history="1">
             <w:r>
               <w:rPr>
                 <w:rStyle w:val="Hyperlink"/>
@@ -1459,7 +1475,7 @@
                 <w:noProof/>
                 <w:webHidden/>
               </w:rPr>
-              <w:instrText xml:space="preserve"> PAGEREF _Toc157086379 \h </w:instrText>
+              <w:instrText xml:space="preserve"> PAGEREF _Toc157584199 \h </w:instrText>
             </w:r>
             <w:r>
               <w:rPr>
@@ -1504,7 +1520,7 @@
               <w:lang w:val="en-VN"/>
             </w:rPr>
           </w:pPr>
-          <w:hyperlink w:anchor="_Toc157086380" w:history="1">
+          <w:hyperlink w:anchor="_Toc157584200" w:history="1">
             <w:r>
               <w:rPr>
                 <w:rStyle w:val="Hyperlink"/>
@@ -1547,7 +1563,7 @@
                 <w:noProof/>
                 <w:webHidden/>
               </w:rPr>
-              <w:instrText xml:space="preserve"> PAGEREF _Toc157086380 \h </w:instrText>
+              <w:instrText xml:space="preserve"> PAGEREF _Toc157584200 \h </w:instrText>
             </w:r>
             <w:r>
               <w:rPr>
@@ -1592,7 +1608,7 @@
               <w:lang w:val="en-VN"/>
             </w:rPr>
           </w:pPr>
-          <w:hyperlink w:anchor="_Toc157086381" w:history="1">
+          <w:hyperlink w:anchor="_Toc157584201" w:history="1">
             <w:r>
               <w:rPr>
                 <w:rStyle w:val="Hyperlink"/>
@@ -1635,7 +1651,7 @@
                 <w:noProof/>
                 <w:webHidden/>
               </w:rPr>
-              <w:instrText xml:space="preserve"> PAGEREF _Toc157086381 \h </w:instrText>
+              <w:instrText xml:space="preserve"> PAGEREF _Toc157584201 \h </w:instrText>
             </w:r>
             <w:r>
               <w:rPr>
@@ -1706,7 +1722,7 @@
         </w:numPr>
         <w:ind w:left="567" w:hanging="567"/>
       </w:pPr>
-      <w:bookmarkStart w:id="1" w:name="_Toc157086374"/>
+      <w:bookmarkStart w:id="1" w:name="_Toc157584194"/>
       <w:proofErr w:type="spellStart"/>
       <w:r>
         <w:lastRenderedPageBreak/>
@@ -1799,30 +1815,6 @@
           <w:lang w:val="en-GB" w:eastAsia="en-GB"/>
           <w14:ligatures w14:val="none"/>
         </w:rPr>
-        <w:t>bán</w:t>
-      </w:r>
-      <w:proofErr w:type="spellEnd"/>
-      <w:r>
-        <w:rPr>
-          <w:rFonts w:eastAsia="Times New Roman" w:cs="Times New Roman"/>
-          <w:color w:val="000000"/>
-          <w:kern w:val="0"/>
-          <w:szCs w:val="24"/>
-          <w:lang w:val="en-GB" w:eastAsia="en-GB"/>
-          <w14:ligatures w14:val="none"/>
-        </w:rPr>
-        <w:t xml:space="preserve"> </w:t>
-      </w:r>
-      <w:proofErr w:type="spellStart"/>
-      <w:r>
-        <w:rPr>
-          <w:rFonts w:eastAsia="Times New Roman" w:cs="Times New Roman"/>
-          <w:color w:val="000000"/>
-          <w:kern w:val="0"/>
-          <w:szCs w:val="24"/>
-          <w:lang w:val="en-GB" w:eastAsia="en-GB"/>
-          <w14:ligatures w14:val="none"/>
-        </w:rPr>
         <w:t>đồng</w:t>
       </w:r>
       <w:proofErr w:type="spellEnd"/>
@@ -1859,7 +1851,7 @@
           <w:lang w:val="en-GB" w:eastAsia="en-GB"/>
           <w14:ligatures w14:val="none"/>
         </w:rPr>
-        <w:t xml:space="preserve"> online </w:t>
+        <w:t xml:space="preserve"> </w:t>
       </w:r>
       <w:proofErr w:type="spellStart"/>
       <w:r>
@@ -2047,19 +2039,17 @@
         </w:rPr>
         <w:t xml:space="preserve"> </w:t>
       </w:r>
-      <w:proofErr w:type="spellStart"/>
-      <w:r>
-        <w:rPr>
-          <w:rFonts w:eastAsia="Times New Roman" w:cs="Times New Roman"/>
-          <w:color w:val="000000"/>
-          <w:kern w:val="0"/>
-          <w:szCs w:val="24"/>
-          <w:lang w:val="en-GB" w:eastAsia="en-GB"/>
-          <w14:ligatures w14:val="none"/>
-        </w:rPr>
-        <w:t>bán</w:t>
-      </w:r>
-      <w:proofErr w:type="spellEnd"/>
+      <w:r>
+        <w:rPr>
+          <w:rFonts w:eastAsia="Times New Roman" w:cs="Times New Roman"/>
+          <w:color w:val="000000"/>
+          <w:kern w:val="0"/>
+          <w:szCs w:val="24"/>
+          <w:lang w:val="vi-VN" w:eastAsia="en-GB"/>
+          <w14:ligatures w14:val="none"/>
+        </w:rPr>
+        <w:t>trưng bày</w:t>
+      </w:r>
       <w:r>
         <w:rPr>
           <w:rFonts w:eastAsia="Times New Roman" w:cs="Times New Roman"/>
@@ -12764,8 +12754,8 @@
         </w:numPr>
         <w:ind w:left="567" w:hanging="567"/>
       </w:pPr>
-      <w:bookmarkStart w:id="2" w:name="_Hlk148797488"/>
-      <w:bookmarkStart w:id="3" w:name="_Toc157086375"/>
+      <w:bookmarkStart w:id="2" w:name="_Toc157584195"/>
+      <w:bookmarkStart w:id="3" w:name="_Hlk148797488"/>
       <w:proofErr w:type="spellStart"/>
       <w:r>
         <w:lastRenderedPageBreak/>
@@ -12799,7 +12789,7 @@
       <w:r>
         <w:t xml:space="preserve"> CSDL</w:t>
       </w:r>
-      <w:bookmarkEnd w:id="3"/>
+      <w:bookmarkEnd w:id="2"/>
     </w:p>
     <w:p>
       <w:pPr>
@@ -12813,7 +12803,7 @@
           <w:b w:val="0"/>
         </w:rPr>
       </w:pPr>
-      <w:bookmarkStart w:id="4" w:name="_Toc157086376"/>
+      <w:bookmarkStart w:id="4" w:name="_Toc157584196"/>
       <w:proofErr w:type="spellStart"/>
       <w:r>
         <w:t>Xác</w:t>
@@ -13431,6 +13421,36 @@
     </w:p>
     <w:p>
       <w:pPr>
+        <w:numPr>
+          <w:ilvl w:val="0"/>
+          <w:numId w:val="13"/>
+        </w:numPr>
+        <w:spacing w:after="0" w:line="360" w:lineRule="auto"/>
+        <w:ind w:left="567" w:hanging="141"/>
+        <w:textAlignment w:val="baseline"/>
+        <w:rPr>
+          <w:rFonts w:eastAsia="Times New Roman" w:cs="Times New Roman"/>
+          <w:color w:val="000000"/>
+          <w:kern w:val="0"/>
+          <w:szCs w:val="24"/>
+          <w:lang w:val="en-GB" w:eastAsia="en-GB"/>
+          <w14:ligatures w14:val="none"/>
+        </w:rPr>
+      </w:pPr>
+      <w:r>
+        <w:rPr>
+          <w:rFonts w:eastAsia="Times New Roman" w:cs="Times New Roman"/>
+          <w:color w:val="000000"/>
+          <w:kern w:val="0"/>
+          <w:szCs w:val="24"/>
+          <w:lang w:val="vi-VN" w:eastAsia="en-GB"/>
+          <w14:ligatures w14:val="none"/>
+        </w:rPr>
+        <w:t>CUSTOMER_ACCOUNT(ID, EMAIL, PASSWORD, DELETE_STATUS)</w:t>
+      </w:r>
+    </w:p>
+    <w:p>
+      <w:pPr>
         <w:rPr>
           <w:rFonts w:eastAsia="Times New Roman" w:cs="Times New Roman"/>
           <w:color w:val="000000"/>
@@ -13464,7 +13484,7 @@
           <w:b w:val="0"/>
         </w:rPr>
       </w:pPr>
-      <w:bookmarkStart w:id="5" w:name="_Toc157086377"/>
+      <w:bookmarkStart w:id="5" w:name="_Toc157584197"/>
       <w:proofErr w:type="spellStart"/>
       <w:r>
         <w:lastRenderedPageBreak/>
@@ -13483,7 +13503,7 @@
         <w:t xml:space="preserve"> ERD</w:t>
       </w:r>
       <w:bookmarkStart w:id="6" w:name="_Hlk148797612"/>
-      <w:bookmarkEnd w:id="2"/>
+      <w:bookmarkEnd w:id="3"/>
       <w:bookmarkEnd w:id="5"/>
     </w:p>
     <w:p>
@@ -13500,10 +13520,10 @@
           <w:noProof/>
         </w:rPr>
         <w:drawing>
-          <wp:inline distT="0" distB="0" distL="0" distR="0" wp14:anchorId="1E20D57A" wp14:editId="1EC6BF04">
-            <wp:extent cx="5943600" cy="5645785"/>
+          <wp:inline distT="0" distB="0" distL="0" distR="0" wp14:anchorId="56DC0EC2" wp14:editId="7CC3A0FE">
+            <wp:extent cx="5943600" cy="5633720"/>
             <wp:effectExtent l="0" t="0" r="0" b="0"/>
-            <wp:docPr id="1040934807" name="Picture 2"/>
+            <wp:docPr id="690939966" name="Picture 1"/>
             <wp:cNvGraphicFramePr>
               <a:graphicFrameLocks xmlns:a="http://schemas.openxmlformats.org/drawingml/2006/main" noChangeAspect="1"/>
             </wp:cNvGraphicFramePr>
@@ -13511,7 +13531,7 @@
               <a:graphicData uri="http://schemas.openxmlformats.org/drawingml/2006/picture">
                 <pic:pic xmlns:pic="http://schemas.openxmlformats.org/drawingml/2006/picture">
                   <pic:nvPicPr>
-                    <pic:cNvPr id="0" name="Picture 3"/>
+                    <pic:cNvPr id="0" name="Picture 1"/>
                     <pic:cNvPicPr>
                       <a:picLocks noChangeAspect="1" noChangeArrowheads="1"/>
                     </pic:cNvPicPr>
@@ -13532,7 +13552,7 @@
                   <pic:spPr bwMode="auto">
                     <a:xfrm>
                       <a:off x="0" y="0"/>
-                      <a:ext cx="5943600" cy="5645785"/>
+                      <a:ext cx="5943600" cy="5633720"/>
                     </a:xfrm>
                     <a:prstGeom prst="rect">
                       <a:avLst/>
@@ -13578,8 +13598,8 @@
           <w:b w:val="0"/>
         </w:rPr>
       </w:pPr>
-      <w:bookmarkStart w:id="7" w:name="_Hlk148797627"/>
-      <w:bookmarkStart w:id="8" w:name="_Toc157086378"/>
+      <w:bookmarkStart w:id="7" w:name="_Toc157584198"/>
+      <w:bookmarkStart w:id="8" w:name="_Hlk148797627"/>
       <w:bookmarkEnd w:id="6"/>
       <w:proofErr w:type="spellStart"/>
       <w:r>
@@ -13654,7 +13674,7 @@
       <w:r>
         <w:t xml:space="preserve"> 3)</w:t>
       </w:r>
-      <w:bookmarkEnd w:id="8"/>
+      <w:bookmarkEnd w:id="7"/>
     </w:p>
     <w:p>
       <w:pPr>
@@ -14161,29 +14181,16 @@
         </w:rPr>
         <w:t>đương</w:t>
       </w:r>
-      <w:proofErr w:type="spellEnd"/>
-      <w:r>
-        <w:rPr>
-          <w:rFonts w:eastAsia="Times New Roman" w:cs="Times New Roman"/>
-          <w:color w:val="000000"/>
-          <w:kern w:val="0"/>
-          <w:szCs w:val="24"/>
-          <w:lang w:val="en-GB" w:eastAsia="en-GB"/>
-          <w14:ligatures w14:val="none"/>
-        </w:rPr>
-        <w:t xml:space="preserve">: in </w:t>
-      </w:r>
-      <w:proofErr w:type="spellStart"/>
-      <w:r>
-        <w:rPr>
-          <w:rFonts w:eastAsia="Times New Roman" w:cs="Times New Roman"/>
-          <w:color w:val="000000"/>
-          <w:kern w:val="0"/>
-          <w:szCs w:val="24"/>
-          <w:lang w:val="en-GB" w:eastAsia="en-GB"/>
-          <w14:ligatures w14:val="none"/>
-        </w:rPr>
-        <w:t>nghiêng</w:t>
+      <w:r>
+        <w:rPr>
+          <w:rFonts w:eastAsia="Times New Roman" w:cs="Times New Roman"/>
+          <w:color w:val="000000"/>
+          <w:kern w:val="0"/>
+          <w:szCs w:val="24"/>
+          <w:lang w:val="en-GB" w:eastAsia="en-GB"/>
+          <w14:ligatures w14:val="none"/>
+        </w:rPr>
+        <w:t>: in nghiêng</w:t>
       </w:r>
       <w:proofErr w:type="spellEnd"/>
       <w:r>
@@ -15584,7 +15591,7 @@
         </w:rPr>
         <w:t>)</w:t>
       </w:r>
-      <w:bookmarkEnd w:id="7"/>
+      <w:bookmarkEnd w:id="8"/>
       <w:r>
         <w:rPr>
           <w:rFonts w:cs="Times New Roman"/>
@@ -15603,7 +15610,7 @@
         </w:numPr>
         <w:ind w:left="1134" w:hanging="567"/>
       </w:pPr>
-      <w:bookmarkStart w:id="9" w:name="_Toc157086379"/>
+      <w:bookmarkStart w:id="9" w:name="_Toc157584199"/>
       <w:proofErr w:type="spellStart"/>
       <w:r>
         <w:lastRenderedPageBreak/>
@@ -15635,10 +15642,10 @@
           <w:szCs w:val="24"/>
         </w:rPr>
         <w:drawing>
-          <wp:inline distT="0" distB="0" distL="0" distR="0" wp14:anchorId="11EE617A" wp14:editId="283AB890">
-            <wp:extent cx="5943600" cy="4158615"/>
-            <wp:effectExtent l="0" t="0" r="0" b="0"/>
-            <wp:docPr id="1963036141" name="Picture 1"/>
+          <wp:inline distT="0" distB="0" distL="0" distR="0" wp14:anchorId="5B9B8507" wp14:editId="1ED7FBC4">
+            <wp:extent cx="5943600" cy="5266690"/>
+            <wp:effectExtent l="0" t="0" r="0" b="3810"/>
+            <wp:docPr id="1344564358" name="Picture 1"/>
             <wp:cNvGraphicFramePr>
               <a:graphicFrameLocks xmlns:a="http://schemas.openxmlformats.org/drawingml/2006/main" noChangeAspect="1"/>
             </wp:cNvGraphicFramePr>
@@ -15646,7 +15653,7 @@
               <a:graphicData uri="http://schemas.openxmlformats.org/drawingml/2006/picture">
                 <pic:pic xmlns:pic="http://schemas.openxmlformats.org/drawingml/2006/picture">
                   <pic:nvPicPr>
-                    <pic:cNvPr id="1963036141" name="Picture 1963036141"/>
+                    <pic:cNvPr id="1344564358" name="Picture 1344564358"/>
                     <pic:cNvPicPr/>
                   </pic:nvPicPr>
                   <pic:blipFill>
@@ -15664,7 +15671,7 @@
                   <pic:spPr>
                     <a:xfrm>
                       <a:off x="0" y="0"/>
-                      <a:ext cx="5943600" cy="4158615"/>
+                      <a:ext cx="5943600" cy="5266690"/>
                     </a:xfrm>
                     <a:prstGeom prst="rect">
                       <a:avLst/>
@@ -15698,8 +15705,8 @@
           <w:numId w:val="11"/>
         </w:numPr>
       </w:pPr>
-      <w:bookmarkStart w:id="10" w:name="_Hlk148798237"/>
-      <w:bookmarkStart w:id="11" w:name="_Toc157086380"/>
+      <w:bookmarkStart w:id="10" w:name="_Toc157584200"/>
+      <w:bookmarkStart w:id="11" w:name="_Hlk148798237"/>
       <w:proofErr w:type="spellStart"/>
       <w:r>
         <w:lastRenderedPageBreak/>
@@ -15729,7 +15736,7 @@
       <w:r>
         <w:t>liệu</w:t>
       </w:r>
-      <w:bookmarkEnd w:id="11"/>
+      <w:bookmarkEnd w:id="10"/>
       <w:proofErr w:type="spellEnd"/>
     </w:p>
     <w:p>
@@ -28904,8 +28911,17 @@
                 <w:rFonts w:cs="Times New Roman"/>
                 <w:szCs w:val="24"/>
               </w:rPr>
-              <w:t>Unique, Not Nul</w:t>
-            </w:r>
+              <w:t xml:space="preserve">Unique, Not </w:t>
+            </w:r>
+            <w:proofErr w:type="spellStart"/>
+            <w:r>
+              <w:rPr>
+                <w:rFonts w:cs="Times New Roman"/>
+                <w:szCs w:val="24"/>
+              </w:rPr>
+              <w:t>Nul</w:t>
+            </w:r>
+            <w:proofErr w:type="spellEnd"/>
           </w:p>
         </w:tc>
         <w:tc>
@@ -28972,12 +28988,14 @@
               <w:rPr>
                 <w:rFonts w:cs="Times New Roman"/>
                 <w:szCs w:val="24"/>
-              </w:rPr>
-            </w:pPr>
-            <w:r>
-              <w:rPr>
-                <w:rFonts w:cs="Times New Roman"/>
-                <w:szCs w:val="24"/>
+                <w:lang w:val="vi-VN"/>
+              </w:rPr>
+            </w:pPr>
+            <w:r>
+              <w:rPr>
+                <w:rFonts w:cs="Times New Roman"/>
+                <w:szCs w:val="24"/>
+                <w:lang w:val="vi-VN"/>
               </w:rPr>
               <w:t>3</w:t>
             </w:r>
@@ -28999,7 +29017,7 @@
                 <w:rFonts w:cs="Times New Roman"/>
                 <w:szCs w:val="24"/>
               </w:rPr>
-              <w:t>PASSWORD</w:t>
+              <w:t>CMND</w:t>
             </w:r>
           </w:p>
         </w:tc>
@@ -29040,7 +29058,7 @@
                 <w:rFonts w:cs="Times New Roman"/>
                 <w:szCs w:val="24"/>
               </w:rPr>
-              <w:t>50</w:t>
+              <w:t>12</w:t>
             </w:r>
           </w:p>
         </w:tc>
@@ -29060,7 +29078,14 @@
                 <w:rFonts w:cs="Times New Roman"/>
                 <w:szCs w:val="24"/>
               </w:rPr>
-              <w:t>Unique, Not Nul</w:t>
+              <w:t xml:space="preserve">Unique, </w:t>
+            </w:r>
+            <w:r>
+              <w:rPr>
+                <w:rFonts w:cs="Times New Roman"/>
+                <w:szCs w:val="24"/>
+              </w:rPr>
+              <w:t>Not Null</w:t>
             </w:r>
           </w:p>
         </w:tc>
@@ -29081,23 +29106,55 @@
                 <w:rFonts w:cs="Times New Roman"/>
                 <w:szCs w:val="24"/>
               </w:rPr>
-              <w:t>Mật</w:t>
-            </w:r>
-            <w:proofErr w:type="spellEnd"/>
-            <w:r>
-              <w:rPr>
-                <w:rFonts w:cs="Times New Roman"/>
-                <w:szCs w:val="24"/>
-              </w:rPr>
-              <w:t xml:space="preserve"> </w:t>
-            </w:r>
-            <w:proofErr w:type="spellStart"/>
-            <w:r>
-              <w:rPr>
-                <w:rFonts w:cs="Times New Roman"/>
-                <w:szCs w:val="24"/>
-              </w:rPr>
-              <w:t>khẩu</w:t>
+              <w:t>Chứng</w:t>
+            </w:r>
+            <w:proofErr w:type="spellEnd"/>
+            <w:r>
+              <w:rPr>
+                <w:rFonts w:cs="Times New Roman"/>
+                <w:szCs w:val="24"/>
+              </w:rPr>
+              <w:t xml:space="preserve"> </w:t>
+            </w:r>
+            <w:proofErr w:type="spellStart"/>
+            <w:r>
+              <w:rPr>
+                <w:rFonts w:cs="Times New Roman"/>
+                <w:szCs w:val="24"/>
+              </w:rPr>
+              <w:t>minh</w:t>
+            </w:r>
+            <w:proofErr w:type="spellEnd"/>
+            <w:r>
+              <w:rPr>
+                <w:rFonts w:cs="Times New Roman"/>
+                <w:szCs w:val="24"/>
+              </w:rPr>
+              <w:t xml:space="preserve"> </w:t>
+            </w:r>
+            <w:proofErr w:type="spellStart"/>
+            <w:r>
+              <w:rPr>
+                <w:rFonts w:cs="Times New Roman"/>
+                <w:szCs w:val="24"/>
+              </w:rPr>
+              <w:t>nhân</w:t>
+            </w:r>
+            <w:proofErr w:type="spellEnd"/>
+            <w:r>
+              <w:rPr>
+                <w:rFonts w:cs="Times New Roman"/>
+                <w:szCs w:val="24"/>
+              </w:rPr>
+              <w:t xml:space="preserve"> </w:t>
+            </w:r>
+            <w:proofErr w:type="spellStart"/>
+            <w:r>
+              <w:rPr>
+                <w:rFonts w:cs="Times New Roman"/>
+                <w:szCs w:val="24"/>
+              </w:rPr>
+              <w:t>dân</w:t>
             </w:r>
             <w:proofErr w:type="spellEnd"/>
             <w:r>
@@ -29129,23 +29186,23 @@
                 <w:rFonts w:cs="Times New Roman"/>
                 <w:szCs w:val="24"/>
               </w:rPr>
-              <w:t>tài</w:t>
-            </w:r>
-            <w:proofErr w:type="spellEnd"/>
-            <w:r>
-              <w:rPr>
-                <w:rFonts w:cs="Times New Roman"/>
-                <w:szCs w:val="24"/>
-              </w:rPr>
-              <w:t xml:space="preserve"> </w:t>
-            </w:r>
-            <w:proofErr w:type="spellStart"/>
-            <w:r>
-              <w:rPr>
-                <w:rFonts w:cs="Times New Roman"/>
-                <w:szCs w:val="24"/>
-              </w:rPr>
-              <w:t>khoản</w:t>
+              <w:t>khách</w:t>
+            </w:r>
+            <w:proofErr w:type="spellEnd"/>
+            <w:r>
+              <w:rPr>
+                <w:rFonts w:cs="Times New Roman"/>
+                <w:szCs w:val="24"/>
+              </w:rPr>
+              <w:t xml:space="preserve"> </w:t>
+            </w:r>
+            <w:proofErr w:type="spellStart"/>
+            <w:r>
+              <w:rPr>
+                <w:rFonts w:cs="Times New Roman"/>
+                <w:szCs w:val="24"/>
+              </w:rPr>
+              <w:t>hàng</w:t>
             </w:r>
             <w:proofErr w:type="spellEnd"/>
           </w:p>
@@ -29162,12 +29219,14 @@
               <w:rPr>
                 <w:rFonts w:cs="Times New Roman"/>
                 <w:szCs w:val="24"/>
-              </w:rPr>
-            </w:pPr>
-            <w:r>
-              <w:rPr>
-                <w:rFonts w:cs="Times New Roman"/>
-                <w:szCs w:val="24"/>
+                <w:lang w:val="vi-VN"/>
+              </w:rPr>
+            </w:pPr>
+            <w:r>
+              <w:rPr>
+                <w:rFonts w:cs="Times New Roman"/>
+                <w:szCs w:val="24"/>
+                <w:lang w:val="vi-VN"/>
               </w:rPr>
               <w:t>4</w:t>
             </w:r>
@@ -29189,7 +29248,7 @@
                 <w:rFonts w:cs="Times New Roman"/>
                 <w:szCs w:val="24"/>
               </w:rPr>
-              <w:t>SALT</w:t>
+              <w:t>HO</w:t>
             </w:r>
           </w:p>
         </w:tc>
@@ -29225,6 +29284,20 @@
                 <w:szCs w:val="24"/>
               </w:rPr>
             </w:pPr>
+            <w:r>
+              <w:rPr>
+                <w:rFonts w:cs="Times New Roman"/>
+                <w:szCs w:val="24"/>
+              </w:rPr>
+              <w:t>3</w:t>
+            </w:r>
+            <w:r>
+              <w:rPr>
+                <w:rFonts w:cs="Times New Roman"/>
+                <w:szCs w:val="24"/>
+              </w:rPr>
+              <w:t>0</w:t>
+            </w:r>
           </w:p>
         </w:tc>
         <w:tc>
@@ -29243,17 +29316,8 @@
                 <w:rFonts w:cs="Times New Roman"/>
                 <w:szCs w:val="24"/>
               </w:rPr>
-              <w:t xml:space="preserve">Unique, Not </w:t>
-            </w:r>
-            <w:proofErr w:type="spellStart"/>
-            <w:r>
-              <w:rPr>
-                <w:rFonts w:cs="Times New Roman"/>
-                <w:szCs w:val="24"/>
-              </w:rPr>
-              <w:t>Nul</w:t>
-            </w:r>
-            <w:proofErr w:type="spellEnd"/>
+              <w:t>Not Null</w:t>
+            </w:r>
           </w:p>
         </w:tc>
         <w:tc>
@@ -29267,93 +29331,102 @@
                 <w:szCs w:val="24"/>
               </w:rPr>
             </w:pPr>
-            <w:r>
-              <w:rPr>
-                <w:rFonts w:cs="Times New Roman"/>
-                <w:szCs w:val="24"/>
-              </w:rPr>
-              <w:t xml:space="preserve">Salt </w:t>
-            </w:r>
-            <w:proofErr w:type="spellStart"/>
-            <w:r>
-              <w:rPr>
-                <w:rFonts w:cs="Times New Roman"/>
-                <w:szCs w:val="24"/>
-              </w:rPr>
-              <w:t>dùng</w:t>
-            </w:r>
-            <w:proofErr w:type="spellEnd"/>
-            <w:r>
-              <w:rPr>
-                <w:rFonts w:cs="Times New Roman"/>
-                <w:szCs w:val="24"/>
-              </w:rPr>
-              <w:t xml:space="preserve"> </w:t>
-            </w:r>
-            <w:proofErr w:type="spellStart"/>
-            <w:r>
-              <w:rPr>
-                <w:rFonts w:cs="Times New Roman"/>
-                <w:szCs w:val="24"/>
-              </w:rPr>
-              <w:t>khi</w:t>
-            </w:r>
-            <w:proofErr w:type="spellEnd"/>
-            <w:r>
-              <w:rPr>
-                <w:rFonts w:cs="Times New Roman"/>
-                <w:szCs w:val="24"/>
-              </w:rPr>
-              <w:t xml:space="preserve"> hash</w:t>
-            </w:r>
-            <w:r>
-              <w:rPr>
-                <w:rFonts w:cs="Times New Roman"/>
-                <w:szCs w:val="24"/>
-              </w:rPr>
-              <w:t xml:space="preserve">, </w:t>
-            </w:r>
-            <w:proofErr w:type="spellStart"/>
-            <w:r>
-              <w:rPr>
-                <w:rFonts w:cs="Times New Roman"/>
-                <w:szCs w:val="24"/>
-              </w:rPr>
-              <w:t>sinh</w:t>
-            </w:r>
-            <w:proofErr w:type="spellEnd"/>
-            <w:r>
-              <w:rPr>
-                <w:rFonts w:cs="Times New Roman"/>
-                <w:szCs w:val="24"/>
-              </w:rPr>
-              <w:t xml:space="preserve"> </w:t>
-            </w:r>
-            <w:proofErr w:type="spellStart"/>
-            <w:r>
-              <w:rPr>
-                <w:rFonts w:cs="Times New Roman"/>
-                <w:szCs w:val="24"/>
-              </w:rPr>
-              <w:t>tự</w:t>
-            </w:r>
-            <w:proofErr w:type="spellEnd"/>
-            <w:r>
-              <w:rPr>
-                <w:rFonts w:cs="Times New Roman"/>
-                <w:szCs w:val="24"/>
-              </w:rPr>
-              <w:t xml:space="preserve"> </w:t>
-            </w:r>
-            <w:proofErr w:type="spellStart"/>
-            <w:r>
-              <w:rPr>
-                <w:rFonts w:cs="Times New Roman"/>
-                <w:szCs w:val="24"/>
-              </w:rPr>
-              <w:t>động</w:t>
-            </w:r>
-            <w:proofErr w:type="spellEnd"/>
+            <w:proofErr w:type="spellStart"/>
+            <w:r>
+              <w:rPr>
+                <w:rFonts w:cs="Times New Roman"/>
+                <w:szCs w:val="24"/>
+              </w:rPr>
+              <w:t>Họ</w:t>
+            </w:r>
+            <w:proofErr w:type="spellEnd"/>
+            <w:r>
+              <w:rPr>
+                <w:rFonts w:cs="Times New Roman"/>
+                <w:szCs w:val="24"/>
+              </w:rPr>
+              <w:t xml:space="preserve"> </w:t>
+            </w:r>
+            <w:proofErr w:type="spellStart"/>
+            <w:r>
+              <w:rPr>
+                <w:rFonts w:cs="Times New Roman"/>
+                <w:szCs w:val="24"/>
+              </w:rPr>
+              <w:t>và</w:t>
+            </w:r>
+            <w:proofErr w:type="spellEnd"/>
+            <w:r>
+              <w:rPr>
+                <w:rFonts w:cs="Times New Roman"/>
+                <w:szCs w:val="24"/>
+              </w:rPr>
+              <w:t xml:space="preserve"> </w:t>
+            </w:r>
+            <w:proofErr w:type="spellStart"/>
+            <w:r>
+              <w:rPr>
+                <w:rFonts w:cs="Times New Roman"/>
+                <w:szCs w:val="24"/>
+              </w:rPr>
+              <w:t>tên</w:t>
+            </w:r>
+            <w:proofErr w:type="spellEnd"/>
+            <w:r>
+              <w:rPr>
+                <w:rFonts w:cs="Times New Roman"/>
+                <w:szCs w:val="24"/>
+              </w:rPr>
+              <w:t xml:space="preserve"> </w:t>
+            </w:r>
+            <w:proofErr w:type="spellStart"/>
+            <w:r>
+              <w:rPr>
+                <w:rFonts w:cs="Times New Roman"/>
+                <w:szCs w:val="24"/>
+              </w:rPr>
+              <w:t>lót</w:t>
+            </w:r>
+            <w:proofErr w:type="spellEnd"/>
+            <w:r>
+              <w:rPr>
+                <w:rFonts w:cs="Times New Roman"/>
+                <w:szCs w:val="24"/>
+              </w:rPr>
+              <w:t xml:space="preserve"> </w:t>
+            </w:r>
+            <w:proofErr w:type="spellStart"/>
+            <w:r>
+              <w:rPr>
+                <w:rFonts w:cs="Times New Roman"/>
+                <w:szCs w:val="24"/>
+              </w:rPr>
+              <w:t>khách</w:t>
+            </w:r>
+            <w:proofErr w:type="spellEnd"/>
+            <w:r>
+              <w:rPr>
+                <w:rFonts w:cs="Times New Roman"/>
+                <w:szCs w:val="24"/>
+              </w:rPr>
+              <w:t xml:space="preserve"> </w:t>
+            </w:r>
+            <w:proofErr w:type="spellStart"/>
+            <w:r>
+              <w:rPr>
+                <w:rFonts w:cs="Times New Roman"/>
+                <w:szCs w:val="24"/>
+              </w:rPr>
+              <w:t>hàng</w:t>
+            </w:r>
+            <w:proofErr w:type="spellEnd"/>
+            <w:r>
+              <w:rPr>
+                <w:rFonts w:cs="Times New Roman"/>
+                <w:szCs w:val="24"/>
+              </w:rPr>
+              <w:t xml:space="preserve"> </w:t>
+            </w:r>
           </w:p>
         </w:tc>
       </w:tr>
@@ -29368,12 +29441,14 @@
               <w:rPr>
                 <w:rFonts w:cs="Times New Roman"/>
                 <w:szCs w:val="24"/>
-              </w:rPr>
-            </w:pPr>
-            <w:r>
-              <w:rPr>
-                <w:rFonts w:cs="Times New Roman"/>
-                <w:szCs w:val="24"/>
+                <w:lang w:val="vi-VN"/>
+              </w:rPr>
+            </w:pPr>
+            <w:r>
+              <w:rPr>
+                <w:rFonts w:cs="Times New Roman"/>
+                <w:szCs w:val="24"/>
+                <w:lang w:val="vi-VN"/>
               </w:rPr>
               <w:t>5</w:t>
             </w:r>
@@ -29395,7 +29470,7 @@
                 <w:rFonts w:cs="Times New Roman"/>
                 <w:szCs w:val="24"/>
               </w:rPr>
-              <w:t>CMND</w:t>
+              <w:t>TEN</w:t>
             </w:r>
           </w:p>
         </w:tc>
@@ -29436,7 +29511,7 @@
                 <w:rFonts w:cs="Times New Roman"/>
                 <w:szCs w:val="24"/>
               </w:rPr>
-              <w:t>12</w:t>
+              <w:t>10</w:t>
             </w:r>
           </w:p>
         </w:tc>
@@ -29456,13 +29531,6 @@
                 <w:rFonts w:cs="Times New Roman"/>
                 <w:szCs w:val="24"/>
               </w:rPr>
-              <w:t xml:space="preserve">Unique, </w:t>
-            </w:r>
-            <w:r>
-              <w:rPr>
-                <w:rFonts w:cs="Times New Roman"/>
-                <w:szCs w:val="24"/>
-              </w:rPr>
               <w:t>Not Null</w:t>
             </w:r>
           </w:p>
@@ -29484,71 +29552,7 @@
                 <w:rFonts w:cs="Times New Roman"/>
                 <w:szCs w:val="24"/>
               </w:rPr>
-              <w:t>Chứng</w:t>
-            </w:r>
-            <w:proofErr w:type="spellEnd"/>
-            <w:r>
-              <w:rPr>
-                <w:rFonts w:cs="Times New Roman"/>
-                <w:szCs w:val="24"/>
-              </w:rPr>
-              <w:t xml:space="preserve"> </w:t>
-            </w:r>
-            <w:proofErr w:type="spellStart"/>
-            <w:r>
-              <w:rPr>
-                <w:rFonts w:cs="Times New Roman"/>
-                <w:szCs w:val="24"/>
-              </w:rPr>
-              <w:t>minh</w:t>
-            </w:r>
-            <w:proofErr w:type="spellEnd"/>
-            <w:r>
-              <w:rPr>
-                <w:rFonts w:cs="Times New Roman"/>
-                <w:szCs w:val="24"/>
-              </w:rPr>
-              <w:t xml:space="preserve"> </w:t>
-            </w:r>
-            <w:proofErr w:type="spellStart"/>
-            <w:r>
-              <w:rPr>
-                <w:rFonts w:cs="Times New Roman"/>
-                <w:szCs w:val="24"/>
-              </w:rPr>
-              <w:t>nhân</w:t>
-            </w:r>
-            <w:proofErr w:type="spellEnd"/>
-            <w:r>
-              <w:rPr>
-                <w:rFonts w:cs="Times New Roman"/>
-                <w:szCs w:val="24"/>
-              </w:rPr>
-              <w:t xml:space="preserve"> </w:t>
-            </w:r>
-            <w:proofErr w:type="spellStart"/>
-            <w:r>
-              <w:rPr>
-                <w:rFonts w:cs="Times New Roman"/>
-                <w:szCs w:val="24"/>
-              </w:rPr>
-              <w:t>dân</w:t>
-            </w:r>
-            <w:proofErr w:type="spellEnd"/>
-            <w:r>
-              <w:rPr>
-                <w:rFonts w:cs="Times New Roman"/>
-                <w:szCs w:val="24"/>
-              </w:rPr>
-              <w:t xml:space="preserve"> </w:t>
-            </w:r>
-            <w:proofErr w:type="spellStart"/>
-            <w:r>
-              <w:rPr>
-                <w:rFonts w:cs="Times New Roman"/>
-                <w:szCs w:val="24"/>
-              </w:rPr>
-              <w:t>của</w:t>
+              <w:t>Tên</w:t>
             </w:r>
             <w:proofErr w:type="spellEnd"/>
             <w:r>
@@ -29597,12 +29601,14 @@
               <w:rPr>
                 <w:rFonts w:cs="Times New Roman"/>
                 <w:szCs w:val="24"/>
-              </w:rPr>
-            </w:pPr>
-            <w:r>
-              <w:rPr>
-                <w:rFonts w:cs="Times New Roman"/>
-                <w:szCs w:val="24"/>
+                <w:lang w:val="vi-VN"/>
+              </w:rPr>
+            </w:pPr>
+            <w:r>
+              <w:rPr>
+                <w:rFonts w:cs="Times New Roman"/>
+                <w:szCs w:val="24"/>
+                <w:lang w:val="vi-VN"/>
               </w:rPr>
               <w:t>6</w:t>
             </w:r>
@@ -29624,7 +29630,7 @@
                 <w:rFonts w:cs="Times New Roman"/>
                 <w:szCs w:val="24"/>
               </w:rPr>
-              <w:t>HO</w:t>
+              <w:t>GIOITINH</w:t>
             </w:r>
           </w:p>
         </w:tc>
@@ -29667,13 +29673,6 @@
               </w:rPr>
               <w:t>3</w:t>
             </w:r>
-            <w:r>
-              <w:rPr>
-                <w:rFonts w:cs="Times New Roman"/>
-                <w:szCs w:val="24"/>
-              </w:rPr>
-              <w:t>0</w:t>
-            </w:r>
           </w:p>
         </w:tc>
         <w:tc>
@@ -29695,6 +29694,100 @@
               <w:t>Not Null</w:t>
             </w:r>
           </w:p>
+          <w:p>
+            <w:pPr>
+              <w:rPr>
+                <w:rFonts w:cs="Times New Roman"/>
+                <w:szCs w:val="24"/>
+              </w:rPr>
+            </w:pPr>
+            <w:r>
+              <w:rPr>
+                <w:rFonts w:cs="Times New Roman"/>
+                <w:szCs w:val="24"/>
+              </w:rPr>
+              <w:t>Default: “Nam”</w:t>
+            </w:r>
+          </w:p>
+          <w:p>
+            <w:pPr>
+              <w:rPr>
+                <w:rFonts w:cs="Times New Roman"/>
+                <w:szCs w:val="24"/>
+              </w:rPr>
+            </w:pPr>
+            <w:proofErr w:type="spellStart"/>
+            <w:r>
+              <w:rPr>
+                <w:rFonts w:cs="Times New Roman"/>
+                <w:szCs w:val="24"/>
+              </w:rPr>
+              <w:t>Chỉ</w:t>
+            </w:r>
+            <w:proofErr w:type="spellEnd"/>
+            <w:r>
+              <w:rPr>
+                <w:rFonts w:cs="Times New Roman"/>
+                <w:szCs w:val="24"/>
+              </w:rPr>
+              <w:t xml:space="preserve"> </w:t>
+            </w:r>
+            <w:proofErr w:type="spellStart"/>
+            <w:r>
+              <w:rPr>
+                <w:rFonts w:cs="Times New Roman"/>
+                <w:szCs w:val="24"/>
+              </w:rPr>
+              <w:t>nhận</w:t>
+            </w:r>
+            <w:proofErr w:type="spellEnd"/>
+            <w:r>
+              <w:rPr>
+                <w:rFonts w:cs="Times New Roman"/>
+                <w:szCs w:val="24"/>
+              </w:rPr>
+              <w:t>: “Nam”</w:t>
+            </w:r>
+            <w:r>
+              <w:rPr>
+                <w:rFonts w:cs="Times New Roman"/>
+                <w:szCs w:val="24"/>
+              </w:rPr>
+              <w:br/>
+            </w:r>
+            <w:proofErr w:type="spellStart"/>
+            <w:r>
+              <w:rPr>
+                <w:rFonts w:cs="Times New Roman"/>
+                <w:szCs w:val="24"/>
+              </w:rPr>
+              <w:t>Hoặc</w:t>
+            </w:r>
+            <w:proofErr w:type="spellEnd"/>
+            <w:r>
+              <w:rPr>
+                <w:rFonts w:cs="Times New Roman"/>
+                <w:szCs w:val="24"/>
+              </w:rPr>
+              <w:t xml:space="preserve"> “</w:t>
+            </w:r>
+            <w:proofErr w:type="spellStart"/>
+            <w:r>
+              <w:rPr>
+                <w:rFonts w:cs="Times New Roman"/>
+                <w:szCs w:val="24"/>
+              </w:rPr>
+              <w:t>Nữ</w:t>
+            </w:r>
+            <w:proofErr w:type="spellEnd"/>
+            <w:r>
+              <w:rPr>
+                <w:rFonts w:cs="Times New Roman"/>
+                <w:szCs w:val="24"/>
+              </w:rPr>
+              <w:t>”</w:t>
+            </w:r>
+          </w:p>
         </w:tc>
         <w:tc>
           <w:tcPr>
@@ -29713,55 +29806,23 @@
                 <w:rFonts w:cs="Times New Roman"/>
                 <w:szCs w:val="24"/>
               </w:rPr>
-              <w:t>Họ</w:t>
-            </w:r>
-            <w:proofErr w:type="spellEnd"/>
-            <w:r>
-              <w:rPr>
-                <w:rFonts w:cs="Times New Roman"/>
-                <w:szCs w:val="24"/>
-              </w:rPr>
-              <w:t xml:space="preserve"> </w:t>
-            </w:r>
-            <w:proofErr w:type="spellStart"/>
-            <w:r>
-              <w:rPr>
-                <w:rFonts w:cs="Times New Roman"/>
-                <w:szCs w:val="24"/>
-              </w:rPr>
-              <w:t>và</w:t>
-            </w:r>
-            <w:proofErr w:type="spellEnd"/>
-            <w:r>
-              <w:rPr>
-                <w:rFonts w:cs="Times New Roman"/>
-                <w:szCs w:val="24"/>
-              </w:rPr>
-              <w:t xml:space="preserve"> </w:t>
-            </w:r>
-            <w:proofErr w:type="spellStart"/>
-            <w:r>
-              <w:rPr>
-                <w:rFonts w:cs="Times New Roman"/>
-                <w:szCs w:val="24"/>
-              </w:rPr>
-              <w:t>tên</w:t>
-            </w:r>
-            <w:proofErr w:type="spellEnd"/>
-            <w:r>
-              <w:rPr>
-                <w:rFonts w:cs="Times New Roman"/>
-                <w:szCs w:val="24"/>
-              </w:rPr>
-              <w:t xml:space="preserve"> </w:t>
-            </w:r>
-            <w:proofErr w:type="spellStart"/>
-            <w:r>
-              <w:rPr>
-                <w:rFonts w:cs="Times New Roman"/>
-                <w:szCs w:val="24"/>
-              </w:rPr>
-              <w:t>lót</w:t>
+              <w:t>Giới</w:t>
+            </w:r>
+            <w:proofErr w:type="spellEnd"/>
+            <w:r>
+              <w:rPr>
+                <w:rFonts w:cs="Times New Roman"/>
+                <w:szCs w:val="24"/>
+              </w:rPr>
+              <w:t xml:space="preserve"> </w:t>
+            </w:r>
+            <w:proofErr w:type="spellStart"/>
+            <w:r>
+              <w:rPr>
+                <w:rFonts w:cs="Times New Roman"/>
+                <w:szCs w:val="24"/>
+              </w:rPr>
+              <w:t>tính</w:t>
             </w:r>
             <w:proofErr w:type="spellEnd"/>
             <w:r>
@@ -29796,13 +29857,6 @@
               <w:t>hàng</w:t>
             </w:r>
             <w:proofErr w:type="spellEnd"/>
-            <w:r>
-              <w:rPr>
-                <w:rFonts w:cs="Times New Roman"/>
-                <w:szCs w:val="24"/>
-              </w:rPr>
-              <w:t xml:space="preserve"> </w:t>
-            </w:r>
           </w:p>
         </w:tc>
       </w:tr>
@@ -29817,12 +29871,14 @@
               <w:rPr>
                 <w:rFonts w:cs="Times New Roman"/>
                 <w:szCs w:val="24"/>
-              </w:rPr>
-            </w:pPr>
-            <w:r>
-              <w:rPr>
-                <w:rFonts w:cs="Times New Roman"/>
-                <w:szCs w:val="24"/>
+                <w:lang w:val="vi-VN"/>
+              </w:rPr>
+            </w:pPr>
+            <w:r>
+              <w:rPr>
+                <w:rFonts w:cs="Times New Roman"/>
+                <w:szCs w:val="24"/>
+                <w:lang w:val="vi-VN"/>
               </w:rPr>
               <w:t>7</w:t>
             </w:r>
@@ -29844,7 +29900,7 @@
                 <w:rFonts w:cs="Times New Roman"/>
                 <w:szCs w:val="24"/>
               </w:rPr>
-              <w:t>TEN</w:t>
+              <w:t>NGAYSINH</w:t>
             </w:r>
           </w:p>
         </w:tc>
@@ -29864,7 +29920,7 @@
                 <w:rFonts w:cs="Times New Roman"/>
                 <w:szCs w:val="24"/>
               </w:rPr>
-              <w:t>TEXT</w:t>
+              <w:t>DATE</w:t>
             </w:r>
           </w:p>
         </w:tc>
@@ -29880,13 +29936,6 @@
                 <w:szCs w:val="24"/>
               </w:rPr>
             </w:pPr>
-            <w:r>
-              <w:rPr>
-                <w:rFonts w:cs="Times New Roman"/>
-                <w:szCs w:val="24"/>
-              </w:rPr>
-              <w:t>10</w:t>
-            </w:r>
           </w:p>
         </w:tc>
         <w:tc>
@@ -29905,7 +29954,37 @@
                 <w:rFonts w:cs="Times New Roman"/>
                 <w:szCs w:val="24"/>
               </w:rPr>
-              <w:t>Not Null</w:t>
+              <w:t>NGAY_SINH</w:t>
+            </w:r>
+            <w:r>
+              <w:rPr>
+                <w:rFonts w:cs="Times New Roman"/>
+                <w:szCs w:val="24"/>
+              </w:rPr>
+              <w:t xml:space="preserve"> </w:t>
+            </w:r>
+            <w:r>
+              <w:rPr>
+                <w:rFonts w:cs="Times New Roman"/>
+                <w:szCs w:val="24"/>
+              </w:rPr>
+              <w:t xml:space="preserve">&lt; </w:t>
+            </w:r>
+            <w:proofErr w:type="gramStart"/>
+            <w:r>
+              <w:rPr>
+                <w:rFonts w:cs="Times New Roman"/>
+                <w:szCs w:val="24"/>
+              </w:rPr>
+              <w:t>GETDATE(</w:t>
+            </w:r>
+            <w:proofErr w:type="gramEnd"/>
+            <w:r>
+              <w:rPr>
+                <w:rFonts w:cs="Times New Roman"/>
+                <w:szCs w:val="24"/>
+              </w:rPr>
+              <w:t>)</w:t>
             </w:r>
           </w:p>
         </w:tc>
@@ -29926,39 +30005,55 @@
                 <w:rFonts w:cs="Times New Roman"/>
                 <w:szCs w:val="24"/>
               </w:rPr>
-              <w:t>Tên</w:t>
-            </w:r>
-            <w:proofErr w:type="spellEnd"/>
-            <w:r>
-              <w:rPr>
-                <w:rFonts w:cs="Times New Roman"/>
-                <w:szCs w:val="24"/>
-              </w:rPr>
-              <w:t xml:space="preserve"> </w:t>
-            </w:r>
-            <w:proofErr w:type="spellStart"/>
-            <w:r>
-              <w:rPr>
-                <w:rFonts w:cs="Times New Roman"/>
-                <w:szCs w:val="24"/>
-              </w:rPr>
-              <w:t>khách</w:t>
-            </w:r>
-            <w:proofErr w:type="spellEnd"/>
-            <w:r>
-              <w:rPr>
-                <w:rFonts w:cs="Times New Roman"/>
-                <w:szCs w:val="24"/>
-              </w:rPr>
-              <w:t xml:space="preserve"> </w:t>
-            </w:r>
-            <w:proofErr w:type="spellStart"/>
-            <w:r>
-              <w:rPr>
-                <w:rFonts w:cs="Times New Roman"/>
-                <w:szCs w:val="24"/>
-              </w:rPr>
-              <w:t>hàng</w:t>
+              <w:t>Ngày</w:t>
+            </w:r>
+            <w:proofErr w:type="spellEnd"/>
+            <w:r>
+              <w:rPr>
+                <w:rFonts w:cs="Times New Roman"/>
+                <w:szCs w:val="24"/>
+              </w:rPr>
+              <w:t xml:space="preserve"> </w:t>
+            </w:r>
+            <w:proofErr w:type="spellStart"/>
+            <w:r>
+              <w:rPr>
+                <w:rFonts w:cs="Times New Roman"/>
+                <w:szCs w:val="24"/>
+              </w:rPr>
+              <w:t>tháng</w:t>
+            </w:r>
+            <w:proofErr w:type="spellEnd"/>
+            <w:r>
+              <w:rPr>
+                <w:rFonts w:cs="Times New Roman"/>
+                <w:szCs w:val="24"/>
+              </w:rPr>
+              <w:t xml:space="preserve"> </w:t>
+            </w:r>
+            <w:proofErr w:type="spellStart"/>
+            <w:r>
+              <w:rPr>
+                <w:rFonts w:cs="Times New Roman"/>
+                <w:szCs w:val="24"/>
+              </w:rPr>
+              <w:t>năm</w:t>
+            </w:r>
+            <w:proofErr w:type="spellEnd"/>
+            <w:r>
+              <w:rPr>
+                <w:rFonts w:cs="Times New Roman"/>
+                <w:szCs w:val="24"/>
+              </w:rPr>
+              <w:t xml:space="preserve"> </w:t>
+            </w:r>
+            <w:proofErr w:type="spellStart"/>
+            <w:r>
+              <w:rPr>
+                <w:rFonts w:cs="Times New Roman"/>
+                <w:szCs w:val="24"/>
+              </w:rPr>
+              <w:t>sinh</w:t>
             </w:r>
             <w:proofErr w:type="spellEnd"/>
           </w:p>
@@ -29975,12 +30070,14 @@
               <w:rPr>
                 <w:rFonts w:cs="Times New Roman"/>
                 <w:szCs w:val="24"/>
-              </w:rPr>
-            </w:pPr>
-            <w:r>
-              <w:rPr>
-                <w:rFonts w:cs="Times New Roman"/>
-                <w:szCs w:val="24"/>
+                <w:lang w:val="vi-VN"/>
+              </w:rPr>
+            </w:pPr>
+            <w:r>
+              <w:rPr>
+                <w:rFonts w:cs="Times New Roman"/>
+                <w:szCs w:val="24"/>
+                <w:lang w:val="vi-VN"/>
               </w:rPr>
               <w:t>8</w:t>
             </w:r>
@@ -30002,7 +30099,7 @@
                 <w:rFonts w:cs="Times New Roman"/>
                 <w:szCs w:val="24"/>
               </w:rPr>
-              <w:t>GIOITINH</w:t>
+              <w:t>DIACHI</w:t>
             </w:r>
           </w:p>
         </w:tc>
@@ -30043,7 +30140,7 @@
                 <w:rFonts w:cs="Times New Roman"/>
                 <w:szCs w:val="24"/>
               </w:rPr>
-              <w:t>3</w:t>
+              <w:t>50</w:t>
             </w:r>
           </w:p>
         </w:tc>
@@ -30063,101 +30160,7 @@
                 <w:rFonts w:cs="Times New Roman"/>
                 <w:szCs w:val="24"/>
               </w:rPr>
-              <w:t>Not Null</w:t>
-            </w:r>
-          </w:p>
-          <w:p>
-            <w:pPr>
-              <w:rPr>
-                <w:rFonts w:cs="Times New Roman"/>
-                <w:szCs w:val="24"/>
-              </w:rPr>
-            </w:pPr>
-            <w:r>
-              <w:rPr>
-                <w:rFonts w:cs="Times New Roman"/>
-                <w:szCs w:val="24"/>
-              </w:rPr>
-              <w:t>Default: “Nam”</w:t>
-            </w:r>
-          </w:p>
-          <w:p>
-            <w:pPr>
-              <w:rPr>
-                <w:rFonts w:cs="Times New Roman"/>
-                <w:szCs w:val="24"/>
-              </w:rPr>
-            </w:pPr>
-            <w:proofErr w:type="spellStart"/>
-            <w:r>
-              <w:rPr>
-                <w:rFonts w:cs="Times New Roman"/>
-                <w:szCs w:val="24"/>
-              </w:rPr>
-              <w:t>Chỉ</w:t>
-            </w:r>
-            <w:proofErr w:type="spellEnd"/>
-            <w:r>
-              <w:rPr>
-                <w:rFonts w:cs="Times New Roman"/>
-                <w:szCs w:val="24"/>
-              </w:rPr>
-              <w:t xml:space="preserve"> </w:t>
-            </w:r>
-            <w:proofErr w:type="spellStart"/>
-            <w:r>
-              <w:rPr>
-                <w:rFonts w:cs="Times New Roman"/>
-                <w:szCs w:val="24"/>
-              </w:rPr>
-              <w:t>nhận</w:t>
-            </w:r>
-            <w:proofErr w:type="spellEnd"/>
-            <w:r>
-              <w:rPr>
-                <w:rFonts w:cs="Times New Roman"/>
-                <w:szCs w:val="24"/>
-              </w:rPr>
-              <w:t>: “Nam”</w:t>
-            </w:r>
-            <w:r>
-              <w:rPr>
-                <w:rFonts w:cs="Times New Roman"/>
-                <w:szCs w:val="24"/>
-              </w:rPr>
-              <w:br/>
-            </w:r>
-            <w:proofErr w:type="spellStart"/>
-            <w:r>
-              <w:rPr>
-                <w:rFonts w:cs="Times New Roman"/>
-                <w:szCs w:val="24"/>
-              </w:rPr>
-              <w:t>Hoặc</w:t>
-            </w:r>
-            <w:proofErr w:type="spellEnd"/>
-            <w:r>
-              <w:rPr>
-                <w:rFonts w:cs="Times New Roman"/>
-                <w:szCs w:val="24"/>
-              </w:rPr>
-              <w:t xml:space="preserve"> “</w:t>
-            </w:r>
-            <w:proofErr w:type="spellStart"/>
-            <w:r>
-              <w:rPr>
-                <w:rFonts w:cs="Times New Roman"/>
-                <w:szCs w:val="24"/>
-              </w:rPr>
-              <w:t>Nữ</w:t>
-            </w:r>
-            <w:proofErr w:type="spellEnd"/>
-            <w:r>
-              <w:rPr>
-                <w:rFonts w:cs="Times New Roman"/>
-                <w:szCs w:val="24"/>
-              </w:rPr>
-              <w:t>”</w:t>
+              <w:t>Default: ‘’</w:t>
             </w:r>
           </w:p>
         </w:tc>
@@ -30178,23 +30181,39 @@
                 <w:rFonts w:cs="Times New Roman"/>
                 <w:szCs w:val="24"/>
               </w:rPr>
-              <w:t>Giới</w:t>
-            </w:r>
-            <w:proofErr w:type="spellEnd"/>
-            <w:r>
-              <w:rPr>
-                <w:rFonts w:cs="Times New Roman"/>
-                <w:szCs w:val="24"/>
-              </w:rPr>
-              <w:t xml:space="preserve"> </w:t>
-            </w:r>
-            <w:proofErr w:type="spellStart"/>
-            <w:r>
-              <w:rPr>
-                <w:rFonts w:cs="Times New Roman"/>
-                <w:szCs w:val="24"/>
-              </w:rPr>
-              <w:t>tính</w:t>
+              <w:t>Địa</w:t>
+            </w:r>
+            <w:proofErr w:type="spellEnd"/>
+            <w:r>
+              <w:rPr>
+                <w:rFonts w:cs="Times New Roman"/>
+                <w:szCs w:val="24"/>
+              </w:rPr>
+              <w:t xml:space="preserve"> </w:t>
+            </w:r>
+            <w:proofErr w:type="spellStart"/>
+            <w:r>
+              <w:rPr>
+                <w:rFonts w:cs="Times New Roman"/>
+                <w:szCs w:val="24"/>
+              </w:rPr>
+              <w:t>chỉ</w:t>
+            </w:r>
+            <w:proofErr w:type="spellEnd"/>
+            <w:r>
+              <w:rPr>
+                <w:rFonts w:cs="Times New Roman"/>
+                <w:szCs w:val="24"/>
+              </w:rPr>
+              <w:t xml:space="preserve"> </w:t>
+            </w:r>
+            <w:proofErr w:type="spellStart"/>
+            <w:r>
+              <w:rPr>
+                <w:rFonts w:cs="Times New Roman"/>
+                <w:szCs w:val="24"/>
+              </w:rPr>
+              <w:t>của</w:t>
             </w:r>
             <w:proofErr w:type="spellEnd"/>
             <w:r>
@@ -30243,12 +30262,14 @@
               <w:rPr>
                 <w:rFonts w:cs="Times New Roman"/>
                 <w:szCs w:val="24"/>
-              </w:rPr>
-            </w:pPr>
-            <w:r>
-              <w:rPr>
-                <w:rFonts w:cs="Times New Roman"/>
-                <w:szCs w:val="24"/>
+                <w:lang w:val="vi-VN"/>
+              </w:rPr>
+            </w:pPr>
+            <w:r>
+              <w:rPr>
+                <w:rFonts w:cs="Times New Roman"/>
+                <w:szCs w:val="24"/>
+                <w:lang w:val="vi-VN"/>
               </w:rPr>
               <w:t>9</w:t>
             </w:r>
@@ -30270,7 +30291,7 @@
                 <w:rFonts w:cs="Times New Roman"/>
                 <w:szCs w:val="24"/>
               </w:rPr>
-              <w:t>NGAYSINH</w:t>
+              <w:t>SDT</w:t>
             </w:r>
           </w:p>
         </w:tc>
@@ -30290,7 +30311,7 @@
                 <w:rFonts w:cs="Times New Roman"/>
                 <w:szCs w:val="24"/>
               </w:rPr>
-              <w:t>DATE</w:t>
+              <w:t>TEXT</w:t>
             </w:r>
           </w:p>
         </w:tc>
@@ -30306,6 +30327,13 @@
                 <w:szCs w:val="24"/>
               </w:rPr>
             </w:pPr>
+            <w:r>
+              <w:rPr>
+                <w:rFonts w:cs="Times New Roman"/>
+                <w:szCs w:val="24"/>
+              </w:rPr>
+              <w:t>10</w:t>
+            </w:r>
           </w:p>
         </w:tc>
         <w:tc>
@@ -30324,37 +30352,21 @@
                 <w:rFonts w:cs="Times New Roman"/>
                 <w:szCs w:val="24"/>
               </w:rPr>
-              <w:t>NGAY_SINH</w:t>
-            </w:r>
-            <w:r>
-              <w:rPr>
-                <w:rFonts w:cs="Times New Roman"/>
-                <w:szCs w:val="24"/>
-              </w:rPr>
-              <w:t xml:space="preserve"> </w:t>
-            </w:r>
-            <w:r>
-              <w:rPr>
-                <w:rFonts w:cs="Times New Roman"/>
-                <w:szCs w:val="24"/>
-              </w:rPr>
-              <w:t xml:space="preserve">&lt; </w:t>
-            </w:r>
-            <w:proofErr w:type="gramStart"/>
-            <w:r>
-              <w:rPr>
-                <w:rFonts w:cs="Times New Roman"/>
-                <w:szCs w:val="24"/>
-              </w:rPr>
-              <w:t>GETDATE(</w:t>
-            </w:r>
-            <w:proofErr w:type="gramEnd"/>
-            <w:r>
-              <w:rPr>
-                <w:rFonts w:cs="Times New Roman"/>
-                <w:szCs w:val="24"/>
-              </w:rPr>
-              <w:t>)</w:t>
+              <w:t>Unique,</w:t>
+            </w:r>
+            <w:r>
+              <w:rPr>
+                <w:rFonts w:cs="Times New Roman"/>
+                <w:szCs w:val="24"/>
+              </w:rPr>
+              <w:t xml:space="preserve"> </w:t>
+            </w:r>
+            <w:r>
+              <w:rPr>
+                <w:rFonts w:cs="Times New Roman"/>
+                <w:szCs w:val="24"/>
+              </w:rPr>
+              <w:t>Not Null</w:t>
             </w:r>
           </w:p>
         </w:tc>
@@ -30375,55 +30387,71 @@
                 <w:rFonts w:cs="Times New Roman"/>
                 <w:szCs w:val="24"/>
               </w:rPr>
-              <w:t>Ngày</w:t>
-            </w:r>
-            <w:proofErr w:type="spellEnd"/>
-            <w:r>
-              <w:rPr>
-                <w:rFonts w:cs="Times New Roman"/>
-                <w:szCs w:val="24"/>
-              </w:rPr>
-              <w:t xml:space="preserve"> </w:t>
-            </w:r>
-            <w:proofErr w:type="spellStart"/>
-            <w:r>
-              <w:rPr>
-                <w:rFonts w:cs="Times New Roman"/>
-                <w:szCs w:val="24"/>
-              </w:rPr>
-              <w:t>tháng</w:t>
-            </w:r>
-            <w:proofErr w:type="spellEnd"/>
-            <w:r>
-              <w:rPr>
-                <w:rFonts w:cs="Times New Roman"/>
-                <w:szCs w:val="24"/>
-              </w:rPr>
-              <w:t xml:space="preserve"> </w:t>
-            </w:r>
-            <w:proofErr w:type="spellStart"/>
-            <w:r>
-              <w:rPr>
-                <w:rFonts w:cs="Times New Roman"/>
-                <w:szCs w:val="24"/>
-              </w:rPr>
-              <w:t>năm</w:t>
-            </w:r>
-            <w:proofErr w:type="spellEnd"/>
-            <w:r>
-              <w:rPr>
-                <w:rFonts w:cs="Times New Roman"/>
-                <w:szCs w:val="24"/>
-              </w:rPr>
-              <w:t xml:space="preserve"> </w:t>
-            </w:r>
-            <w:proofErr w:type="spellStart"/>
-            <w:r>
-              <w:rPr>
-                <w:rFonts w:cs="Times New Roman"/>
-                <w:szCs w:val="24"/>
-              </w:rPr>
-              <w:t>sinh</w:t>
+              <w:t>Số</w:t>
+            </w:r>
+            <w:proofErr w:type="spellEnd"/>
+            <w:r>
+              <w:rPr>
+                <w:rFonts w:cs="Times New Roman"/>
+                <w:szCs w:val="24"/>
+              </w:rPr>
+              <w:t xml:space="preserve"> </w:t>
+            </w:r>
+            <w:proofErr w:type="spellStart"/>
+            <w:r>
+              <w:rPr>
+                <w:rFonts w:cs="Times New Roman"/>
+                <w:szCs w:val="24"/>
+              </w:rPr>
+              <w:t>điện</w:t>
+            </w:r>
+            <w:proofErr w:type="spellEnd"/>
+            <w:r>
+              <w:rPr>
+                <w:rFonts w:cs="Times New Roman"/>
+                <w:szCs w:val="24"/>
+              </w:rPr>
+              <w:t xml:space="preserve"> </w:t>
+            </w:r>
+            <w:proofErr w:type="spellStart"/>
+            <w:r>
+              <w:rPr>
+                <w:rFonts w:cs="Times New Roman"/>
+                <w:szCs w:val="24"/>
+              </w:rPr>
+              <w:t>thoại</w:t>
+            </w:r>
+            <w:proofErr w:type="spellEnd"/>
+            <w:r>
+              <w:rPr>
+                <w:rFonts w:cs="Times New Roman"/>
+                <w:szCs w:val="24"/>
+              </w:rPr>
+              <w:t xml:space="preserve"> </w:t>
+            </w:r>
+            <w:proofErr w:type="spellStart"/>
+            <w:r>
+              <w:rPr>
+                <w:rFonts w:cs="Times New Roman"/>
+                <w:szCs w:val="24"/>
+              </w:rPr>
+              <w:t>khách</w:t>
+            </w:r>
+            <w:proofErr w:type="spellEnd"/>
+            <w:r>
+              <w:rPr>
+                <w:rFonts w:cs="Times New Roman"/>
+                <w:szCs w:val="24"/>
+              </w:rPr>
+              <w:t xml:space="preserve"> </w:t>
+            </w:r>
+            <w:proofErr w:type="spellStart"/>
+            <w:r>
+              <w:rPr>
+                <w:rFonts w:cs="Times New Roman"/>
+                <w:szCs w:val="24"/>
+              </w:rPr>
+              <w:t>hàng</w:t>
             </w:r>
             <w:proofErr w:type="spellEnd"/>
           </w:p>
@@ -30440,12 +30468,14 @@
               <w:rPr>
                 <w:rFonts w:cs="Times New Roman"/>
                 <w:szCs w:val="24"/>
-              </w:rPr>
-            </w:pPr>
-            <w:r>
-              <w:rPr>
-                <w:rFonts w:cs="Times New Roman"/>
-                <w:szCs w:val="24"/>
+                <w:lang w:val="vi-VN"/>
+              </w:rPr>
+            </w:pPr>
+            <w:r>
+              <w:rPr>
+                <w:rFonts w:cs="Times New Roman"/>
+                <w:szCs w:val="24"/>
+                <w:lang w:val="vi-VN"/>
               </w:rPr>
               <w:t>10</w:t>
             </w:r>
@@ -30467,7 +30497,7 @@
                 <w:rFonts w:cs="Times New Roman"/>
                 <w:szCs w:val="24"/>
               </w:rPr>
-              <w:t>DIACHI</w:t>
+              <w:t>MA_SOTHUE</w:t>
             </w:r>
           </w:p>
         </w:tc>
@@ -30508,7 +30538,7 @@
                 <w:rFonts w:cs="Times New Roman"/>
                 <w:szCs w:val="24"/>
               </w:rPr>
-              <w:t>50</w:t>
+              <w:t>13</w:t>
             </w:r>
           </w:p>
         </w:tc>
@@ -30528,7 +30558,14 @@
                 <w:rFonts w:cs="Times New Roman"/>
                 <w:szCs w:val="24"/>
               </w:rPr>
-              <w:t>Default: ‘’</w:t>
+              <w:t xml:space="preserve">Unique, </w:t>
+            </w:r>
+            <w:r>
+              <w:rPr>
+                <w:rFonts w:cs="Times New Roman"/>
+                <w:szCs w:val="24"/>
+              </w:rPr>
+              <w:t>Not Null</w:t>
             </w:r>
           </w:p>
         </w:tc>
@@ -30549,39 +30586,39 @@
                 <w:rFonts w:cs="Times New Roman"/>
                 <w:szCs w:val="24"/>
               </w:rPr>
-              <w:t>Địa</w:t>
-            </w:r>
-            <w:proofErr w:type="spellEnd"/>
-            <w:r>
-              <w:rPr>
-                <w:rFonts w:cs="Times New Roman"/>
-                <w:szCs w:val="24"/>
-              </w:rPr>
-              <w:t xml:space="preserve"> </w:t>
-            </w:r>
-            <w:proofErr w:type="spellStart"/>
-            <w:r>
-              <w:rPr>
-                <w:rFonts w:cs="Times New Roman"/>
-                <w:szCs w:val="24"/>
-              </w:rPr>
-              <w:t>chỉ</w:t>
-            </w:r>
-            <w:proofErr w:type="spellEnd"/>
-            <w:r>
-              <w:rPr>
-                <w:rFonts w:cs="Times New Roman"/>
-                <w:szCs w:val="24"/>
-              </w:rPr>
-              <w:t xml:space="preserve"> </w:t>
-            </w:r>
-            <w:proofErr w:type="spellStart"/>
-            <w:r>
-              <w:rPr>
-                <w:rFonts w:cs="Times New Roman"/>
-                <w:szCs w:val="24"/>
-              </w:rPr>
-              <w:t>của</w:t>
+              <w:t>Mã</w:t>
+            </w:r>
+            <w:proofErr w:type="spellEnd"/>
+            <w:r>
+              <w:rPr>
+                <w:rFonts w:cs="Times New Roman"/>
+                <w:szCs w:val="24"/>
+              </w:rPr>
+              <w:t xml:space="preserve"> </w:t>
+            </w:r>
+            <w:proofErr w:type="spellStart"/>
+            <w:r>
+              <w:rPr>
+                <w:rFonts w:cs="Times New Roman"/>
+                <w:szCs w:val="24"/>
+              </w:rPr>
+              <w:t>số</w:t>
+            </w:r>
+            <w:proofErr w:type="spellEnd"/>
+            <w:r>
+              <w:rPr>
+                <w:rFonts w:cs="Times New Roman"/>
+                <w:szCs w:val="24"/>
+              </w:rPr>
+              <w:t xml:space="preserve"> </w:t>
+            </w:r>
+            <w:proofErr w:type="spellStart"/>
+            <w:r>
+              <w:rPr>
+                <w:rFonts w:cs="Times New Roman"/>
+                <w:szCs w:val="24"/>
+              </w:rPr>
+              <w:t>thuế</w:t>
             </w:r>
             <w:proofErr w:type="spellEnd"/>
             <w:r>
@@ -30623,6 +30660,7 @@
         <w:tc>
           <w:tcPr>
             <w:tcW w:w="709" w:type="dxa"/>
+            <w:vAlign w:val="center"/>
           </w:tcPr>
           <w:p>
             <w:pPr>
@@ -30630,12 +30668,14 @@
               <w:rPr>
                 <w:rFonts w:cs="Times New Roman"/>
                 <w:szCs w:val="24"/>
-              </w:rPr>
-            </w:pPr>
-            <w:r>
-              <w:rPr>
-                <w:rFonts w:cs="Times New Roman"/>
-                <w:szCs w:val="24"/>
+                <w:lang w:val="vi-VN"/>
+              </w:rPr>
+            </w:pPr>
+            <w:r>
+              <w:rPr>
+                <w:rFonts w:cs="Times New Roman"/>
+                <w:szCs w:val="24"/>
+                <w:lang w:val="vi-VN"/>
               </w:rPr>
               <w:t>1</w:t>
             </w:r>
@@ -30643,419 +30683,9 @@
               <w:rPr>
                 <w:rFonts w:cs="Times New Roman"/>
                 <w:szCs w:val="24"/>
+                <w:lang w:val="vi-VN"/>
               </w:rPr>
               <w:t>1</w:t>
-            </w:r>
-          </w:p>
-        </w:tc>
-        <w:tc>
-          <w:tcPr>
-            <w:tcW w:w="1701" w:type="dxa"/>
-          </w:tcPr>
-          <w:p>
-            <w:pPr>
-              <w:rPr>
-                <w:rFonts w:cs="Times New Roman"/>
-                <w:szCs w:val="24"/>
-              </w:rPr>
-            </w:pPr>
-            <w:r>
-              <w:rPr>
-                <w:rFonts w:cs="Times New Roman"/>
-                <w:szCs w:val="24"/>
-              </w:rPr>
-              <w:t>SDT</w:t>
-            </w:r>
-          </w:p>
-        </w:tc>
-        <w:tc>
-          <w:tcPr>
-            <w:tcW w:w="1701" w:type="dxa"/>
-          </w:tcPr>
-          <w:p>
-            <w:pPr>
-              <w:rPr>
-                <w:rFonts w:cs="Times New Roman"/>
-                <w:szCs w:val="24"/>
-              </w:rPr>
-            </w:pPr>
-            <w:r>
-              <w:rPr>
-                <w:rFonts w:cs="Times New Roman"/>
-                <w:szCs w:val="24"/>
-              </w:rPr>
-              <w:t>TEXT</w:t>
-            </w:r>
-          </w:p>
-        </w:tc>
-        <w:tc>
-          <w:tcPr>
-            <w:tcW w:w="992" w:type="dxa"/>
-          </w:tcPr>
-          <w:p>
-            <w:pPr>
-              <w:jc w:val="center"/>
-              <w:rPr>
-                <w:rFonts w:cs="Times New Roman"/>
-                <w:szCs w:val="24"/>
-              </w:rPr>
-            </w:pPr>
-            <w:r>
-              <w:rPr>
-                <w:rFonts w:cs="Times New Roman"/>
-                <w:szCs w:val="24"/>
-              </w:rPr>
-              <w:t>10</w:t>
-            </w:r>
-          </w:p>
-        </w:tc>
-        <w:tc>
-          <w:tcPr>
-            <w:tcW w:w="2268" w:type="dxa"/>
-          </w:tcPr>
-          <w:p>
-            <w:pPr>
-              <w:rPr>
-                <w:rFonts w:cs="Times New Roman"/>
-                <w:szCs w:val="24"/>
-              </w:rPr>
-            </w:pPr>
-            <w:r>
-              <w:rPr>
-                <w:rFonts w:cs="Times New Roman"/>
-                <w:szCs w:val="24"/>
-              </w:rPr>
-              <w:t>Unique,</w:t>
-            </w:r>
-            <w:r>
-              <w:rPr>
-                <w:rFonts w:cs="Times New Roman"/>
-                <w:szCs w:val="24"/>
-              </w:rPr>
-              <w:t xml:space="preserve"> </w:t>
-            </w:r>
-            <w:r>
-              <w:rPr>
-                <w:rFonts w:cs="Times New Roman"/>
-                <w:szCs w:val="24"/>
-              </w:rPr>
-              <w:t>Not Null</w:t>
-            </w:r>
-          </w:p>
-        </w:tc>
-        <w:tc>
-          <w:tcPr>
-            <w:tcW w:w="2694" w:type="dxa"/>
-          </w:tcPr>
-          <w:p>
-            <w:pPr>
-              <w:rPr>
-                <w:rFonts w:cs="Times New Roman"/>
-                <w:szCs w:val="24"/>
-              </w:rPr>
-            </w:pPr>
-            <w:proofErr w:type="spellStart"/>
-            <w:r>
-              <w:rPr>
-                <w:rFonts w:cs="Times New Roman"/>
-                <w:szCs w:val="24"/>
-              </w:rPr>
-              <w:t>Số</w:t>
-            </w:r>
-            <w:proofErr w:type="spellEnd"/>
-            <w:r>
-              <w:rPr>
-                <w:rFonts w:cs="Times New Roman"/>
-                <w:szCs w:val="24"/>
-              </w:rPr>
-              <w:t xml:space="preserve"> </w:t>
-            </w:r>
-            <w:proofErr w:type="spellStart"/>
-            <w:r>
-              <w:rPr>
-                <w:rFonts w:cs="Times New Roman"/>
-                <w:szCs w:val="24"/>
-              </w:rPr>
-              <w:t>điện</w:t>
-            </w:r>
-            <w:proofErr w:type="spellEnd"/>
-            <w:r>
-              <w:rPr>
-                <w:rFonts w:cs="Times New Roman"/>
-                <w:szCs w:val="24"/>
-              </w:rPr>
-              <w:t xml:space="preserve"> </w:t>
-            </w:r>
-            <w:proofErr w:type="spellStart"/>
-            <w:r>
-              <w:rPr>
-                <w:rFonts w:cs="Times New Roman"/>
-                <w:szCs w:val="24"/>
-              </w:rPr>
-              <w:t>thoại</w:t>
-            </w:r>
-            <w:proofErr w:type="spellEnd"/>
-            <w:r>
-              <w:rPr>
-                <w:rFonts w:cs="Times New Roman"/>
-                <w:szCs w:val="24"/>
-              </w:rPr>
-              <w:t xml:space="preserve"> </w:t>
-            </w:r>
-            <w:proofErr w:type="spellStart"/>
-            <w:r>
-              <w:rPr>
-                <w:rFonts w:cs="Times New Roman"/>
-                <w:szCs w:val="24"/>
-              </w:rPr>
-              <w:t>khách</w:t>
-            </w:r>
-            <w:proofErr w:type="spellEnd"/>
-            <w:r>
-              <w:rPr>
-                <w:rFonts w:cs="Times New Roman"/>
-                <w:szCs w:val="24"/>
-              </w:rPr>
-              <w:t xml:space="preserve"> </w:t>
-            </w:r>
-            <w:proofErr w:type="spellStart"/>
-            <w:r>
-              <w:rPr>
-                <w:rFonts w:cs="Times New Roman"/>
-                <w:szCs w:val="24"/>
-              </w:rPr>
-              <w:t>hàng</w:t>
-            </w:r>
-            <w:proofErr w:type="spellEnd"/>
-          </w:p>
-        </w:tc>
-      </w:tr>
-      <w:tr>
-        <w:tc>
-          <w:tcPr>
-            <w:tcW w:w="709" w:type="dxa"/>
-          </w:tcPr>
-          <w:p>
-            <w:pPr>
-              <w:jc w:val="center"/>
-              <w:rPr>
-                <w:rFonts w:cs="Times New Roman"/>
-                <w:szCs w:val="24"/>
-              </w:rPr>
-            </w:pPr>
-            <w:r>
-              <w:rPr>
-                <w:rFonts w:cs="Times New Roman"/>
-                <w:szCs w:val="24"/>
-              </w:rPr>
-              <w:t>1</w:t>
-            </w:r>
-            <w:r>
-              <w:rPr>
-                <w:rFonts w:cs="Times New Roman"/>
-                <w:szCs w:val="24"/>
-              </w:rPr>
-              <w:t>2</w:t>
-            </w:r>
-          </w:p>
-        </w:tc>
-        <w:tc>
-          <w:tcPr>
-            <w:tcW w:w="1701" w:type="dxa"/>
-          </w:tcPr>
-          <w:p>
-            <w:pPr>
-              <w:rPr>
-                <w:rFonts w:cs="Times New Roman"/>
-                <w:szCs w:val="24"/>
-              </w:rPr>
-            </w:pPr>
-            <w:r>
-              <w:rPr>
-                <w:rFonts w:cs="Times New Roman"/>
-                <w:szCs w:val="24"/>
-              </w:rPr>
-              <w:t>MA_SOTHUE</w:t>
-            </w:r>
-          </w:p>
-        </w:tc>
-        <w:tc>
-          <w:tcPr>
-            <w:tcW w:w="1701" w:type="dxa"/>
-          </w:tcPr>
-          <w:p>
-            <w:pPr>
-              <w:rPr>
-                <w:rFonts w:cs="Times New Roman"/>
-                <w:szCs w:val="24"/>
-              </w:rPr>
-            </w:pPr>
-            <w:r>
-              <w:rPr>
-                <w:rFonts w:cs="Times New Roman"/>
-                <w:szCs w:val="24"/>
-              </w:rPr>
-              <w:t>TEXT</w:t>
-            </w:r>
-          </w:p>
-        </w:tc>
-        <w:tc>
-          <w:tcPr>
-            <w:tcW w:w="992" w:type="dxa"/>
-          </w:tcPr>
-          <w:p>
-            <w:pPr>
-              <w:jc w:val="center"/>
-              <w:rPr>
-                <w:rFonts w:cs="Times New Roman"/>
-                <w:szCs w:val="24"/>
-              </w:rPr>
-            </w:pPr>
-            <w:r>
-              <w:rPr>
-                <w:rFonts w:cs="Times New Roman"/>
-                <w:szCs w:val="24"/>
-              </w:rPr>
-              <w:t>13</w:t>
-            </w:r>
-          </w:p>
-        </w:tc>
-        <w:tc>
-          <w:tcPr>
-            <w:tcW w:w="2268" w:type="dxa"/>
-          </w:tcPr>
-          <w:p>
-            <w:pPr>
-              <w:rPr>
-                <w:rFonts w:cs="Times New Roman"/>
-                <w:szCs w:val="24"/>
-              </w:rPr>
-            </w:pPr>
-            <w:r>
-              <w:rPr>
-                <w:rFonts w:cs="Times New Roman"/>
-                <w:szCs w:val="24"/>
-              </w:rPr>
-              <w:t xml:space="preserve">Unique, </w:t>
-            </w:r>
-            <w:r>
-              <w:rPr>
-                <w:rFonts w:cs="Times New Roman"/>
-                <w:szCs w:val="24"/>
-              </w:rPr>
-              <w:t>Not Null</w:t>
-            </w:r>
-          </w:p>
-        </w:tc>
-        <w:tc>
-          <w:tcPr>
-            <w:tcW w:w="2694" w:type="dxa"/>
-          </w:tcPr>
-          <w:p>
-            <w:pPr>
-              <w:rPr>
-                <w:rFonts w:cs="Times New Roman"/>
-                <w:szCs w:val="24"/>
-              </w:rPr>
-            </w:pPr>
-            <w:proofErr w:type="spellStart"/>
-            <w:r>
-              <w:rPr>
-                <w:rFonts w:cs="Times New Roman"/>
-                <w:szCs w:val="24"/>
-              </w:rPr>
-              <w:t>Mã</w:t>
-            </w:r>
-            <w:proofErr w:type="spellEnd"/>
-            <w:r>
-              <w:rPr>
-                <w:rFonts w:cs="Times New Roman"/>
-                <w:szCs w:val="24"/>
-              </w:rPr>
-              <w:t xml:space="preserve"> </w:t>
-            </w:r>
-            <w:proofErr w:type="spellStart"/>
-            <w:r>
-              <w:rPr>
-                <w:rFonts w:cs="Times New Roman"/>
-                <w:szCs w:val="24"/>
-              </w:rPr>
-              <w:t>số</w:t>
-            </w:r>
-            <w:proofErr w:type="spellEnd"/>
-            <w:r>
-              <w:rPr>
-                <w:rFonts w:cs="Times New Roman"/>
-                <w:szCs w:val="24"/>
-              </w:rPr>
-              <w:t xml:space="preserve"> </w:t>
-            </w:r>
-            <w:proofErr w:type="spellStart"/>
-            <w:r>
-              <w:rPr>
-                <w:rFonts w:cs="Times New Roman"/>
-                <w:szCs w:val="24"/>
-              </w:rPr>
-              <w:t>thuế</w:t>
-            </w:r>
-            <w:proofErr w:type="spellEnd"/>
-            <w:r>
-              <w:rPr>
-                <w:rFonts w:cs="Times New Roman"/>
-                <w:szCs w:val="24"/>
-              </w:rPr>
-              <w:t xml:space="preserve"> </w:t>
-            </w:r>
-            <w:proofErr w:type="spellStart"/>
-            <w:r>
-              <w:rPr>
-                <w:rFonts w:cs="Times New Roman"/>
-                <w:szCs w:val="24"/>
-              </w:rPr>
-              <w:t>khách</w:t>
-            </w:r>
-            <w:proofErr w:type="spellEnd"/>
-            <w:r>
-              <w:rPr>
-                <w:rFonts w:cs="Times New Roman"/>
-                <w:szCs w:val="24"/>
-              </w:rPr>
-              <w:t xml:space="preserve"> </w:t>
-            </w:r>
-            <w:proofErr w:type="spellStart"/>
-            <w:r>
-              <w:rPr>
-                <w:rFonts w:cs="Times New Roman"/>
-                <w:szCs w:val="24"/>
-              </w:rPr>
-              <w:t>hàng</w:t>
-            </w:r>
-            <w:proofErr w:type="spellEnd"/>
-          </w:p>
-        </w:tc>
-      </w:tr>
-      <w:tr>
-        <w:tc>
-          <w:tcPr>
-            <w:tcW w:w="709" w:type="dxa"/>
-            <w:vAlign w:val="center"/>
-          </w:tcPr>
-          <w:p>
-            <w:pPr>
-              <w:jc w:val="center"/>
-              <w:rPr>
-                <w:rFonts w:cs="Times New Roman"/>
-                <w:szCs w:val="24"/>
-                <w:lang w:val="vi-VN"/>
-              </w:rPr>
-            </w:pPr>
-            <w:r>
-              <w:rPr>
-                <w:rFonts w:cs="Times New Roman"/>
-                <w:szCs w:val="24"/>
-                <w:lang w:val="vi-VN"/>
-              </w:rPr>
-              <w:t>13</w:t>
             </w:r>
           </w:p>
         </w:tc>
@@ -31164,24 +30794,6 @@
         </w:tc>
       </w:tr>
     </w:tbl>
-    <w:p>
-      <w:pPr>
-        <w:spacing w:before="240" w:after="120" w:line="240" w:lineRule="auto"/>
-        <w:rPr>
-          <w:rFonts w:cs="Times New Roman"/>
-          <w:color w:val="000000"/>
-          <w:szCs w:val="24"/>
-        </w:rPr>
-      </w:pPr>
-      <w:r>
-        <w:rPr>
-          <w:rFonts w:cs="Times New Roman"/>
-          <w:color w:val="000000"/>
-          <w:szCs w:val="24"/>
-        </w:rPr>
-        <w:br w:type="page"/>
-      </w:r>
-    </w:p>
     <w:p>
       <w:pPr>
         <w:numPr>
@@ -31208,7 +30820,6 @@
           <w:lang w:val="en-GB" w:eastAsia="en-GB"/>
           <w14:ligatures w14:val="none"/>
         </w:rPr>
-        <w:lastRenderedPageBreak/>
         <w:t>HOADON</w:t>
       </w:r>
       <w:r>
@@ -31316,8 +30927,8 @@
         <w:gridCol w:w="1843"/>
         <w:gridCol w:w="1701"/>
         <w:gridCol w:w="992"/>
-        <w:gridCol w:w="2293"/>
-        <w:gridCol w:w="2527"/>
+        <w:gridCol w:w="2126"/>
+        <w:gridCol w:w="2694"/>
       </w:tblGrid>
       <w:tr>
         <w:tc>
@@ -31516,7 +31127,7 @@
         </w:tc>
         <w:tc>
           <w:tcPr>
-            <w:tcW w:w="2293" w:type="dxa"/>
+            <w:tcW w:w="2126" w:type="dxa"/>
           </w:tcPr>
           <w:p>
             <w:pPr>
@@ -31565,7 +31176,7 @@
         </w:tc>
         <w:tc>
           <w:tcPr>
-            <w:tcW w:w="2527" w:type="dxa"/>
+            <w:tcW w:w="2694" w:type="dxa"/>
           </w:tcPr>
           <w:p>
             <w:pPr>
@@ -31698,7 +31309,7 @@
         </w:tc>
         <w:tc>
           <w:tcPr>
-            <w:tcW w:w="2293" w:type="dxa"/>
+            <w:tcW w:w="2126" w:type="dxa"/>
           </w:tcPr>
           <w:p>
             <w:pPr>
@@ -31720,7 +31331,7 @@
         </w:tc>
         <w:tc>
           <w:tcPr>
-            <w:tcW w:w="2527" w:type="dxa"/>
+            <w:tcW w:w="2694" w:type="dxa"/>
           </w:tcPr>
           <w:p>
             <w:pPr>
@@ -31918,7 +31529,7 @@
         </w:tc>
         <w:tc>
           <w:tcPr>
-            <w:tcW w:w="2293" w:type="dxa"/>
+            <w:tcW w:w="2126" w:type="dxa"/>
           </w:tcPr>
           <w:p>
             <w:pPr>
@@ -31940,7 +31551,7 @@
         </w:tc>
         <w:tc>
           <w:tcPr>
-            <w:tcW w:w="2527" w:type="dxa"/>
+            <w:tcW w:w="2694" w:type="dxa"/>
           </w:tcPr>
           <w:p>
             <w:pPr>
@@ -32084,7 +31695,7 @@
         </w:tc>
         <w:tc>
           <w:tcPr>
-            <w:tcW w:w="2293" w:type="dxa"/>
+            <w:tcW w:w="2126" w:type="dxa"/>
           </w:tcPr>
           <w:p>
             <w:pPr>
@@ -32114,7 +31725,7 @@
         </w:tc>
         <w:tc>
           <w:tcPr>
-            <w:tcW w:w="2527" w:type="dxa"/>
+            <w:tcW w:w="2694" w:type="dxa"/>
           </w:tcPr>
           <w:p>
             <w:pPr>
@@ -32284,7 +31895,7 @@
         </w:tc>
         <w:tc>
           <w:tcPr>
-            <w:tcW w:w="2293" w:type="dxa"/>
+            <w:tcW w:w="2126" w:type="dxa"/>
           </w:tcPr>
           <w:p>
             <w:pPr>
@@ -32314,7 +31925,7 @@
         </w:tc>
         <w:tc>
           <w:tcPr>
-            <w:tcW w:w="2527" w:type="dxa"/>
+            <w:tcW w:w="2694" w:type="dxa"/>
           </w:tcPr>
           <w:p>
             <w:pPr>
@@ -32494,7 +32105,7 @@
         </w:tc>
         <w:tc>
           <w:tcPr>
-            <w:tcW w:w="2293" w:type="dxa"/>
+            <w:tcW w:w="2126" w:type="dxa"/>
           </w:tcPr>
           <w:p>
             <w:pPr>
@@ -32524,7 +32135,7 @@
         </w:tc>
         <w:tc>
           <w:tcPr>
-            <w:tcW w:w="2527" w:type="dxa"/>
+            <w:tcW w:w="2694" w:type="dxa"/>
           </w:tcPr>
           <w:p>
             <w:pPr>
@@ -32674,7 +32285,7 @@
         </w:tc>
         <w:tc>
           <w:tcPr>
-            <w:tcW w:w="2293" w:type="dxa"/>
+            <w:tcW w:w="2126" w:type="dxa"/>
             <w:vAlign w:val="center"/>
           </w:tcPr>
           <w:p>
@@ -32690,13 +32301,37 @@
                 <w:rFonts w:cs="Times New Roman"/>
                 <w:szCs w:val="24"/>
               </w:rPr>
-              <w:t>Not Null, Default: F</w:t>
-            </w:r>
-          </w:p>
-        </w:tc>
-        <w:tc>
-          <w:tcPr>
-            <w:tcW w:w="2527" w:type="dxa"/>
+              <w:t xml:space="preserve">Not Null, </w:t>
+            </w:r>
+            <w:r>
+              <w:rPr>
+                <w:rFonts w:cs="Times New Roman"/>
+                <w:szCs w:val="24"/>
+                <w:lang w:val="vi-VN"/>
+              </w:rPr>
+              <w:t>d</w:t>
+            </w:r>
+            <w:proofErr w:type="spellStart"/>
+            <w:r>
+              <w:rPr>
+                <w:rFonts w:cs="Times New Roman"/>
+                <w:szCs w:val="24"/>
+              </w:rPr>
+              <w:t>efault</w:t>
+            </w:r>
+            <w:proofErr w:type="spellEnd"/>
+            <w:r>
+              <w:rPr>
+                <w:rFonts w:cs="Times New Roman"/>
+                <w:szCs w:val="24"/>
+              </w:rPr>
+              <w:t>: F</w:t>
+            </w:r>
+          </w:p>
+        </w:tc>
+        <w:tc>
+          <w:tcPr>
+            <w:tcW w:w="2694" w:type="dxa"/>
             <w:vAlign w:val="center"/>
           </w:tcPr>
           <w:p>
@@ -32718,19 +32353,974 @@
           </w:p>
         </w:tc>
       </w:tr>
-      <w:bookmarkEnd w:id="0"/>
-      <w:bookmarkEnd w:id="10"/>
     </w:tbl>
+    <w:bookmarkEnd w:id="0"/>
+    <w:bookmarkEnd w:id="11"/>
     <w:p>
       <w:pPr>
-        <w:pStyle w:val="Heading1"/>
-        <w:spacing w:after="120" w:afterAutospacing="0"/>
-        <w:ind w:left="360"/>
+        <w:pStyle w:val="ListParagraph"/>
+        <w:numPr>
+          <w:ilvl w:val="1"/>
+          <w:numId w:val="12"/>
+        </w:numPr>
         <w:rPr>
           <w:highlight w:val="lightGray"/>
+          <w:lang w:val="vi-VN"/>
         </w:rPr>
       </w:pPr>
+      <w:r>
+        <w:rPr>
+          <w:rFonts w:eastAsia="Times New Roman" w:cs="Times New Roman"/>
+          <w:color w:val="000000"/>
+          <w:kern w:val="0"/>
+          <w:szCs w:val="24"/>
+          <w:lang w:val="vi-VN" w:eastAsia="en-GB"/>
+          <w14:ligatures w14:val="none"/>
+        </w:rPr>
+        <w:lastRenderedPageBreak/>
+        <w:t>CUSTOMER_ACCOUNT(ID, EMAIL, PASSWORD, DELETE_STATUS)</w:t>
+      </w:r>
     </w:p>
+    <w:tbl>
+      <w:tblPr>
+        <w:tblW w:w="10065" w:type="dxa"/>
+        <w:tblInd w:w="-5" w:type="dxa"/>
+        <w:tblBorders>
+          <w:top w:val="single" w:sz="4" w:space="0" w:color="auto"/>
+          <w:left w:val="single" w:sz="4" w:space="0" w:color="auto"/>
+          <w:bottom w:val="single" w:sz="4" w:space="0" w:color="auto"/>
+          <w:right w:val="single" w:sz="4" w:space="0" w:color="auto"/>
+          <w:insideH w:val="single" w:sz="4" w:space="0" w:color="auto"/>
+          <w:insideV w:val="single" w:sz="4" w:space="0" w:color="auto"/>
+        </w:tblBorders>
+        <w:tblLayout w:type="fixed"/>
+        <w:tblLook w:val="04A0" w:firstRow="1" w:lastRow="0" w:firstColumn="1" w:lastColumn="0" w:noHBand="0" w:noVBand="1"/>
+      </w:tblPr>
+      <w:tblGrid>
+        <w:gridCol w:w="709"/>
+        <w:gridCol w:w="2126"/>
+        <w:gridCol w:w="1560"/>
+        <w:gridCol w:w="992"/>
+        <w:gridCol w:w="2126"/>
+        <w:gridCol w:w="2552"/>
+      </w:tblGrid>
+      <w:tr>
+        <w:tc>
+          <w:tcPr>
+            <w:tcW w:w="709" w:type="dxa"/>
+          </w:tcPr>
+          <w:p>
+            <w:pPr>
+              <w:jc w:val="center"/>
+              <w:rPr>
+                <w:rFonts w:cs="Times New Roman"/>
+                <w:color w:val="000000"/>
+                <w:szCs w:val="24"/>
+              </w:rPr>
+            </w:pPr>
+            <w:r>
+              <w:rPr>
+                <w:rFonts w:eastAsia="Calibri" w:cs="Times New Roman"/>
+                <w:b/>
+                <w:bCs/>
+                <w:color w:val="000000"/>
+                <w:szCs w:val="24"/>
+              </w:rPr>
+              <w:t>STT</w:t>
+            </w:r>
+          </w:p>
+        </w:tc>
+        <w:tc>
+          <w:tcPr>
+            <w:tcW w:w="2126" w:type="dxa"/>
+          </w:tcPr>
+          <w:p>
+            <w:pPr>
+              <w:jc w:val="center"/>
+              <w:rPr>
+                <w:rFonts w:cs="Times New Roman"/>
+                <w:color w:val="000000"/>
+                <w:szCs w:val="24"/>
+              </w:rPr>
+            </w:pPr>
+            <w:proofErr w:type="spellStart"/>
+            <w:r>
+              <w:rPr>
+                <w:rFonts w:eastAsia="Calibri" w:cs="Times New Roman"/>
+                <w:b/>
+                <w:bCs/>
+                <w:color w:val="000000"/>
+                <w:szCs w:val="24"/>
+              </w:rPr>
+              <w:t>Thuộc</w:t>
+            </w:r>
+            <w:proofErr w:type="spellEnd"/>
+            <w:r>
+              <w:rPr>
+                <w:rFonts w:eastAsia="Calibri" w:cs="Times New Roman"/>
+                <w:b/>
+                <w:bCs/>
+                <w:color w:val="000000"/>
+                <w:szCs w:val="24"/>
+              </w:rPr>
+              <w:t xml:space="preserve"> </w:t>
+            </w:r>
+            <w:proofErr w:type="spellStart"/>
+            <w:r>
+              <w:rPr>
+                <w:rFonts w:eastAsia="Calibri" w:cs="Times New Roman"/>
+                <w:b/>
+                <w:bCs/>
+                <w:color w:val="000000"/>
+                <w:szCs w:val="24"/>
+              </w:rPr>
+              <w:t>tính</w:t>
+            </w:r>
+            <w:proofErr w:type="spellEnd"/>
+          </w:p>
+        </w:tc>
+        <w:tc>
+          <w:tcPr>
+            <w:tcW w:w="1560" w:type="dxa"/>
+          </w:tcPr>
+          <w:p>
+            <w:pPr>
+              <w:jc w:val="center"/>
+              <w:rPr>
+                <w:rFonts w:cs="Times New Roman"/>
+                <w:color w:val="000000"/>
+                <w:szCs w:val="24"/>
+              </w:rPr>
+            </w:pPr>
+            <w:proofErr w:type="spellStart"/>
+            <w:r>
+              <w:rPr>
+                <w:rFonts w:eastAsia="Calibri" w:cs="Times New Roman"/>
+                <w:b/>
+                <w:bCs/>
+                <w:color w:val="000000"/>
+                <w:szCs w:val="24"/>
+              </w:rPr>
+              <w:t>Kiểu</w:t>
+            </w:r>
+            <w:proofErr w:type="spellEnd"/>
+            <w:r>
+              <w:rPr>
+                <w:rFonts w:eastAsia="Calibri" w:cs="Times New Roman"/>
+                <w:b/>
+                <w:bCs/>
+                <w:color w:val="000000"/>
+                <w:szCs w:val="24"/>
+              </w:rPr>
+              <w:t xml:space="preserve"> </w:t>
+            </w:r>
+            <w:proofErr w:type="spellStart"/>
+            <w:r>
+              <w:rPr>
+                <w:rFonts w:eastAsia="Calibri" w:cs="Times New Roman"/>
+                <w:b/>
+                <w:bCs/>
+                <w:color w:val="000000"/>
+                <w:szCs w:val="24"/>
+              </w:rPr>
+              <w:t>dữ</w:t>
+            </w:r>
+            <w:proofErr w:type="spellEnd"/>
+            <w:r>
+              <w:rPr>
+                <w:rFonts w:eastAsia="Calibri" w:cs="Times New Roman"/>
+                <w:b/>
+                <w:bCs/>
+                <w:color w:val="000000"/>
+                <w:szCs w:val="24"/>
+              </w:rPr>
+              <w:t xml:space="preserve"> </w:t>
+            </w:r>
+            <w:proofErr w:type="spellStart"/>
+            <w:r>
+              <w:rPr>
+                <w:rFonts w:eastAsia="Calibri" w:cs="Times New Roman"/>
+                <w:b/>
+                <w:bCs/>
+                <w:color w:val="000000"/>
+                <w:szCs w:val="24"/>
+              </w:rPr>
+              <w:t>liệu</w:t>
+            </w:r>
+            <w:proofErr w:type="spellEnd"/>
+          </w:p>
+        </w:tc>
+        <w:tc>
+          <w:tcPr>
+            <w:tcW w:w="992" w:type="dxa"/>
+          </w:tcPr>
+          <w:p>
+            <w:pPr>
+              <w:jc w:val="center"/>
+              <w:rPr>
+                <w:rFonts w:cs="Times New Roman"/>
+                <w:color w:val="000000"/>
+                <w:szCs w:val="24"/>
+              </w:rPr>
+            </w:pPr>
+            <w:proofErr w:type="spellStart"/>
+            <w:r>
+              <w:rPr>
+                <w:rFonts w:eastAsia="Calibri" w:cs="Times New Roman"/>
+                <w:b/>
+                <w:bCs/>
+                <w:color w:val="000000"/>
+                <w:szCs w:val="24"/>
+              </w:rPr>
+              <w:t>Độ</w:t>
+            </w:r>
+            <w:proofErr w:type="spellEnd"/>
+            <w:r>
+              <w:rPr>
+                <w:rFonts w:eastAsia="Calibri" w:cs="Times New Roman"/>
+                <w:b/>
+                <w:bCs/>
+                <w:color w:val="000000"/>
+                <w:szCs w:val="24"/>
+              </w:rPr>
+              <w:t xml:space="preserve"> </w:t>
+            </w:r>
+            <w:proofErr w:type="spellStart"/>
+            <w:r>
+              <w:rPr>
+                <w:rFonts w:eastAsia="Calibri" w:cs="Times New Roman"/>
+                <w:b/>
+                <w:bCs/>
+                <w:color w:val="000000"/>
+                <w:szCs w:val="24"/>
+              </w:rPr>
+              <w:t>dài</w:t>
+            </w:r>
+            <w:proofErr w:type="spellEnd"/>
+          </w:p>
+        </w:tc>
+        <w:tc>
+          <w:tcPr>
+            <w:tcW w:w="2126" w:type="dxa"/>
+          </w:tcPr>
+          <w:p>
+            <w:pPr>
+              <w:jc w:val="center"/>
+              <w:rPr>
+                <w:rFonts w:cs="Times New Roman"/>
+                <w:color w:val="000000"/>
+                <w:szCs w:val="24"/>
+              </w:rPr>
+            </w:pPr>
+            <w:proofErr w:type="spellStart"/>
+            <w:r>
+              <w:rPr>
+                <w:rFonts w:eastAsia="Calibri" w:cs="Times New Roman"/>
+                <w:b/>
+                <w:bCs/>
+                <w:color w:val="000000"/>
+                <w:szCs w:val="24"/>
+              </w:rPr>
+              <w:t>Ràng</w:t>
+            </w:r>
+            <w:proofErr w:type="spellEnd"/>
+            <w:r>
+              <w:rPr>
+                <w:rFonts w:eastAsia="Calibri" w:cs="Times New Roman"/>
+                <w:b/>
+                <w:bCs/>
+                <w:color w:val="000000"/>
+                <w:szCs w:val="24"/>
+              </w:rPr>
+              <w:t xml:space="preserve"> </w:t>
+            </w:r>
+            <w:proofErr w:type="spellStart"/>
+            <w:r>
+              <w:rPr>
+                <w:rFonts w:eastAsia="Calibri" w:cs="Times New Roman"/>
+                <w:b/>
+                <w:bCs/>
+                <w:color w:val="000000"/>
+                <w:szCs w:val="24"/>
+              </w:rPr>
+              <w:t>buộc</w:t>
+            </w:r>
+            <w:proofErr w:type="spellEnd"/>
+          </w:p>
+        </w:tc>
+        <w:tc>
+          <w:tcPr>
+            <w:tcW w:w="2552" w:type="dxa"/>
+          </w:tcPr>
+          <w:p>
+            <w:pPr>
+              <w:jc w:val="center"/>
+              <w:rPr>
+                <w:rFonts w:cs="Times New Roman"/>
+                <w:color w:val="000000"/>
+                <w:szCs w:val="24"/>
+              </w:rPr>
+            </w:pPr>
+            <w:proofErr w:type="spellStart"/>
+            <w:r>
+              <w:rPr>
+                <w:rFonts w:eastAsia="Calibri" w:cs="Times New Roman"/>
+                <w:b/>
+                <w:bCs/>
+                <w:color w:val="000000"/>
+                <w:szCs w:val="24"/>
+              </w:rPr>
+              <w:t>Ghi</w:t>
+            </w:r>
+            <w:proofErr w:type="spellEnd"/>
+            <w:r>
+              <w:rPr>
+                <w:rFonts w:eastAsia="Calibri" w:cs="Times New Roman"/>
+                <w:b/>
+                <w:bCs/>
+                <w:color w:val="000000"/>
+                <w:szCs w:val="24"/>
+              </w:rPr>
+              <w:t xml:space="preserve"> </w:t>
+            </w:r>
+            <w:proofErr w:type="spellStart"/>
+            <w:r>
+              <w:rPr>
+                <w:rFonts w:eastAsia="Calibri" w:cs="Times New Roman"/>
+                <w:b/>
+                <w:bCs/>
+                <w:color w:val="000000"/>
+                <w:szCs w:val="24"/>
+              </w:rPr>
+              <w:t>chú</w:t>
+            </w:r>
+            <w:proofErr w:type="spellEnd"/>
+          </w:p>
+        </w:tc>
+      </w:tr>
+      <w:tr>
+        <w:tc>
+          <w:tcPr>
+            <w:tcW w:w="709" w:type="dxa"/>
+          </w:tcPr>
+          <w:p>
+            <w:pPr>
+              <w:jc w:val="center"/>
+              <w:rPr>
+                <w:rFonts w:cs="Times New Roman"/>
+                <w:color w:val="000000"/>
+                <w:szCs w:val="24"/>
+              </w:rPr>
+            </w:pPr>
+            <w:r>
+              <w:rPr>
+                <w:rFonts w:cs="Times New Roman"/>
+                <w:color w:val="000000"/>
+                <w:szCs w:val="24"/>
+              </w:rPr>
+              <w:t>1</w:t>
+            </w:r>
+          </w:p>
+        </w:tc>
+        <w:tc>
+          <w:tcPr>
+            <w:tcW w:w="2126" w:type="dxa"/>
+          </w:tcPr>
+          <w:p>
+            <w:pPr>
+              <w:rPr>
+                <w:rFonts w:cs="Times New Roman"/>
+                <w:color w:val="000000"/>
+                <w:szCs w:val="24"/>
+                <w:lang w:val="vi-VN"/>
+              </w:rPr>
+            </w:pPr>
+            <w:r>
+              <w:rPr>
+                <w:rFonts w:cs="Times New Roman"/>
+                <w:color w:val="000000"/>
+                <w:szCs w:val="24"/>
+                <w:lang w:val="vi-VN"/>
+              </w:rPr>
+              <w:t>ID</w:t>
+            </w:r>
+          </w:p>
+        </w:tc>
+        <w:tc>
+          <w:tcPr>
+            <w:tcW w:w="1560" w:type="dxa"/>
+          </w:tcPr>
+          <w:p>
+            <w:pPr>
+              <w:rPr>
+                <w:rFonts w:cs="Times New Roman"/>
+                <w:color w:val="000000"/>
+                <w:szCs w:val="24"/>
+              </w:rPr>
+            </w:pPr>
+            <w:r>
+              <w:rPr>
+                <w:rFonts w:cs="Times New Roman"/>
+                <w:color w:val="000000"/>
+                <w:szCs w:val="24"/>
+              </w:rPr>
+              <w:t>UUID</w:t>
+            </w:r>
+          </w:p>
+        </w:tc>
+        <w:tc>
+          <w:tcPr>
+            <w:tcW w:w="992" w:type="dxa"/>
+          </w:tcPr>
+          <w:p>
+            <w:pPr>
+              <w:jc w:val="center"/>
+              <w:rPr>
+                <w:rFonts w:cs="Times New Roman"/>
+                <w:color w:val="000000"/>
+                <w:szCs w:val="24"/>
+              </w:rPr>
+            </w:pPr>
+          </w:p>
+        </w:tc>
+        <w:tc>
+          <w:tcPr>
+            <w:tcW w:w="2126" w:type="dxa"/>
+          </w:tcPr>
+          <w:p>
+            <w:pPr>
+              <w:rPr>
+                <w:rFonts w:cs="Times New Roman"/>
+                <w:color w:val="000000"/>
+                <w:szCs w:val="24"/>
+              </w:rPr>
+            </w:pPr>
+            <w:r>
+              <w:rPr>
+                <w:rFonts w:cs="Times New Roman"/>
+                <w:color w:val="000000"/>
+                <w:szCs w:val="24"/>
+              </w:rPr>
+              <w:t>PK</w:t>
+            </w:r>
+          </w:p>
+        </w:tc>
+        <w:tc>
+          <w:tcPr>
+            <w:tcW w:w="2552" w:type="dxa"/>
+          </w:tcPr>
+          <w:p>
+            <w:pPr>
+              <w:rPr>
+                <w:rFonts w:cs="Times New Roman"/>
+                <w:color w:val="000000"/>
+                <w:szCs w:val="24"/>
+              </w:rPr>
+            </w:pPr>
+            <w:r>
+              <w:rPr>
+                <w:rFonts w:cs="Times New Roman"/>
+                <w:color w:val="000000"/>
+                <w:szCs w:val="24"/>
+              </w:rPr>
+              <w:t>ID</w:t>
+            </w:r>
+            <w:r>
+              <w:rPr>
+                <w:rFonts w:cs="Times New Roman"/>
+                <w:color w:val="000000"/>
+                <w:szCs w:val="24"/>
+              </w:rPr>
+              <w:t xml:space="preserve">, </w:t>
+            </w:r>
+            <w:proofErr w:type="spellStart"/>
+            <w:r>
+              <w:rPr>
+                <w:rFonts w:cs="Times New Roman"/>
+                <w:color w:val="000000"/>
+                <w:szCs w:val="24"/>
+              </w:rPr>
+              <w:t>sinh</w:t>
+            </w:r>
+            <w:proofErr w:type="spellEnd"/>
+            <w:r>
+              <w:rPr>
+                <w:rFonts w:cs="Times New Roman"/>
+                <w:color w:val="000000"/>
+                <w:szCs w:val="24"/>
+              </w:rPr>
+              <w:t xml:space="preserve"> </w:t>
+            </w:r>
+            <w:proofErr w:type="spellStart"/>
+            <w:r>
+              <w:rPr>
+                <w:rFonts w:cs="Times New Roman"/>
+                <w:color w:val="000000"/>
+                <w:szCs w:val="24"/>
+              </w:rPr>
+              <w:t>tự</w:t>
+            </w:r>
+            <w:proofErr w:type="spellEnd"/>
+            <w:r>
+              <w:rPr>
+                <w:rFonts w:cs="Times New Roman"/>
+                <w:color w:val="000000"/>
+                <w:szCs w:val="24"/>
+              </w:rPr>
+              <w:t xml:space="preserve"> </w:t>
+            </w:r>
+            <w:proofErr w:type="spellStart"/>
+            <w:r>
+              <w:rPr>
+                <w:rFonts w:cs="Times New Roman"/>
+                <w:color w:val="000000"/>
+                <w:szCs w:val="24"/>
+              </w:rPr>
+              <w:t>động</w:t>
+            </w:r>
+            <w:proofErr w:type="spellEnd"/>
+          </w:p>
+        </w:tc>
+      </w:tr>
+      <w:tr>
+        <w:tc>
+          <w:tcPr>
+            <w:tcW w:w="709" w:type="dxa"/>
+          </w:tcPr>
+          <w:p>
+            <w:pPr>
+              <w:jc w:val="center"/>
+              <w:rPr>
+                <w:rFonts w:cs="Times New Roman"/>
+                <w:color w:val="000000"/>
+                <w:szCs w:val="24"/>
+              </w:rPr>
+            </w:pPr>
+            <w:r>
+              <w:rPr>
+                <w:rFonts w:cs="Times New Roman"/>
+                <w:color w:val="000000"/>
+                <w:szCs w:val="24"/>
+              </w:rPr>
+              <w:t>2</w:t>
+            </w:r>
+          </w:p>
+        </w:tc>
+        <w:tc>
+          <w:tcPr>
+            <w:tcW w:w="2126" w:type="dxa"/>
+          </w:tcPr>
+          <w:p>
+            <w:pPr>
+              <w:rPr>
+                <w:rFonts w:cs="Times New Roman"/>
+                <w:color w:val="000000"/>
+                <w:szCs w:val="24"/>
+                <w:lang w:val="vi-VN"/>
+              </w:rPr>
+            </w:pPr>
+            <w:r>
+              <w:rPr>
+                <w:rFonts w:cs="Times New Roman"/>
+                <w:color w:val="000000"/>
+                <w:szCs w:val="24"/>
+                <w:lang w:val="vi-VN"/>
+              </w:rPr>
+              <w:t>EMAIL</w:t>
+            </w:r>
+          </w:p>
+        </w:tc>
+        <w:tc>
+          <w:tcPr>
+            <w:tcW w:w="1560" w:type="dxa"/>
+          </w:tcPr>
+          <w:p>
+            <w:pPr>
+              <w:rPr>
+                <w:rFonts w:cs="Times New Roman"/>
+                <w:color w:val="000000"/>
+                <w:szCs w:val="24"/>
+                <w:lang w:val="vi-VN"/>
+              </w:rPr>
+            </w:pPr>
+            <w:r>
+              <w:rPr>
+                <w:rFonts w:cs="Times New Roman"/>
+                <w:color w:val="000000"/>
+                <w:szCs w:val="24"/>
+              </w:rPr>
+              <w:t>TEXT</w:t>
+            </w:r>
+          </w:p>
+        </w:tc>
+        <w:tc>
+          <w:tcPr>
+            <w:tcW w:w="992" w:type="dxa"/>
+          </w:tcPr>
+          <w:p>
+            <w:pPr>
+              <w:jc w:val="center"/>
+              <w:rPr>
+                <w:rFonts w:cs="Times New Roman"/>
+                <w:color w:val="000000"/>
+                <w:szCs w:val="24"/>
+              </w:rPr>
+            </w:pPr>
+          </w:p>
+        </w:tc>
+        <w:tc>
+          <w:tcPr>
+            <w:tcW w:w="2126" w:type="dxa"/>
+          </w:tcPr>
+          <w:p>
+            <w:pPr>
+              <w:rPr>
+                <w:rFonts w:cs="Times New Roman"/>
+                <w:color w:val="000000"/>
+                <w:szCs w:val="24"/>
+                <w:lang w:val="vi-VN"/>
+              </w:rPr>
+            </w:pPr>
+            <w:r>
+              <w:rPr>
+                <w:rFonts w:cs="Times New Roman"/>
+                <w:color w:val="000000"/>
+                <w:szCs w:val="24"/>
+              </w:rPr>
+              <w:t>Not Null</w:t>
+            </w:r>
+            <w:r>
+              <w:rPr>
+                <w:rFonts w:cs="Times New Roman"/>
+                <w:color w:val="000000"/>
+                <w:szCs w:val="24"/>
+                <w:lang w:val="vi-VN"/>
+              </w:rPr>
+              <w:t>, unique</w:t>
+            </w:r>
+          </w:p>
+        </w:tc>
+        <w:tc>
+          <w:tcPr>
+            <w:tcW w:w="2552" w:type="dxa"/>
+          </w:tcPr>
+          <w:p>
+            <w:pPr>
+              <w:rPr>
+                <w:rFonts w:cs="Times New Roman"/>
+                <w:color w:val="000000"/>
+                <w:szCs w:val="24"/>
+                <w:lang w:val="vi-VN"/>
+              </w:rPr>
+            </w:pPr>
+            <w:r>
+              <w:rPr>
+                <w:rFonts w:cs="Times New Roman"/>
+                <w:color w:val="000000"/>
+                <w:szCs w:val="24"/>
+                <w:lang w:val="vi-VN"/>
+              </w:rPr>
+              <w:t>Email đăng kí tài khoản</w:t>
+            </w:r>
+          </w:p>
+        </w:tc>
+      </w:tr>
+      <w:tr>
+        <w:tc>
+          <w:tcPr>
+            <w:tcW w:w="709" w:type="dxa"/>
+          </w:tcPr>
+          <w:p>
+            <w:pPr>
+              <w:jc w:val="center"/>
+              <w:rPr>
+                <w:rFonts w:cs="Times New Roman"/>
+                <w:color w:val="000000"/>
+                <w:szCs w:val="24"/>
+              </w:rPr>
+            </w:pPr>
+            <w:r>
+              <w:rPr>
+                <w:rFonts w:cs="Times New Roman"/>
+                <w:color w:val="000000"/>
+                <w:szCs w:val="24"/>
+              </w:rPr>
+              <w:t>3</w:t>
+            </w:r>
+          </w:p>
+        </w:tc>
+        <w:tc>
+          <w:tcPr>
+            <w:tcW w:w="2126" w:type="dxa"/>
+          </w:tcPr>
+          <w:p>
+            <w:pPr>
+              <w:rPr>
+                <w:rFonts w:cs="Times New Roman"/>
+                <w:color w:val="000000"/>
+                <w:szCs w:val="24"/>
+                <w:lang w:val="vi-VN"/>
+              </w:rPr>
+            </w:pPr>
+            <w:r>
+              <w:rPr>
+                <w:rFonts w:cs="Times New Roman"/>
+                <w:color w:val="000000"/>
+                <w:szCs w:val="24"/>
+                <w:lang w:val="vi-VN"/>
+              </w:rPr>
+              <w:t>PASSWORD</w:t>
+            </w:r>
+          </w:p>
+        </w:tc>
+        <w:tc>
+          <w:tcPr>
+            <w:tcW w:w="1560" w:type="dxa"/>
+          </w:tcPr>
+          <w:p>
+            <w:pPr>
+              <w:rPr>
+                <w:rFonts w:cs="Times New Roman"/>
+                <w:color w:val="000000"/>
+                <w:szCs w:val="24"/>
+              </w:rPr>
+            </w:pPr>
+            <w:r>
+              <w:rPr>
+                <w:rFonts w:cs="Times New Roman"/>
+                <w:color w:val="000000"/>
+                <w:szCs w:val="24"/>
+              </w:rPr>
+              <w:t>TEXT</w:t>
+            </w:r>
+          </w:p>
+        </w:tc>
+        <w:tc>
+          <w:tcPr>
+            <w:tcW w:w="992" w:type="dxa"/>
+          </w:tcPr>
+          <w:p>
+            <w:pPr>
+              <w:jc w:val="center"/>
+              <w:rPr>
+                <w:rFonts w:cs="Times New Roman"/>
+                <w:color w:val="000000"/>
+                <w:szCs w:val="24"/>
+              </w:rPr>
+            </w:pPr>
+          </w:p>
+        </w:tc>
+        <w:tc>
+          <w:tcPr>
+            <w:tcW w:w="2126" w:type="dxa"/>
+          </w:tcPr>
+          <w:p>
+            <w:pPr>
+              <w:rPr>
+                <w:rFonts w:cs="Times New Roman"/>
+                <w:color w:val="000000"/>
+                <w:szCs w:val="24"/>
+                <w:lang w:val="vi-VN"/>
+              </w:rPr>
+            </w:pPr>
+            <w:r>
+              <w:rPr>
+                <w:rFonts w:cs="Times New Roman"/>
+                <w:color w:val="000000"/>
+                <w:szCs w:val="24"/>
+                <w:lang w:val="vi-VN"/>
+              </w:rPr>
+              <w:t>Not Null</w:t>
+            </w:r>
+          </w:p>
+        </w:tc>
+        <w:tc>
+          <w:tcPr>
+            <w:tcW w:w="2552" w:type="dxa"/>
+          </w:tcPr>
+          <w:p>
+            <w:pPr>
+              <w:rPr>
+                <w:rFonts w:cs="Times New Roman"/>
+                <w:color w:val="000000"/>
+                <w:szCs w:val="24"/>
+                <w:lang w:val="vi-VN"/>
+              </w:rPr>
+            </w:pPr>
+            <w:r>
+              <w:rPr>
+                <w:rFonts w:cs="Times New Roman"/>
+                <w:color w:val="000000"/>
+                <w:szCs w:val="24"/>
+                <w:lang w:val="vi-VN"/>
+              </w:rPr>
+              <w:t>Mật khẩu, chuỗi mã hoá</w:t>
+            </w:r>
+          </w:p>
+        </w:tc>
+      </w:tr>
+      <w:tr>
+        <w:tc>
+          <w:tcPr>
+            <w:tcW w:w="709" w:type="dxa"/>
+          </w:tcPr>
+          <w:p>
+            <w:pPr>
+              <w:jc w:val="center"/>
+              <w:rPr>
+                <w:rFonts w:cs="Times New Roman"/>
+                <w:color w:val="000000"/>
+                <w:szCs w:val="24"/>
+              </w:rPr>
+            </w:pPr>
+            <w:r>
+              <w:rPr>
+                <w:rFonts w:cs="Times New Roman"/>
+                <w:color w:val="000000"/>
+                <w:szCs w:val="24"/>
+              </w:rPr>
+              <w:t>4</w:t>
+            </w:r>
+          </w:p>
+        </w:tc>
+        <w:tc>
+          <w:tcPr>
+            <w:tcW w:w="2126" w:type="dxa"/>
+          </w:tcPr>
+          <w:p>
+            <w:pPr>
+              <w:rPr>
+                <w:rFonts w:cs="Times New Roman"/>
+                <w:color w:val="000000"/>
+                <w:szCs w:val="24"/>
+                <w:lang w:val="vi-VN"/>
+              </w:rPr>
+            </w:pPr>
+            <w:r>
+              <w:rPr>
+                <w:rFonts w:cs="Times New Roman"/>
+                <w:color w:val="000000"/>
+                <w:szCs w:val="24"/>
+                <w:lang w:val="vi-VN"/>
+              </w:rPr>
+              <w:t>DELETE_STATUS</w:t>
+            </w:r>
+          </w:p>
+        </w:tc>
+        <w:tc>
+          <w:tcPr>
+            <w:tcW w:w="1560" w:type="dxa"/>
+          </w:tcPr>
+          <w:p>
+            <w:pPr>
+              <w:rPr>
+                <w:rFonts w:cs="Times New Roman"/>
+                <w:color w:val="000000"/>
+                <w:szCs w:val="24"/>
+                <w:lang w:val="vi-VN"/>
+              </w:rPr>
+            </w:pPr>
+            <w:r>
+              <w:rPr>
+                <w:rFonts w:cs="Times New Roman"/>
+                <w:color w:val="000000"/>
+                <w:szCs w:val="24"/>
+                <w:lang w:val="vi-VN"/>
+              </w:rPr>
+              <w:t>BOOLEAN</w:t>
+            </w:r>
+          </w:p>
+        </w:tc>
+        <w:tc>
+          <w:tcPr>
+            <w:tcW w:w="992" w:type="dxa"/>
+          </w:tcPr>
+          <w:p>
+            <w:pPr>
+              <w:rPr>
+                <w:rFonts w:cs="Times New Roman"/>
+                <w:color w:val="000000"/>
+                <w:szCs w:val="24"/>
+              </w:rPr>
+            </w:pPr>
+          </w:p>
+        </w:tc>
+        <w:tc>
+          <w:tcPr>
+            <w:tcW w:w="2126" w:type="dxa"/>
+          </w:tcPr>
+          <w:p>
+            <w:pPr>
+              <w:rPr>
+                <w:rFonts w:cs="Times New Roman"/>
+                <w:color w:val="000000"/>
+                <w:szCs w:val="24"/>
+                <w:lang w:val="vi-VN"/>
+              </w:rPr>
+            </w:pPr>
+            <w:r>
+              <w:rPr>
+                <w:rFonts w:cs="Times New Roman"/>
+                <w:color w:val="000000"/>
+                <w:szCs w:val="24"/>
+              </w:rPr>
+              <w:t>Not Null</w:t>
+            </w:r>
+            <w:r>
+              <w:rPr>
+                <w:rFonts w:cs="Times New Roman"/>
+                <w:color w:val="000000"/>
+                <w:szCs w:val="24"/>
+                <w:lang w:val="vi-VN"/>
+              </w:rPr>
+              <w:t xml:space="preserve">, </w:t>
+            </w:r>
+            <w:r>
+              <w:rPr>
+                <w:rFonts w:cs="Times New Roman"/>
+                <w:color w:val="000000"/>
+                <w:szCs w:val="24"/>
+                <w:lang w:val="vi-VN"/>
+              </w:rPr>
+              <w:t>d</w:t>
+            </w:r>
+            <w:r>
+              <w:rPr>
+                <w:rFonts w:cs="Times New Roman"/>
+                <w:color w:val="000000"/>
+                <w:szCs w:val="24"/>
+                <w:lang w:val="vi-VN"/>
+              </w:rPr>
+              <w:t>efault: F</w:t>
+            </w:r>
+          </w:p>
+        </w:tc>
+        <w:tc>
+          <w:tcPr>
+            <w:tcW w:w="2552" w:type="dxa"/>
+          </w:tcPr>
+          <w:p>
+            <w:pPr>
+              <w:rPr>
+                <w:rFonts w:cs="Times New Roman"/>
+                <w:color w:val="000000"/>
+                <w:szCs w:val="24"/>
+                <w:lang w:val="vi-VN"/>
+              </w:rPr>
+            </w:pPr>
+            <w:r>
+              <w:rPr>
+                <w:rFonts w:cs="Times New Roman"/>
+                <w:color w:val="000000"/>
+                <w:szCs w:val="24"/>
+                <w:lang w:val="vi-VN"/>
+              </w:rPr>
+              <w:t>Trạng thái xoá</w:t>
+            </w:r>
+          </w:p>
+        </w:tc>
+      </w:tr>
+    </w:tbl>
     <w:p>
       <w:pPr>
         <w:rPr>
@@ -32762,7 +33352,7 @@
         </w:numPr>
         <w:spacing w:after="120" w:afterAutospacing="0"/>
       </w:pPr>
-      <w:bookmarkStart w:id="12" w:name="_Toc157086381"/>
+      <w:bookmarkStart w:id="12" w:name="_Toc157584201"/>
       <w:proofErr w:type="spellStart"/>
       <w:r>
         <w:lastRenderedPageBreak/>
@@ -32991,7 +33581,7 @@
             </w:r>
             <w:proofErr w:type="spellEnd"/>
             <w:r>
-              <w:t xml:space="preserve">, password) VALUES </w:t>
+              <w:t xml:space="preserve">) VALUES </w:t>
             </w:r>
             <w:proofErr w:type="gramStart"/>
             <w:r>
@@ -32999,7 +33589,7 @@
             </w:r>
             <w:proofErr w:type="gramEnd"/>
             <w:r>
-              <w:t xml:space="preserve"> ?, ?, ?, ?, ?, ?, ?, ?, ?, ?)</w:t>
+              <w:t xml:space="preserve"> ?, ?, ?, ?, ?, ?, ?, ?, ?)</w:t>
             </w:r>
           </w:p>
         </w:tc>
@@ -33108,7 +33698,7 @@
             </w:r>
             <w:proofErr w:type="spellEnd"/>
             <w:r>
-              <w:t xml:space="preserve">=?, password=? WHERE </w:t>
+              <w:t xml:space="preserve">=? WHERE </w:t>
             </w:r>
             <w:proofErr w:type="spellStart"/>
             <w:r>
@@ -33260,7 +33850,15 @@
           </w:tcPr>
           <w:p>
             <w:r>
-              <w:t>SELECT * FROM KHACH_HANG WHERE makh=?</w:t>
+              <w:t xml:space="preserve">SELECT * FROM KHACH_HANG WHERE </w:t>
+            </w:r>
+            <w:proofErr w:type="spellStart"/>
+            <w:r>
+              <w:t>makh</w:t>
+            </w:r>
+            <w:proofErr w:type="spellEnd"/>
+            <w:r>
+              <w:t>=?</w:t>
             </w:r>
           </w:p>
         </w:tc>
@@ -33752,7 +34350,15 @@
           </w:tcPr>
           <w:p>
             <w:r>
-              <w:t>SELECT * FROM DONG_HO WHERE madh=?</w:t>
+              <w:t xml:space="preserve">SELECT * FROM DONG_HO WHERE </w:t>
+            </w:r>
+            <w:proofErr w:type="spellStart"/>
+            <w:r>
+              <w:t>madh</w:t>
+            </w:r>
+            <w:proofErr w:type="spellEnd"/>
+            <w:r>
+              <w:t>=?</w:t>
             </w:r>
           </w:p>
         </w:tc>
@@ -34164,7 +34770,15 @@
           </w:tcPr>
           <w:p>
             <w:r>
-              <w:t>SELECT * FROM NHA_CUNG_CAP WHERE ma_ncc=?</w:t>
+              <w:t xml:space="preserve">SELECT * FROM NHA_CUNG_CAP WHERE </w:t>
+            </w:r>
+            <w:proofErr w:type="spellStart"/>
+            <w:r>
+              <w:t>ma_ncc</w:t>
+            </w:r>
+            <w:proofErr w:type="spellEnd"/>
+            <w:r>
+              <w:t>=?</w:t>
             </w:r>
           </w:p>
         </w:tc>
@@ -34560,7 +35174,15 @@
           </w:tcPr>
           <w:p>
             <w:r>
-              <w:t>SELECT * FROM DON_DAT_HANG WHERE ma_ddh=?</w:t>
+              <w:t xml:space="preserve">SELECT * FROM DON_DAT_HANG WHERE </w:t>
+            </w:r>
+            <w:proofErr w:type="spellStart"/>
+            <w:r>
+              <w:t>ma_ddh</w:t>
+            </w:r>
+            <w:proofErr w:type="spellEnd"/>
+            <w:r>
+              <w:t>=?</w:t>
             </w:r>
           </w:p>
         </w:tc>
@@ -35063,7 +35685,15 @@
           </w:tcPr>
           <w:p>
             <w:r>
-              <w:t>SELECT * FROM PHIEU_DAT WHERE mapd=?</w:t>
+              <w:t xml:space="preserve">SELECT * FROM PHIEU_DAT WHERE </w:t>
+            </w:r>
+            <w:proofErr w:type="spellStart"/>
+            <w:r>
+              <w:t>mapd</w:t>
+            </w:r>
+            <w:proofErr w:type="spellEnd"/>
+            <w:r>
+              <w:t>=?</w:t>
             </w:r>
           </w:p>
         </w:tc>
@@ -37966,6 +38596,419 @@
     <w:p>
       <w:pPr>
         <w:spacing w:before="240"/>
+        <w:rPr>
+          <w:lang w:val="vi-VN"/>
+        </w:rPr>
+      </w:pPr>
+      <w:r>
+        <w:rPr>
+          <w:lang w:val="vi-VN"/>
+        </w:rPr>
+        <w:t>Bảng customer_account:</w:t>
+      </w:r>
+    </w:p>
+    <w:tbl>
+      <w:tblPr>
+        <w:tblStyle w:val="TableGrid"/>
+        <w:tblW w:w="10060" w:type="dxa"/>
+        <w:tblLook w:val="04A0" w:firstRow="1" w:lastRow="0" w:firstColumn="1" w:lastColumn="0" w:noHBand="0" w:noVBand="1"/>
+      </w:tblPr>
+      <w:tblGrid>
+        <w:gridCol w:w="2122"/>
+        <w:gridCol w:w="7938"/>
+      </w:tblGrid>
+      <w:tr>
+        <w:tc>
+          <w:tcPr>
+            <w:tcW w:w="2122" w:type="dxa"/>
+          </w:tcPr>
+          <w:p>
+            <w:pPr>
+              <w:jc w:val="center"/>
+              <w:rPr>
+                <w:b/>
+                <w:bCs/>
+              </w:rPr>
+            </w:pPr>
+            <w:proofErr w:type="spellStart"/>
+            <w:r>
+              <w:rPr>
+                <w:b/>
+                <w:bCs/>
+              </w:rPr>
+              <w:t>Hành</w:t>
+            </w:r>
+            <w:proofErr w:type="spellEnd"/>
+            <w:r>
+              <w:rPr>
+                <w:b/>
+                <w:bCs/>
+              </w:rPr>
+              <w:t xml:space="preserve"> </w:t>
+            </w:r>
+            <w:proofErr w:type="spellStart"/>
+            <w:r>
+              <w:rPr>
+                <w:b/>
+                <w:bCs/>
+              </w:rPr>
+              <w:t>động</w:t>
+            </w:r>
+            <w:proofErr w:type="spellEnd"/>
+          </w:p>
+        </w:tc>
+        <w:tc>
+          <w:tcPr>
+            <w:tcW w:w="7938" w:type="dxa"/>
+          </w:tcPr>
+          <w:p>
+            <w:pPr>
+              <w:jc w:val="center"/>
+              <w:rPr>
+                <w:b/>
+                <w:bCs/>
+              </w:rPr>
+            </w:pPr>
+            <w:proofErr w:type="spellStart"/>
+            <w:r>
+              <w:rPr>
+                <w:b/>
+                <w:bCs/>
+              </w:rPr>
+              <w:t>Câu</w:t>
+            </w:r>
+            <w:proofErr w:type="spellEnd"/>
+            <w:r>
+              <w:rPr>
+                <w:b/>
+                <w:bCs/>
+              </w:rPr>
+              <w:t xml:space="preserve"> </w:t>
+            </w:r>
+            <w:proofErr w:type="spellStart"/>
+            <w:r>
+              <w:rPr>
+                <w:b/>
+                <w:bCs/>
+              </w:rPr>
+              <w:t>lệnh</w:t>
+            </w:r>
+            <w:proofErr w:type="spellEnd"/>
+            <w:r>
+              <w:rPr>
+                <w:b/>
+                <w:bCs/>
+              </w:rPr>
+              <w:t xml:space="preserve"> SQL</w:t>
+            </w:r>
+          </w:p>
+        </w:tc>
+      </w:tr>
+      <w:tr>
+        <w:tc>
+          <w:tcPr>
+            <w:tcW w:w="2122" w:type="dxa"/>
+          </w:tcPr>
+          <w:p>
+            <w:proofErr w:type="spellStart"/>
+            <w:r>
+              <w:t>Thêm</w:t>
+            </w:r>
+            <w:proofErr w:type="spellEnd"/>
+            <w:r>
+              <w:t xml:space="preserve"> </w:t>
+            </w:r>
+            <w:proofErr w:type="spellStart"/>
+            <w:r>
+              <w:t>mới</w:t>
+            </w:r>
+            <w:proofErr w:type="spellEnd"/>
+          </w:p>
+        </w:tc>
+        <w:tc>
+          <w:tcPr>
+            <w:tcW w:w="7938" w:type="dxa"/>
+          </w:tcPr>
+          <w:p>
+            <w:r>
+              <w:t xml:space="preserve">INSERT INTO </w:t>
+            </w:r>
+            <w:r>
+              <w:t>CUSTOMER</w:t>
+            </w:r>
+            <w:r>
+              <w:rPr>
+                <w:lang w:val="vi-VN"/>
+              </w:rPr>
+              <w:t>_ACCOUNT</w:t>
+            </w:r>
+            <w:r>
+              <w:t xml:space="preserve"> (</w:t>
+            </w:r>
+            <w:r>
+              <w:t>id</w:t>
+            </w:r>
+            <w:r>
+              <w:t xml:space="preserve">, </w:t>
+            </w:r>
+            <w:r>
+              <w:t>email</w:t>
+            </w:r>
+            <w:r>
+              <w:t xml:space="preserve">, </w:t>
+            </w:r>
+            <w:r>
+              <w:t>password</w:t>
+            </w:r>
+            <w:r>
+              <w:t>,</w:t>
+            </w:r>
+            <w:r>
+              <w:t xml:space="preserve"> </w:t>
+            </w:r>
+            <w:proofErr w:type="spellStart"/>
+            <w:r>
+              <w:t>delete_status</w:t>
+            </w:r>
+            <w:proofErr w:type="spellEnd"/>
+            <w:r>
+              <w:t xml:space="preserve">) VALUES </w:t>
+            </w:r>
+            <w:proofErr w:type="gramStart"/>
+            <w:r>
+              <w:t>(?,</w:t>
+            </w:r>
+            <w:proofErr w:type="gramEnd"/>
+            <w:r>
+              <w:t xml:space="preserve"> ?, ?, ?)</w:t>
+            </w:r>
+          </w:p>
+        </w:tc>
+      </w:tr>
+      <w:tr>
+        <w:tc>
+          <w:tcPr>
+            <w:tcW w:w="2122" w:type="dxa"/>
+          </w:tcPr>
+          <w:p>
+            <w:proofErr w:type="spellStart"/>
+            <w:r>
+              <w:t>Cập</w:t>
+            </w:r>
+            <w:proofErr w:type="spellEnd"/>
+            <w:r>
+              <w:t xml:space="preserve"> </w:t>
+            </w:r>
+            <w:proofErr w:type="spellStart"/>
+            <w:r>
+              <w:t>nhật</w:t>
+            </w:r>
+            <w:proofErr w:type="spellEnd"/>
+            <w:r>
+              <w:t xml:space="preserve"> </w:t>
+            </w:r>
+            <w:proofErr w:type="spellStart"/>
+            <w:r>
+              <w:t>theo</w:t>
+            </w:r>
+            <w:proofErr w:type="spellEnd"/>
+            <w:r>
+              <w:t xml:space="preserve"> </w:t>
+            </w:r>
+            <w:proofErr w:type="spellStart"/>
+            <w:r>
+              <w:t>mã</w:t>
+            </w:r>
+            <w:proofErr w:type="spellEnd"/>
+          </w:p>
+        </w:tc>
+        <w:tc>
+          <w:tcPr>
+            <w:tcW w:w="7938" w:type="dxa"/>
+          </w:tcPr>
+          <w:p>
+            <w:r>
+              <w:t xml:space="preserve">UPDATE </w:t>
+            </w:r>
+            <w:r>
+              <w:t>CUSTOMER</w:t>
+            </w:r>
+            <w:r>
+              <w:rPr>
+                <w:lang w:val="vi-VN"/>
+              </w:rPr>
+              <w:t>_ACCOUNT</w:t>
+            </w:r>
+            <w:r>
+              <w:t xml:space="preserve"> </w:t>
+            </w:r>
+            <w:r>
+              <w:t xml:space="preserve">SET </w:t>
+            </w:r>
+            <w:r>
+              <w:t>id</w:t>
+            </w:r>
+            <w:proofErr w:type="gramStart"/>
+            <w:r>
+              <w:t>=?,</w:t>
+            </w:r>
+            <w:proofErr w:type="gramEnd"/>
+            <w:r>
+              <w:t xml:space="preserve"> </w:t>
+            </w:r>
+            <w:r>
+              <w:t>email</w:t>
+            </w:r>
+            <w:r>
+              <w:t xml:space="preserve">=?, </w:t>
+            </w:r>
+            <w:r>
+              <w:t>password</w:t>
+            </w:r>
+            <w:r>
+              <w:t xml:space="preserve">=?, </w:t>
+            </w:r>
+            <w:proofErr w:type="spellStart"/>
+            <w:r>
+              <w:t>delete_status</w:t>
+            </w:r>
+            <w:proofErr w:type="spellEnd"/>
+            <w:r>
+              <w:t xml:space="preserve">=? WHERE </w:t>
+            </w:r>
+            <w:r>
+              <w:t>id</w:t>
+            </w:r>
+            <w:r>
+              <w:t>=?</w:t>
+            </w:r>
+          </w:p>
+        </w:tc>
+      </w:tr>
+      <w:tr>
+        <w:tc>
+          <w:tcPr>
+            <w:tcW w:w="2122" w:type="dxa"/>
+          </w:tcPr>
+          <w:p>
+            <w:proofErr w:type="spellStart"/>
+            <w:r>
+              <w:t>Xóa</w:t>
+            </w:r>
+            <w:proofErr w:type="spellEnd"/>
+            <w:r>
+              <w:t xml:space="preserve"> </w:t>
+            </w:r>
+            <w:proofErr w:type="spellStart"/>
+            <w:r>
+              <w:t>theo</w:t>
+            </w:r>
+            <w:proofErr w:type="spellEnd"/>
+            <w:r>
+              <w:t xml:space="preserve"> </w:t>
+            </w:r>
+            <w:proofErr w:type="spellStart"/>
+            <w:r>
+              <w:t>mã</w:t>
+            </w:r>
+            <w:proofErr w:type="spellEnd"/>
+          </w:p>
+        </w:tc>
+        <w:tc>
+          <w:tcPr>
+            <w:tcW w:w="7938" w:type="dxa"/>
+          </w:tcPr>
+          <w:p>
+            <w:r>
+              <w:t xml:space="preserve">DELETE FROM </w:t>
+            </w:r>
+            <w:r>
+              <w:t>CUSTOMER</w:t>
+            </w:r>
+            <w:r>
+              <w:rPr>
+                <w:lang w:val="vi-VN"/>
+              </w:rPr>
+              <w:t>_ACCOUNT</w:t>
+            </w:r>
+            <w:r>
+              <w:t xml:space="preserve"> </w:t>
+            </w:r>
+            <w:r>
+              <w:t xml:space="preserve">WHERE </w:t>
+            </w:r>
+            <w:r>
+              <w:t>id</w:t>
+            </w:r>
+            <w:r>
+              <w:t>=?</w:t>
+            </w:r>
+          </w:p>
+        </w:tc>
+      </w:tr>
+      <w:tr>
+        <w:tc>
+          <w:tcPr>
+            <w:tcW w:w="2122" w:type="dxa"/>
+          </w:tcPr>
+          <w:p>
+            <w:proofErr w:type="spellStart"/>
+            <w:r>
+              <w:t>Truy</w:t>
+            </w:r>
+            <w:proofErr w:type="spellEnd"/>
+            <w:r>
+              <w:t xml:space="preserve"> </w:t>
+            </w:r>
+            <w:proofErr w:type="spellStart"/>
+            <w:r>
+              <w:t>vấn</w:t>
+            </w:r>
+            <w:proofErr w:type="spellEnd"/>
+            <w:r>
+              <w:t xml:space="preserve"> </w:t>
+            </w:r>
+            <w:proofErr w:type="spellStart"/>
+            <w:r>
+              <w:t>tất</w:t>
+            </w:r>
+            <w:proofErr w:type="spellEnd"/>
+            <w:r>
+              <w:t xml:space="preserve"> </w:t>
+            </w:r>
+            <w:proofErr w:type="spellStart"/>
+            <w:r>
+              <w:t>cả</w:t>
+            </w:r>
+            <w:proofErr w:type="spellEnd"/>
+          </w:p>
+        </w:tc>
+        <w:tc>
+          <w:tcPr>
+            <w:tcW w:w="7938" w:type="dxa"/>
+          </w:tcPr>
+          <w:p>
+            <w:r>
+              <w:t xml:space="preserve">SELECT * FROM </w:t>
+            </w:r>
+            <w:r>
+              <w:t>CUSTOMER</w:t>
+            </w:r>
+            <w:r>
+              <w:rPr>
+                <w:lang w:val="vi-VN"/>
+              </w:rPr>
+              <w:t>_ACCOUNT</w:t>
+            </w:r>
+          </w:p>
+        </w:tc>
+      </w:tr>
+    </w:tbl>
+    <w:p>
+      <w:pPr>
+        <w:rPr>
+          <w:lang w:val="vi-VN"/>
+        </w:rPr>
       </w:pPr>
     </w:p>
     <w:sectPr>
@@ -38341,7 +39384,7 @@
   <w:abstractNum w:abstractNumId="1" w15:restartNumberingAfterBreak="0">
     <w:nsid w:val="034644BA"/>
     <w:multiLevelType w:val="hybridMultilevel"/>
-    <w:tmpl w:val="14A07B70"/>
+    <w:tmpl w:val="82B627C8"/>
     <w:lvl w:ilvl="0" w:tplc="0409000F">
       <w:start w:val="1"/>
       <w:numFmt w:val="decimal"/>
@@ -38351,17 +39394,16 @@
         <w:ind w:left="720" w:hanging="360"/>
       </w:pPr>
     </w:lvl>
-    <w:lvl w:ilvl="1" w:tplc="F3A21FDA">
+    <w:lvl w:ilvl="1" w:tplc="04090001">
+      <w:start w:val="1"/>
       <w:numFmt w:val="bullet"/>
-      <w:lvlText w:val="-"/>
+      <w:lvlText w:val=""/>
       <w:lvlJc w:val="left"/>
       <w:pPr>
-        <w:ind w:left="1440" w:hanging="360"/>
+        <w:ind w:left="720" w:hanging="360"/>
       </w:pPr>
       <w:rPr>
-        <w:rFonts w:ascii="Times New Roman" w:eastAsiaTheme="minorHAnsi" w:hAnsi="Times New Roman" w:cs="Times New Roman" w:hint="default"/>
-        <w:b/>
-        <w:color w:val="auto"/>
+        <w:rFonts w:ascii="Symbol" w:hAnsi="Symbol" w:hint="default"/>
       </w:rPr>
     </w:lvl>
     <w:lvl w:ilvl="2" w:tplc="0409001B" w:tentative="1">

</xml_diff>

<commit_message>
Project refactored. TODO: Invoice APIs
</commit_message>
<xml_diff>
--- a/weekly-report/week1/week1-report-ERD-and-database.docx
+++ b/weekly-report/week1/week1-report-ERD-and-database.docx
@@ -282,6 +282,16 @@
           <w:szCs w:val="44"/>
           <w:lang w:val="vi-VN"/>
         </w:rPr>
+        <w:t xml:space="preserve"> HÀNG</w:t>
+      </w:r>
+      <w:r>
+        <w:rPr>
+          <w:rFonts w:ascii="NewBaskerville-Roman" w:hAnsi="NewBaskerville-Roman"/>
+          <w:b/>
+          <w:sz w:val="44"/>
+          <w:szCs w:val="44"/>
+          <w:lang w:val="vi-VN"/>
+        </w:rPr>
         <w:t xml:space="preserve"> </w:t>
       </w:r>
       <w:r>
@@ -1429,7 +1439,62 @@
           <w:lang w:val="en-GB" w:eastAsia="en-GB"/>
           <w14:ligatures w14:val="none"/>
         </w:rPr>
-        <w:t xml:space="preserve"> đồng hồ sẽ lưu giữ các thông tin sau:</w:t>
+        <w:t xml:space="preserve"> </w:t>
+      </w:r>
+      <w:r>
+        <w:rPr>
+          <w:rFonts w:eastAsia="Times New Roman" w:cs="Times New Roman"/>
+          <w:color w:val="000000"/>
+          <w:kern w:val="0"/>
+          <w:szCs w:val="24"/>
+          <w:lang w:val="en-GB" w:eastAsia="en-GB"/>
+          <w14:ligatures w14:val="none"/>
+        </w:rPr>
+        <w:t>đặt</w:t>
+      </w:r>
+      <w:r>
+        <w:rPr>
+          <w:rFonts w:eastAsia="Times New Roman" w:cs="Times New Roman"/>
+          <w:color w:val="000000"/>
+          <w:kern w:val="0"/>
+          <w:szCs w:val="24"/>
+          <w:lang w:val="vi-VN" w:eastAsia="en-GB"/>
+          <w14:ligatures w14:val="none"/>
+        </w:rPr>
+        <w:t xml:space="preserve"> </w:t>
+      </w:r>
+      <w:r>
+        <w:rPr>
+          <w:rFonts w:eastAsia="Times New Roman" w:cs="Times New Roman"/>
+          <w:color w:val="000000"/>
+          <w:kern w:val="0"/>
+          <w:szCs w:val="24"/>
+          <w:lang w:val="en-GB" w:eastAsia="en-GB"/>
+          <w14:ligatures w14:val="none"/>
+        </w:rPr>
+        <w:t>hàng</w:t>
+      </w:r>
+      <w:r>
+        <w:rPr>
+          <w:rFonts w:eastAsia="Times New Roman" w:cs="Times New Roman"/>
+          <w:color w:val="000000"/>
+          <w:kern w:val="0"/>
+          <w:szCs w:val="24"/>
+          <w:lang w:val="vi-VN" w:eastAsia="en-GB"/>
+          <w14:ligatures w14:val="none"/>
+        </w:rPr>
+        <w:t xml:space="preserve"> </w:t>
+      </w:r>
+      <w:r>
+        <w:rPr>
+          <w:rFonts w:eastAsia="Times New Roman" w:cs="Times New Roman"/>
+          <w:color w:val="000000"/>
+          <w:kern w:val="0"/>
+          <w:szCs w:val="24"/>
+          <w:lang w:val="en-GB" w:eastAsia="en-GB"/>
+          <w14:ligatures w14:val="none"/>
+        </w:rPr>
+        <w:t>đồng hồ sẽ lưu giữ các thông tin sau:</w:t>
       </w:r>
     </w:p>
     <w:p>

</xml_diff>